<commit_message>
Added operating system column to keep track
</commit_message>
<xml_diff>
--- a/Paper Work/Testing Log.docx
+++ b/Paper Work/Testing Log.docx
@@ -9,6 +9,8 @@
       <w:r>
         <w:t>Testing Log</w:t>
       </w:r>
+      <w:bookmarkStart w:id="0" w:name="_GoBack"/>
+      <w:bookmarkEnd w:id="0"/>
     </w:p>
     <w:tbl>
       <w:tblPr>
@@ -17,13 +19,14 @@
         <w:tblLook w:val="04A0" w:firstRow="1" w:lastRow="0" w:firstColumn="1" w:lastColumn="0" w:noHBand="0" w:noVBand="1"/>
       </w:tblPr>
       <w:tblGrid>
-        <w:gridCol w:w="1055"/>
-        <w:gridCol w:w="1352"/>
-        <w:gridCol w:w="2780"/>
-        <w:gridCol w:w="2545"/>
-        <w:gridCol w:w="2512"/>
-        <w:gridCol w:w="2572"/>
-        <w:gridCol w:w="2572"/>
+        <w:gridCol w:w="1024"/>
+        <w:gridCol w:w="1167"/>
+        <w:gridCol w:w="2199"/>
+        <w:gridCol w:w="2200"/>
+        <w:gridCol w:w="2199"/>
+        <w:gridCol w:w="2200"/>
+        <w:gridCol w:w="2199"/>
+        <w:gridCol w:w="2200"/>
       </w:tblGrid>
       <w:tr>
         <w:trPr>
@@ -31,7 +34,7 @@
         </w:trPr>
         <w:tc>
           <w:tcPr>
-            <w:tcW w:w="1055" w:type="dxa"/>
+            <w:tcW w:w="1024" w:type="dxa"/>
           </w:tcPr>
           <w:p>
             <w:pPr>
@@ -52,7 +55,7 @@
         </w:tc>
         <w:tc>
           <w:tcPr>
-            <w:tcW w:w="1352" w:type="dxa"/>
+            <w:tcW w:w="1167" w:type="dxa"/>
             <w:vAlign w:val="bottom"/>
           </w:tcPr>
           <w:p>
@@ -74,8 +77,8 @@
         </w:tc>
         <w:tc>
           <w:tcPr>
-            <w:tcW w:w="2780" w:type="dxa"/>
-            <w:vAlign w:val="bottom"/>
+            <w:tcW w:w="2199" w:type="dxa"/>
+            <w:vAlign w:val="center"/>
           </w:tcPr>
           <w:p>
             <w:pPr>
@@ -96,8 +99,30 @@
         </w:tc>
         <w:tc>
           <w:tcPr>
-            <w:tcW w:w="2545" w:type="dxa"/>
-            <w:vAlign w:val="bottom"/>
+            <w:tcW w:w="2200" w:type="dxa"/>
+            <w:vAlign w:val="center"/>
+          </w:tcPr>
+          <w:p>
+            <w:pPr>
+              <w:jc w:val="center"/>
+              <w:rPr>
+                <w:b/>
+                <w:sz w:val="24"/>
+              </w:rPr>
+            </w:pPr>
+            <w:r>
+              <w:rPr>
+                <w:b/>
+                <w:sz w:val="24"/>
+              </w:rPr>
+              <w:t>Tested Operating System</w:t>
+            </w:r>
+          </w:p>
+        </w:tc>
+        <w:tc>
+          <w:tcPr>
+            <w:tcW w:w="2199" w:type="dxa"/>
+            <w:vAlign w:val="center"/>
           </w:tcPr>
           <w:p>
             <w:pPr>
@@ -118,8 +143,8 @@
         </w:tc>
         <w:tc>
           <w:tcPr>
-            <w:tcW w:w="2512" w:type="dxa"/>
-            <w:vAlign w:val="bottom"/>
+            <w:tcW w:w="2200" w:type="dxa"/>
+            <w:vAlign w:val="center"/>
           </w:tcPr>
           <w:p>
             <w:pPr>
@@ -140,8 +165,8 @@
         </w:tc>
         <w:tc>
           <w:tcPr>
-            <w:tcW w:w="2572" w:type="dxa"/>
-            <w:vAlign w:val="bottom"/>
+            <w:tcW w:w="2199" w:type="dxa"/>
+            <w:vAlign w:val="center"/>
           </w:tcPr>
           <w:p>
             <w:pPr>
@@ -156,7 +181,7 @@
                 <w:b/>
                 <w:sz w:val="24"/>
               </w:rPr>
-              <w:t xml:space="preserve">Reason for error </w:t>
+              <w:t>Reason for error</w:t>
             </w:r>
           </w:p>
           <w:p>
@@ -178,8 +203,8 @@
         </w:tc>
         <w:tc>
           <w:tcPr>
-            <w:tcW w:w="2572" w:type="dxa"/>
-            <w:vAlign w:val="bottom"/>
+            <w:tcW w:w="2200" w:type="dxa"/>
+            <w:vAlign w:val="center"/>
           </w:tcPr>
           <w:p>
             <w:pPr>
@@ -203,13 +228,6 @@
               </w:rPr>
               <w:t xml:space="preserve"> details</w:t>
             </w:r>
-            <w:r>
-              <w:rPr>
-                <w:b/>
-                <w:sz w:val="24"/>
-              </w:rPr>
-              <w:t xml:space="preserve"> </w:t>
-            </w:r>
           </w:p>
           <w:p>
             <w:pPr>
@@ -242,20 +260,18 @@
         </w:trPr>
         <w:tc>
           <w:tcPr>
-            <w:tcW w:w="1055" w:type="dxa"/>
-            <w:vAlign w:val="center"/>
-          </w:tcPr>
-          <w:p>
-            <w:pPr>
-              <w:jc w:val="center"/>
-            </w:pPr>
-            <w:bookmarkStart w:id="0" w:name="_GoBack"/>
-            <w:bookmarkEnd w:id="0"/>
-          </w:p>
-        </w:tc>
-        <w:tc>
-          <w:tcPr>
-            <w:tcW w:w="1352" w:type="dxa"/>
+            <w:tcW w:w="1024" w:type="dxa"/>
+            <w:vAlign w:val="center"/>
+          </w:tcPr>
+          <w:p>
+            <w:pPr>
+              <w:jc w:val="center"/>
+            </w:pPr>
+          </w:p>
+        </w:tc>
+        <w:tc>
+          <w:tcPr>
+            <w:tcW w:w="1167" w:type="dxa"/>
             <w:vAlign w:val="center"/>
           </w:tcPr>
           <w:p>
@@ -266,38 +282,69 @@
         </w:tc>
         <w:tc>
           <w:tcPr>
-            <w:tcW w:w="2780" w:type="dxa"/>
-            <w:vAlign w:val="center"/>
-          </w:tcPr>
-          <w:p/>
-        </w:tc>
-        <w:tc>
-          <w:tcPr>
-            <w:tcW w:w="2545" w:type="dxa"/>
-            <w:vAlign w:val="center"/>
-          </w:tcPr>
-          <w:p/>
-        </w:tc>
-        <w:tc>
-          <w:tcPr>
-            <w:tcW w:w="2512" w:type="dxa"/>
-            <w:vAlign w:val="center"/>
-          </w:tcPr>
-          <w:p/>
-        </w:tc>
-        <w:tc>
-          <w:tcPr>
-            <w:tcW w:w="2572" w:type="dxa"/>
-            <w:vAlign w:val="center"/>
-          </w:tcPr>
-          <w:p/>
-        </w:tc>
-        <w:tc>
-          <w:tcPr>
-            <w:tcW w:w="2572" w:type="dxa"/>
-            <w:vAlign w:val="center"/>
-          </w:tcPr>
-          <w:p/>
+            <w:tcW w:w="2199" w:type="dxa"/>
+            <w:vAlign w:val="center"/>
+          </w:tcPr>
+          <w:p>
+            <w:pPr>
+              <w:jc w:val="center"/>
+            </w:pPr>
+          </w:p>
+        </w:tc>
+        <w:tc>
+          <w:tcPr>
+            <w:tcW w:w="2200" w:type="dxa"/>
+            <w:vAlign w:val="center"/>
+          </w:tcPr>
+          <w:p>
+            <w:pPr>
+              <w:jc w:val="center"/>
+            </w:pPr>
+          </w:p>
+        </w:tc>
+        <w:tc>
+          <w:tcPr>
+            <w:tcW w:w="2199" w:type="dxa"/>
+            <w:vAlign w:val="center"/>
+          </w:tcPr>
+          <w:p>
+            <w:pPr>
+              <w:jc w:val="center"/>
+            </w:pPr>
+          </w:p>
+        </w:tc>
+        <w:tc>
+          <w:tcPr>
+            <w:tcW w:w="2200" w:type="dxa"/>
+            <w:vAlign w:val="center"/>
+          </w:tcPr>
+          <w:p>
+            <w:pPr>
+              <w:jc w:val="center"/>
+            </w:pPr>
+          </w:p>
+        </w:tc>
+        <w:tc>
+          <w:tcPr>
+            <w:tcW w:w="2199" w:type="dxa"/>
+            <w:vAlign w:val="center"/>
+          </w:tcPr>
+          <w:p>
+            <w:pPr>
+              <w:jc w:val="center"/>
+            </w:pPr>
+          </w:p>
+        </w:tc>
+        <w:tc>
+          <w:tcPr>
+            <w:tcW w:w="2200" w:type="dxa"/>
+            <w:vAlign w:val="center"/>
+          </w:tcPr>
+          <w:p>
+            <w:pPr>
+              <w:jc w:val="center"/>
+            </w:pPr>
+          </w:p>
         </w:tc>
       </w:tr>
       <w:tr>
@@ -306,18 +353,18 @@
         </w:trPr>
         <w:tc>
           <w:tcPr>
-            <w:tcW w:w="1055" w:type="dxa"/>
-            <w:vAlign w:val="center"/>
-          </w:tcPr>
-          <w:p>
-            <w:pPr>
-              <w:jc w:val="center"/>
-            </w:pPr>
-          </w:p>
-        </w:tc>
-        <w:tc>
-          <w:tcPr>
-            <w:tcW w:w="1352" w:type="dxa"/>
+            <w:tcW w:w="1024" w:type="dxa"/>
+            <w:vAlign w:val="center"/>
+          </w:tcPr>
+          <w:p>
+            <w:pPr>
+              <w:jc w:val="center"/>
+            </w:pPr>
+          </w:p>
+        </w:tc>
+        <w:tc>
+          <w:tcPr>
+            <w:tcW w:w="1167" w:type="dxa"/>
             <w:vAlign w:val="center"/>
           </w:tcPr>
           <w:p>
@@ -328,38 +375,69 @@
         </w:tc>
         <w:tc>
           <w:tcPr>
-            <w:tcW w:w="2780" w:type="dxa"/>
-            <w:vAlign w:val="center"/>
-          </w:tcPr>
-          <w:p/>
-        </w:tc>
-        <w:tc>
-          <w:tcPr>
-            <w:tcW w:w="2545" w:type="dxa"/>
-            <w:vAlign w:val="center"/>
-          </w:tcPr>
-          <w:p/>
-        </w:tc>
-        <w:tc>
-          <w:tcPr>
-            <w:tcW w:w="2512" w:type="dxa"/>
-            <w:vAlign w:val="center"/>
-          </w:tcPr>
-          <w:p/>
-        </w:tc>
-        <w:tc>
-          <w:tcPr>
-            <w:tcW w:w="2572" w:type="dxa"/>
-            <w:vAlign w:val="center"/>
-          </w:tcPr>
-          <w:p/>
-        </w:tc>
-        <w:tc>
-          <w:tcPr>
-            <w:tcW w:w="2572" w:type="dxa"/>
-            <w:vAlign w:val="center"/>
-          </w:tcPr>
-          <w:p/>
+            <w:tcW w:w="2199" w:type="dxa"/>
+            <w:vAlign w:val="center"/>
+          </w:tcPr>
+          <w:p>
+            <w:pPr>
+              <w:jc w:val="center"/>
+            </w:pPr>
+          </w:p>
+        </w:tc>
+        <w:tc>
+          <w:tcPr>
+            <w:tcW w:w="2200" w:type="dxa"/>
+            <w:vAlign w:val="center"/>
+          </w:tcPr>
+          <w:p>
+            <w:pPr>
+              <w:jc w:val="center"/>
+            </w:pPr>
+          </w:p>
+        </w:tc>
+        <w:tc>
+          <w:tcPr>
+            <w:tcW w:w="2199" w:type="dxa"/>
+            <w:vAlign w:val="center"/>
+          </w:tcPr>
+          <w:p>
+            <w:pPr>
+              <w:jc w:val="center"/>
+            </w:pPr>
+          </w:p>
+        </w:tc>
+        <w:tc>
+          <w:tcPr>
+            <w:tcW w:w="2200" w:type="dxa"/>
+            <w:vAlign w:val="center"/>
+          </w:tcPr>
+          <w:p>
+            <w:pPr>
+              <w:jc w:val="center"/>
+            </w:pPr>
+          </w:p>
+        </w:tc>
+        <w:tc>
+          <w:tcPr>
+            <w:tcW w:w="2199" w:type="dxa"/>
+            <w:vAlign w:val="center"/>
+          </w:tcPr>
+          <w:p>
+            <w:pPr>
+              <w:jc w:val="center"/>
+            </w:pPr>
+          </w:p>
+        </w:tc>
+        <w:tc>
+          <w:tcPr>
+            <w:tcW w:w="2200" w:type="dxa"/>
+            <w:vAlign w:val="center"/>
+          </w:tcPr>
+          <w:p>
+            <w:pPr>
+              <w:jc w:val="center"/>
+            </w:pPr>
+          </w:p>
         </w:tc>
       </w:tr>
       <w:tr>
@@ -368,18 +446,18 @@
         </w:trPr>
         <w:tc>
           <w:tcPr>
-            <w:tcW w:w="1055" w:type="dxa"/>
-            <w:vAlign w:val="center"/>
-          </w:tcPr>
-          <w:p>
-            <w:pPr>
-              <w:jc w:val="center"/>
-            </w:pPr>
-          </w:p>
-        </w:tc>
-        <w:tc>
-          <w:tcPr>
-            <w:tcW w:w="1352" w:type="dxa"/>
+            <w:tcW w:w="1024" w:type="dxa"/>
+            <w:vAlign w:val="center"/>
+          </w:tcPr>
+          <w:p>
+            <w:pPr>
+              <w:jc w:val="center"/>
+            </w:pPr>
+          </w:p>
+        </w:tc>
+        <w:tc>
+          <w:tcPr>
+            <w:tcW w:w="1167" w:type="dxa"/>
             <w:vAlign w:val="center"/>
           </w:tcPr>
           <w:p>
@@ -390,38 +468,69 @@
         </w:tc>
         <w:tc>
           <w:tcPr>
-            <w:tcW w:w="2780" w:type="dxa"/>
-            <w:vAlign w:val="center"/>
-          </w:tcPr>
-          <w:p/>
-        </w:tc>
-        <w:tc>
-          <w:tcPr>
-            <w:tcW w:w="2545" w:type="dxa"/>
-            <w:vAlign w:val="center"/>
-          </w:tcPr>
-          <w:p/>
-        </w:tc>
-        <w:tc>
-          <w:tcPr>
-            <w:tcW w:w="2512" w:type="dxa"/>
-            <w:vAlign w:val="center"/>
-          </w:tcPr>
-          <w:p/>
-        </w:tc>
-        <w:tc>
-          <w:tcPr>
-            <w:tcW w:w="2572" w:type="dxa"/>
-            <w:vAlign w:val="center"/>
-          </w:tcPr>
-          <w:p/>
-        </w:tc>
-        <w:tc>
-          <w:tcPr>
-            <w:tcW w:w="2572" w:type="dxa"/>
-            <w:vAlign w:val="center"/>
-          </w:tcPr>
-          <w:p/>
+            <w:tcW w:w="2199" w:type="dxa"/>
+            <w:vAlign w:val="center"/>
+          </w:tcPr>
+          <w:p>
+            <w:pPr>
+              <w:jc w:val="center"/>
+            </w:pPr>
+          </w:p>
+        </w:tc>
+        <w:tc>
+          <w:tcPr>
+            <w:tcW w:w="2200" w:type="dxa"/>
+            <w:vAlign w:val="center"/>
+          </w:tcPr>
+          <w:p>
+            <w:pPr>
+              <w:jc w:val="center"/>
+            </w:pPr>
+          </w:p>
+        </w:tc>
+        <w:tc>
+          <w:tcPr>
+            <w:tcW w:w="2199" w:type="dxa"/>
+            <w:vAlign w:val="center"/>
+          </w:tcPr>
+          <w:p>
+            <w:pPr>
+              <w:jc w:val="center"/>
+            </w:pPr>
+          </w:p>
+        </w:tc>
+        <w:tc>
+          <w:tcPr>
+            <w:tcW w:w="2200" w:type="dxa"/>
+            <w:vAlign w:val="center"/>
+          </w:tcPr>
+          <w:p>
+            <w:pPr>
+              <w:jc w:val="center"/>
+            </w:pPr>
+          </w:p>
+        </w:tc>
+        <w:tc>
+          <w:tcPr>
+            <w:tcW w:w="2199" w:type="dxa"/>
+            <w:vAlign w:val="center"/>
+          </w:tcPr>
+          <w:p>
+            <w:pPr>
+              <w:jc w:val="center"/>
+            </w:pPr>
+          </w:p>
+        </w:tc>
+        <w:tc>
+          <w:tcPr>
+            <w:tcW w:w="2200" w:type="dxa"/>
+            <w:vAlign w:val="center"/>
+          </w:tcPr>
+          <w:p>
+            <w:pPr>
+              <w:jc w:val="center"/>
+            </w:pPr>
+          </w:p>
         </w:tc>
       </w:tr>
       <w:tr>
@@ -430,18 +539,18 @@
         </w:trPr>
         <w:tc>
           <w:tcPr>
-            <w:tcW w:w="1055" w:type="dxa"/>
-            <w:vAlign w:val="center"/>
-          </w:tcPr>
-          <w:p>
-            <w:pPr>
-              <w:jc w:val="center"/>
-            </w:pPr>
-          </w:p>
-        </w:tc>
-        <w:tc>
-          <w:tcPr>
-            <w:tcW w:w="1352" w:type="dxa"/>
+            <w:tcW w:w="1024" w:type="dxa"/>
+            <w:vAlign w:val="center"/>
+          </w:tcPr>
+          <w:p>
+            <w:pPr>
+              <w:jc w:val="center"/>
+            </w:pPr>
+          </w:p>
+        </w:tc>
+        <w:tc>
+          <w:tcPr>
+            <w:tcW w:w="1167" w:type="dxa"/>
             <w:vAlign w:val="center"/>
           </w:tcPr>
           <w:p>
@@ -452,38 +561,69 @@
         </w:tc>
         <w:tc>
           <w:tcPr>
-            <w:tcW w:w="2780" w:type="dxa"/>
-            <w:vAlign w:val="center"/>
-          </w:tcPr>
-          <w:p/>
-        </w:tc>
-        <w:tc>
-          <w:tcPr>
-            <w:tcW w:w="2545" w:type="dxa"/>
-            <w:vAlign w:val="center"/>
-          </w:tcPr>
-          <w:p/>
-        </w:tc>
-        <w:tc>
-          <w:tcPr>
-            <w:tcW w:w="2512" w:type="dxa"/>
-            <w:vAlign w:val="center"/>
-          </w:tcPr>
-          <w:p/>
-        </w:tc>
-        <w:tc>
-          <w:tcPr>
-            <w:tcW w:w="2572" w:type="dxa"/>
-            <w:vAlign w:val="center"/>
-          </w:tcPr>
-          <w:p/>
-        </w:tc>
-        <w:tc>
-          <w:tcPr>
-            <w:tcW w:w="2572" w:type="dxa"/>
-            <w:vAlign w:val="center"/>
-          </w:tcPr>
-          <w:p/>
+            <w:tcW w:w="2199" w:type="dxa"/>
+            <w:vAlign w:val="center"/>
+          </w:tcPr>
+          <w:p>
+            <w:pPr>
+              <w:jc w:val="center"/>
+            </w:pPr>
+          </w:p>
+        </w:tc>
+        <w:tc>
+          <w:tcPr>
+            <w:tcW w:w="2200" w:type="dxa"/>
+            <w:vAlign w:val="center"/>
+          </w:tcPr>
+          <w:p>
+            <w:pPr>
+              <w:jc w:val="center"/>
+            </w:pPr>
+          </w:p>
+        </w:tc>
+        <w:tc>
+          <w:tcPr>
+            <w:tcW w:w="2199" w:type="dxa"/>
+            <w:vAlign w:val="center"/>
+          </w:tcPr>
+          <w:p>
+            <w:pPr>
+              <w:jc w:val="center"/>
+            </w:pPr>
+          </w:p>
+        </w:tc>
+        <w:tc>
+          <w:tcPr>
+            <w:tcW w:w="2200" w:type="dxa"/>
+            <w:vAlign w:val="center"/>
+          </w:tcPr>
+          <w:p>
+            <w:pPr>
+              <w:jc w:val="center"/>
+            </w:pPr>
+          </w:p>
+        </w:tc>
+        <w:tc>
+          <w:tcPr>
+            <w:tcW w:w="2199" w:type="dxa"/>
+            <w:vAlign w:val="center"/>
+          </w:tcPr>
+          <w:p>
+            <w:pPr>
+              <w:jc w:val="center"/>
+            </w:pPr>
+          </w:p>
+        </w:tc>
+        <w:tc>
+          <w:tcPr>
+            <w:tcW w:w="2200" w:type="dxa"/>
+            <w:vAlign w:val="center"/>
+          </w:tcPr>
+          <w:p>
+            <w:pPr>
+              <w:jc w:val="center"/>
+            </w:pPr>
+          </w:p>
         </w:tc>
       </w:tr>
       <w:tr>
@@ -492,18 +632,18 @@
         </w:trPr>
         <w:tc>
           <w:tcPr>
-            <w:tcW w:w="1055" w:type="dxa"/>
-            <w:vAlign w:val="center"/>
-          </w:tcPr>
-          <w:p>
-            <w:pPr>
-              <w:jc w:val="center"/>
-            </w:pPr>
-          </w:p>
-        </w:tc>
-        <w:tc>
-          <w:tcPr>
-            <w:tcW w:w="1352" w:type="dxa"/>
+            <w:tcW w:w="1024" w:type="dxa"/>
+            <w:vAlign w:val="center"/>
+          </w:tcPr>
+          <w:p>
+            <w:pPr>
+              <w:jc w:val="center"/>
+            </w:pPr>
+          </w:p>
+        </w:tc>
+        <w:tc>
+          <w:tcPr>
+            <w:tcW w:w="1167" w:type="dxa"/>
             <w:vAlign w:val="center"/>
           </w:tcPr>
           <w:p>
@@ -514,38 +654,69 @@
         </w:tc>
         <w:tc>
           <w:tcPr>
-            <w:tcW w:w="2780" w:type="dxa"/>
-            <w:vAlign w:val="center"/>
-          </w:tcPr>
-          <w:p/>
-        </w:tc>
-        <w:tc>
-          <w:tcPr>
-            <w:tcW w:w="2545" w:type="dxa"/>
-            <w:vAlign w:val="center"/>
-          </w:tcPr>
-          <w:p/>
-        </w:tc>
-        <w:tc>
-          <w:tcPr>
-            <w:tcW w:w="2512" w:type="dxa"/>
-            <w:vAlign w:val="center"/>
-          </w:tcPr>
-          <w:p/>
-        </w:tc>
-        <w:tc>
-          <w:tcPr>
-            <w:tcW w:w="2572" w:type="dxa"/>
-            <w:vAlign w:val="center"/>
-          </w:tcPr>
-          <w:p/>
-        </w:tc>
-        <w:tc>
-          <w:tcPr>
-            <w:tcW w:w="2572" w:type="dxa"/>
-            <w:vAlign w:val="center"/>
-          </w:tcPr>
-          <w:p/>
+            <w:tcW w:w="2199" w:type="dxa"/>
+            <w:vAlign w:val="center"/>
+          </w:tcPr>
+          <w:p>
+            <w:pPr>
+              <w:jc w:val="center"/>
+            </w:pPr>
+          </w:p>
+        </w:tc>
+        <w:tc>
+          <w:tcPr>
+            <w:tcW w:w="2200" w:type="dxa"/>
+            <w:vAlign w:val="center"/>
+          </w:tcPr>
+          <w:p>
+            <w:pPr>
+              <w:jc w:val="center"/>
+            </w:pPr>
+          </w:p>
+        </w:tc>
+        <w:tc>
+          <w:tcPr>
+            <w:tcW w:w="2199" w:type="dxa"/>
+            <w:vAlign w:val="center"/>
+          </w:tcPr>
+          <w:p>
+            <w:pPr>
+              <w:jc w:val="center"/>
+            </w:pPr>
+          </w:p>
+        </w:tc>
+        <w:tc>
+          <w:tcPr>
+            <w:tcW w:w="2200" w:type="dxa"/>
+            <w:vAlign w:val="center"/>
+          </w:tcPr>
+          <w:p>
+            <w:pPr>
+              <w:jc w:val="center"/>
+            </w:pPr>
+          </w:p>
+        </w:tc>
+        <w:tc>
+          <w:tcPr>
+            <w:tcW w:w="2199" w:type="dxa"/>
+            <w:vAlign w:val="center"/>
+          </w:tcPr>
+          <w:p>
+            <w:pPr>
+              <w:jc w:val="center"/>
+            </w:pPr>
+          </w:p>
+        </w:tc>
+        <w:tc>
+          <w:tcPr>
+            <w:tcW w:w="2200" w:type="dxa"/>
+            <w:vAlign w:val="center"/>
+          </w:tcPr>
+          <w:p>
+            <w:pPr>
+              <w:jc w:val="center"/>
+            </w:pPr>
+          </w:p>
         </w:tc>
       </w:tr>
       <w:tr>
@@ -554,18 +725,18 @@
         </w:trPr>
         <w:tc>
           <w:tcPr>
-            <w:tcW w:w="1055" w:type="dxa"/>
-            <w:vAlign w:val="center"/>
-          </w:tcPr>
-          <w:p>
-            <w:pPr>
-              <w:jc w:val="center"/>
-            </w:pPr>
-          </w:p>
-        </w:tc>
-        <w:tc>
-          <w:tcPr>
-            <w:tcW w:w="1352" w:type="dxa"/>
+            <w:tcW w:w="1024" w:type="dxa"/>
+            <w:vAlign w:val="center"/>
+          </w:tcPr>
+          <w:p>
+            <w:pPr>
+              <w:jc w:val="center"/>
+            </w:pPr>
+          </w:p>
+        </w:tc>
+        <w:tc>
+          <w:tcPr>
+            <w:tcW w:w="1167" w:type="dxa"/>
             <w:vAlign w:val="center"/>
           </w:tcPr>
           <w:p>
@@ -576,38 +747,69 @@
         </w:tc>
         <w:tc>
           <w:tcPr>
-            <w:tcW w:w="2780" w:type="dxa"/>
-            <w:vAlign w:val="center"/>
-          </w:tcPr>
-          <w:p/>
-        </w:tc>
-        <w:tc>
-          <w:tcPr>
-            <w:tcW w:w="2545" w:type="dxa"/>
-            <w:vAlign w:val="center"/>
-          </w:tcPr>
-          <w:p/>
-        </w:tc>
-        <w:tc>
-          <w:tcPr>
-            <w:tcW w:w="2512" w:type="dxa"/>
-            <w:vAlign w:val="center"/>
-          </w:tcPr>
-          <w:p/>
-        </w:tc>
-        <w:tc>
-          <w:tcPr>
-            <w:tcW w:w="2572" w:type="dxa"/>
-            <w:vAlign w:val="center"/>
-          </w:tcPr>
-          <w:p/>
-        </w:tc>
-        <w:tc>
-          <w:tcPr>
-            <w:tcW w:w="2572" w:type="dxa"/>
-            <w:vAlign w:val="center"/>
-          </w:tcPr>
-          <w:p/>
+            <w:tcW w:w="2199" w:type="dxa"/>
+            <w:vAlign w:val="center"/>
+          </w:tcPr>
+          <w:p>
+            <w:pPr>
+              <w:jc w:val="center"/>
+            </w:pPr>
+          </w:p>
+        </w:tc>
+        <w:tc>
+          <w:tcPr>
+            <w:tcW w:w="2200" w:type="dxa"/>
+            <w:vAlign w:val="center"/>
+          </w:tcPr>
+          <w:p>
+            <w:pPr>
+              <w:jc w:val="center"/>
+            </w:pPr>
+          </w:p>
+        </w:tc>
+        <w:tc>
+          <w:tcPr>
+            <w:tcW w:w="2199" w:type="dxa"/>
+            <w:vAlign w:val="center"/>
+          </w:tcPr>
+          <w:p>
+            <w:pPr>
+              <w:jc w:val="center"/>
+            </w:pPr>
+          </w:p>
+        </w:tc>
+        <w:tc>
+          <w:tcPr>
+            <w:tcW w:w="2200" w:type="dxa"/>
+            <w:vAlign w:val="center"/>
+          </w:tcPr>
+          <w:p>
+            <w:pPr>
+              <w:jc w:val="center"/>
+            </w:pPr>
+          </w:p>
+        </w:tc>
+        <w:tc>
+          <w:tcPr>
+            <w:tcW w:w="2199" w:type="dxa"/>
+            <w:vAlign w:val="center"/>
+          </w:tcPr>
+          <w:p>
+            <w:pPr>
+              <w:jc w:val="center"/>
+            </w:pPr>
+          </w:p>
+        </w:tc>
+        <w:tc>
+          <w:tcPr>
+            <w:tcW w:w="2200" w:type="dxa"/>
+            <w:vAlign w:val="center"/>
+          </w:tcPr>
+          <w:p>
+            <w:pPr>
+              <w:jc w:val="center"/>
+            </w:pPr>
+          </w:p>
         </w:tc>
       </w:tr>
       <w:tr>
@@ -616,18 +818,18 @@
         </w:trPr>
         <w:tc>
           <w:tcPr>
-            <w:tcW w:w="1055" w:type="dxa"/>
-            <w:vAlign w:val="center"/>
-          </w:tcPr>
-          <w:p>
-            <w:pPr>
-              <w:jc w:val="center"/>
-            </w:pPr>
-          </w:p>
-        </w:tc>
-        <w:tc>
-          <w:tcPr>
-            <w:tcW w:w="1352" w:type="dxa"/>
+            <w:tcW w:w="1024" w:type="dxa"/>
+            <w:vAlign w:val="center"/>
+          </w:tcPr>
+          <w:p>
+            <w:pPr>
+              <w:jc w:val="center"/>
+            </w:pPr>
+          </w:p>
+        </w:tc>
+        <w:tc>
+          <w:tcPr>
+            <w:tcW w:w="1167" w:type="dxa"/>
             <w:vAlign w:val="center"/>
           </w:tcPr>
           <w:p>
@@ -638,38 +840,69 @@
         </w:tc>
         <w:tc>
           <w:tcPr>
-            <w:tcW w:w="2780" w:type="dxa"/>
-            <w:vAlign w:val="center"/>
-          </w:tcPr>
-          <w:p/>
-        </w:tc>
-        <w:tc>
-          <w:tcPr>
-            <w:tcW w:w="2545" w:type="dxa"/>
-            <w:vAlign w:val="center"/>
-          </w:tcPr>
-          <w:p/>
-        </w:tc>
-        <w:tc>
-          <w:tcPr>
-            <w:tcW w:w="2512" w:type="dxa"/>
-            <w:vAlign w:val="center"/>
-          </w:tcPr>
-          <w:p/>
-        </w:tc>
-        <w:tc>
-          <w:tcPr>
-            <w:tcW w:w="2572" w:type="dxa"/>
-            <w:vAlign w:val="center"/>
-          </w:tcPr>
-          <w:p/>
-        </w:tc>
-        <w:tc>
-          <w:tcPr>
-            <w:tcW w:w="2572" w:type="dxa"/>
-            <w:vAlign w:val="center"/>
-          </w:tcPr>
-          <w:p/>
+            <w:tcW w:w="2199" w:type="dxa"/>
+            <w:vAlign w:val="center"/>
+          </w:tcPr>
+          <w:p>
+            <w:pPr>
+              <w:jc w:val="center"/>
+            </w:pPr>
+          </w:p>
+        </w:tc>
+        <w:tc>
+          <w:tcPr>
+            <w:tcW w:w="2200" w:type="dxa"/>
+            <w:vAlign w:val="center"/>
+          </w:tcPr>
+          <w:p>
+            <w:pPr>
+              <w:jc w:val="center"/>
+            </w:pPr>
+          </w:p>
+        </w:tc>
+        <w:tc>
+          <w:tcPr>
+            <w:tcW w:w="2199" w:type="dxa"/>
+            <w:vAlign w:val="center"/>
+          </w:tcPr>
+          <w:p>
+            <w:pPr>
+              <w:jc w:val="center"/>
+            </w:pPr>
+          </w:p>
+        </w:tc>
+        <w:tc>
+          <w:tcPr>
+            <w:tcW w:w="2200" w:type="dxa"/>
+            <w:vAlign w:val="center"/>
+          </w:tcPr>
+          <w:p>
+            <w:pPr>
+              <w:jc w:val="center"/>
+            </w:pPr>
+          </w:p>
+        </w:tc>
+        <w:tc>
+          <w:tcPr>
+            <w:tcW w:w="2199" w:type="dxa"/>
+            <w:vAlign w:val="center"/>
+          </w:tcPr>
+          <w:p>
+            <w:pPr>
+              <w:jc w:val="center"/>
+            </w:pPr>
+          </w:p>
+        </w:tc>
+        <w:tc>
+          <w:tcPr>
+            <w:tcW w:w="2200" w:type="dxa"/>
+            <w:vAlign w:val="center"/>
+          </w:tcPr>
+          <w:p>
+            <w:pPr>
+              <w:jc w:val="center"/>
+            </w:pPr>
+          </w:p>
         </w:tc>
       </w:tr>
       <w:tr>
@@ -678,18 +911,18 @@
         </w:trPr>
         <w:tc>
           <w:tcPr>
-            <w:tcW w:w="1055" w:type="dxa"/>
-            <w:vAlign w:val="center"/>
-          </w:tcPr>
-          <w:p>
-            <w:pPr>
-              <w:jc w:val="center"/>
-            </w:pPr>
-          </w:p>
-        </w:tc>
-        <w:tc>
-          <w:tcPr>
-            <w:tcW w:w="1352" w:type="dxa"/>
+            <w:tcW w:w="1024" w:type="dxa"/>
+            <w:vAlign w:val="center"/>
+          </w:tcPr>
+          <w:p>
+            <w:pPr>
+              <w:jc w:val="center"/>
+            </w:pPr>
+          </w:p>
+        </w:tc>
+        <w:tc>
+          <w:tcPr>
+            <w:tcW w:w="1167" w:type="dxa"/>
             <w:vAlign w:val="center"/>
           </w:tcPr>
           <w:p>
@@ -700,38 +933,69 @@
         </w:tc>
         <w:tc>
           <w:tcPr>
-            <w:tcW w:w="2780" w:type="dxa"/>
-            <w:vAlign w:val="center"/>
-          </w:tcPr>
-          <w:p/>
-        </w:tc>
-        <w:tc>
-          <w:tcPr>
-            <w:tcW w:w="2545" w:type="dxa"/>
-            <w:vAlign w:val="center"/>
-          </w:tcPr>
-          <w:p/>
-        </w:tc>
-        <w:tc>
-          <w:tcPr>
-            <w:tcW w:w="2512" w:type="dxa"/>
-            <w:vAlign w:val="center"/>
-          </w:tcPr>
-          <w:p/>
-        </w:tc>
-        <w:tc>
-          <w:tcPr>
-            <w:tcW w:w="2572" w:type="dxa"/>
-            <w:vAlign w:val="center"/>
-          </w:tcPr>
-          <w:p/>
-        </w:tc>
-        <w:tc>
-          <w:tcPr>
-            <w:tcW w:w="2572" w:type="dxa"/>
-            <w:vAlign w:val="center"/>
-          </w:tcPr>
-          <w:p/>
+            <w:tcW w:w="2199" w:type="dxa"/>
+            <w:vAlign w:val="center"/>
+          </w:tcPr>
+          <w:p>
+            <w:pPr>
+              <w:jc w:val="center"/>
+            </w:pPr>
+          </w:p>
+        </w:tc>
+        <w:tc>
+          <w:tcPr>
+            <w:tcW w:w="2200" w:type="dxa"/>
+            <w:vAlign w:val="center"/>
+          </w:tcPr>
+          <w:p>
+            <w:pPr>
+              <w:jc w:val="center"/>
+            </w:pPr>
+          </w:p>
+        </w:tc>
+        <w:tc>
+          <w:tcPr>
+            <w:tcW w:w="2199" w:type="dxa"/>
+            <w:vAlign w:val="center"/>
+          </w:tcPr>
+          <w:p>
+            <w:pPr>
+              <w:jc w:val="center"/>
+            </w:pPr>
+          </w:p>
+        </w:tc>
+        <w:tc>
+          <w:tcPr>
+            <w:tcW w:w="2200" w:type="dxa"/>
+            <w:vAlign w:val="center"/>
+          </w:tcPr>
+          <w:p>
+            <w:pPr>
+              <w:jc w:val="center"/>
+            </w:pPr>
+          </w:p>
+        </w:tc>
+        <w:tc>
+          <w:tcPr>
+            <w:tcW w:w="2199" w:type="dxa"/>
+            <w:vAlign w:val="center"/>
+          </w:tcPr>
+          <w:p>
+            <w:pPr>
+              <w:jc w:val="center"/>
+            </w:pPr>
+          </w:p>
+        </w:tc>
+        <w:tc>
+          <w:tcPr>
+            <w:tcW w:w="2200" w:type="dxa"/>
+            <w:vAlign w:val="center"/>
+          </w:tcPr>
+          <w:p>
+            <w:pPr>
+              <w:jc w:val="center"/>
+            </w:pPr>
+          </w:p>
         </w:tc>
       </w:tr>
       <w:tr>
@@ -740,18 +1004,18 @@
         </w:trPr>
         <w:tc>
           <w:tcPr>
-            <w:tcW w:w="1055" w:type="dxa"/>
-            <w:vAlign w:val="center"/>
-          </w:tcPr>
-          <w:p>
-            <w:pPr>
-              <w:jc w:val="center"/>
-            </w:pPr>
-          </w:p>
-        </w:tc>
-        <w:tc>
-          <w:tcPr>
-            <w:tcW w:w="1352" w:type="dxa"/>
+            <w:tcW w:w="1024" w:type="dxa"/>
+            <w:vAlign w:val="center"/>
+          </w:tcPr>
+          <w:p>
+            <w:pPr>
+              <w:jc w:val="center"/>
+            </w:pPr>
+          </w:p>
+        </w:tc>
+        <w:tc>
+          <w:tcPr>
+            <w:tcW w:w="1167" w:type="dxa"/>
             <w:vAlign w:val="center"/>
           </w:tcPr>
           <w:p>
@@ -762,38 +1026,69 @@
         </w:tc>
         <w:tc>
           <w:tcPr>
-            <w:tcW w:w="2780" w:type="dxa"/>
-            <w:vAlign w:val="center"/>
-          </w:tcPr>
-          <w:p/>
-        </w:tc>
-        <w:tc>
-          <w:tcPr>
-            <w:tcW w:w="2545" w:type="dxa"/>
-            <w:vAlign w:val="center"/>
-          </w:tcPr>
-          <w:p/>
-        </w:tc>
-        <w:tc>
-          <w:tcPr>
-            <w:tcW w:w="2512" w:type="dxa"/>
-            <w:vAlign w:val="center"/>
-          </w:tcPr>
-          <w:p/>
-        </w:tc>
-        <w:tc>
-          <w:tcPr>
-            <w:tcW w:w="2572" w:type="dxa"/>
-            <w:vAlign w:val="center"/>
-          </w:tcPr>
-          <w:p/>
-        </w:tc>
-        <w:tc>
-          <w:tcPr>
-            <w:tcW w:w="2572" w:type="dxa"/>
-            <w:vAlign w:val="center"/>
-          </w:tcPr>
-          <w:p/>
+            <w:tcW w:w="2199" w:type="dxa"/>
+            <w:vAlign w:val="center"/>
+          </w:tcPr>
+          <w:p>
+            <w:pPr>
+              <w:jc w:val="center"/>
+            </w:pPr>
+          </w:p>
+        </w:tc>
+        <w:tc>
+          <w:tcPr>
+            <w:tcW w:w="2200" w:type="dxa"/>
+            <w:vAlign w:val="center"/>
+          </w:tcPr>
+          <w:p>
+            <w:pPr>
+              <w:jc w:val="center"/>
+            </w:pPr>
+          </w:p>
+        </w:tc>
+        <w:tc>
+          <w:tcPr>
+            <w:tcW w:w="2199" w:type="dxa"/>
+            <w:vAlign w:val="center"/>
+          </w:tcPr>
+          <w:p>
+            <w:pPr>
+              <w:jc w:val="center"/>
+            </w:pPr>
+          </w:p>
+        </w:tc>
+        <w:tc>
+          <w:tcPr>
+            <w:tcW w:w="2200" w:type="dxa"/>
+            <w:vAlign w:val="center"/>
+          </w:tcPr>
+          <w:p>
+            <w:pPr>
+              <w:jc w:val="center"/>
+            </w:pPr>
+          </w:p>
+        </w:tc>
+        <w:tc>
+          <w:tcPr>
+            <w:tcW w:w="2199" w:type="dxa"/>
+            <w:vAlign w:val="center"/>
+          </w:tcPr>
+          <w:p>
+            <w:pPr>
+              <w:jc w:val="center"/>
+            </w:pPr>
+          </w:p>
+        </w:tc>
+        <w:tc>
+          <w:tcPr>
+            <w:tcW w:w="2200" w:type="dxa"/>
+            <w:vAlign w:val="center"/>
+          </w:tcPr>
+          <w:p>
+            <w:pPr>
+              <w:jc w:val="center"/>
+            </w:pPr>
+          </w:p>
         </w:tc>
       </w:tr>
       <w:tr>
@@ -802,18 +1097,18 @@
         </w:trPr>
         <w:tc>
           <w:tcPr>
-            <w:tcW w:w="1055" w:type="dxa"/>
-            <w:vAlign w:val="center"/>
-          </w:tcPr>
-          <w:p>
-            <w:pPr>
-              <w:jc w:val="center"/>
-            </w:pPr>
-          </w:p>
-        </w:tc>
-        <w:tc>
-          <w:tcPr>
-            <w:tcW w:w="1352" w:type="dxa"/>
+            <w:tcW w:w="1024" w:type="dxa"/>
+            <w:vAlign w:val="center"/>
+          </w:tcPr>
+          <w:p>
+            <w:pPr>
+              <w:jc w:val="center"/>
+            </w:pPr>
+          </w:p>
+        </w:tc>
+        <w:tc>
+          <w:tcPr>
+            <w:tcW w:w="1167" w:type="dxa"/>
             <w:vAlign w:val="center"/>
           </w:tcPr>
           <w:p>
@@ -824,38 +1119,69 @@
         </w:tc>
         <w:tc>
           <w:tcPr>
-            <w:tcW w:w="2780" w:type="dxa"/>
-            <w:vAlign w:val="center"/>
-          </w:tcPr>
-          <w:p/>
-        </w:tc>
-        <w:tc>
-          <w:tcPr>
-            <w:tcW w:w="2545" w:type="dxa"/>
-            <w:vAlign w:val="center"/>
-          </w:tcPr>
-          <w:p/>
-        </w:tc>
-        <w:tc>
-          <w:tcPr>
-            <w:tcW w:w="2512" w:type="dxa"/>
-            <w:vAlign w:val="center"/>
-          </w:tcPr>
-          <w:p/>
-        </w:tc>
-        <w:tc>
-          <w:tcPr>
-            <w:tcW w:w="2572" w:type="dxa"/>
-            <w:vAlign w:val="center"/>
-          </w:tcPr>
-          <w:p/>
-        </w:tc>
-        <w:tc>
-          <w:tcPr>
-            <w:tcW w:w="2572" w:type="dxa"/>
-            <w:vAlign w:val="center"/>
-          </w:tcPr>
-          <w:p/>
+            <w:tcW w:w="2199" w:type="dxa"/>
+            <w:vAlign w:val="center"/>
+          </w:tcPr>
+          <w:p>
+            <w:pPr>
+              <w:jc w:val="center"/>
+            </w:pPr>
+          </w:p>
+        </w:tc>
+        <w:tc>
+          <w:tcPr>
+            <w:tcW w:w="2200" w:type="dxa"/>
+            <w:vAlign w:val="center"/>
+          </w:tcPr>
+          <w:p>
+            <w:pPr>
+              <w:jc w:val="center"/>
+            </w:pPr>
+          </w:p>
+        </w:tc>
+        <w:tc>
+          <w:tcPr>
+            <w:tcW w:w="2199" w:type="dxa"/>
+            <w:vAlign w:val="center"/>
+          </w:tcPr>
+          <w:p>
+            <w:pPr>
+              <w:jc w:val="center"/>
+            </w:pPr>
+          </w:p>
+        </w:tc>
+        <w:tc>
+          <w:tcPr>
+            <w:tcW w:w="2200" w:type="dxa"/>
+            <w:vAlign w:val="center"/>
+          </w:tcPr>
+          <w:p>
+            <w:pPr>
+              <w:jc w:val="center"/>
+            </w:pPr>
+          </w:p>
+        </w:tc>
+        <w:tc>
+          <w:tcPr>
+            <w:tcW w:w="2199" w:type="dxa"/>
+            <w:vAlign w:val="center"/>
+          </w:tcPr>
+          <w:p>
+            <w:pPr>
+              <w:jc w:val="center"/>
+            </w:pPr>
+          </w:p>
+        </w:tc>
+        <w:tc>
+          <w:tcPr>
+            <w:tcW w:w="2200" w:type="dxa"/>
+            <w:vAlign w:val="center"/>
+          </w:tcPr>
+          <w:p>
+            <w:pPr>
+              <w:jc w:val="center"/>
+            </w:pPr>
+          </w:p>
         </w:tc>
       </w:tr>
       <w:tr>
@@ -864,18 +1190,18 @@
         </w:trPr>
         <w:tc>
           <w:tcPr>
-            <w:tcW w:w="1055" w:type="dxa"/>
-            <w:vAlign w:val="center"/>
-          </w:tcPr>
-          <w:p>
-            <w:pPr>
-              <w:jc w:val="center"/>
-            </w:pPr>
-          </w:p>
-        </w:tc>
-        <w:tc>
-          <w:tcPr>
-            <w:tcW w:w="1352" w:type="dxa"/>
+            <w:tcW w:w="1024" w:type="dxa"/>
+            <w:vAlign w:val="center"/>
+          </w:tcPr>
+          <w:p>
+            <w:pPr>
+              <w:jc w:val="center"/>
+            </w:pPr>
+          </w:p>
+        </w:tc>
+        <w:tc>
+          <w:tcPr>
+            <w:tcW w:w="1167" w:type="dxa"/>
             <w:vAlign w:val="center"/>
           </w:tcPr>
           <w:p>
@@ -886,38 +1212,69 @@
         </w:tc>
         <w:tc>
           <w:tcPr>
-            <w:tcW w:w="2780" w:type="dxa"/>
-            <w:vAlign w:val="center"/>
-          </w:tcPr>
-          <w:p/>
-        </w:tc>
-        <w:tc>
-          <w:tcPr>
-            <w:tcW w:w="2545" w:type="dxa"/>
-            <w:vAlign w:val="center"/>
-          </w:tcPr>
-          <w:p/>
-        </w:tc>
-        <w:tc>
-          <w:tcPr>
-            <w:tcW w:w="2512" w:type="dxa"/>
-            <w:vAlign w:val="center"/>
-          </w:tcPr>
-          <w:p/>
-        </w:tc>
-        <w:tc>
-          <w:tcPr>
-            <w:tcW w:w="2572" w:type="dxa"/>
-            <w:vAlign w:val="center"/>
-          </w:tcPr>
-          <w:p/>
-        </w:tc>
-        <w:tc>
-          <w:tcPr>
-            <w:tcW w:w="2572" w:type="dxa"/>
-            <w:vAlign w:val="center"/>
-          </w:tcPr>
-          <w:p/>
+            <w:tcW w:w="2199" w:type="dxa"/>
+            <w:vAlign w:val="center"/>
+          </w:tcPr>
+          <w:p>
+            <w:pPr>
+              <w:jc w:val="center"/>
+            </w:pPr>
+          </w:p>
+        </w:tc>
+        <w:tc>
+          <w:tcPr>
+            <w:tcW w:w="2200" w:type="dxa"/>
+            <w:vAlign w:val="center"/>
+          </w:tcPr>
+          <w:p>
+            <w:pPr>
+              <w:jc w:val="center"/>
+            </w:pPr>
+          </w:p>
+        </w:tc>
+        <w:tc>
+          <w:tcPr>
+            <w:tcW w:w="2199" w:type="dxa"/>
+            <w:vAlign w:val="center"/>
+          </w:tcPr>
+          <w:p>
+            <w:pPr>
+              <w:jc w:val="center"/>
+            </w:pPr>
+          </w:p>
+        </w:tc>
+        <w:tc>
+          <w:tcPr>
+            <w:tcW w:w="2200" w:type="dxa"/>
+            <w:vAlign w:val="center"/>
+          </w:tcPr>
+          <w:p>
+            <w:pPr>
+              <w:jc w:val="center"/>
+            </w:pPr>
+          </w:p>
+        </w:tc>
+        <w:tc>
+          <w:tcPr>
+            <w:tcW w:w="2199" w:type="dxa"/>
+            <w:vAlign w:val="center"/>
+          </w:tcPr>
+          <w:p>
+            <w:pPr>
+              <w:jc w:val="center"/>
+            </w:pPr>
+          </w:p>
+        </w:tc>
+        <w:tc>
+          <w:tcPr>
+            <w:tcW w:w="2200" w:type="dxa"/>
+            <w:vAlign w:val="center"/>
+          </w:tcPr>
+          <w:p>
+            <w:pPr>
+              <w:jc w:val="center"/>
+            </w:pPr>
+          </w:p>
         </w:tc>
       </w:tr>
       <w:tr>
@@ -926,18 +1283,18 @@
         </w:trPr>
         <w:tc>
           <w:tcPr>
-            <w:tcW w:w="1055" w:type="dxa"/>
-            <w:vAlign w:val="center"/>
-          </w:tcPr>
-          <w:p>
-            <w:pPr>
-              <w:jc w:val="center"/>
-            </w:pPr>
-          </w:p>
-        </w:tc>
-        <w:tc>
-          <w:tcPr>
-            <w:tcW w:w="1352" w:type="dxa"/>
+            <w:tcW w:w="1024" w:type="dxa"/>
+            <w:vAlign w:val="center"/>
+          </w:tcPr>
+          <w:p>
+            <w:pPr>
+              <w:jc w:val="center"/>
+            </w:pPr>
+          </w:p>
+        </w:tc>
+        <w:tc>
+          <w:tcPr>
+            <w:tcW w:w="1167" w:type="dxa"/>
             <w:vAlign w:val="center"/>
           </w:tcPr>
           <w:p>
@@ -948,38 +1305,69 @@
         </w:tc>
         <w:tc>
           <w:tcPr>
-            <w:tcW w:w="2780" w:type="dxa"/>
-            <w:vAlign w:val="center"/>
-          </w:tcPr>
-          <w:p/>
-        </w:tc>
-        <w:tc>
-          <w:tcPr>
-            <w:tcW w:w="2545" w:type="dxa"/>
-            <w:vAlign w:val="center"/>
-          </w:tcPr>
-          <w:p/>
-        </w:tc>
-        <w:tc>
-          <w:tcPr>
-            <w:tcW w:w="2512" w:type="dxa"/>
-            <w:vAlign w:val="center"/>
-          </w:tcPr>
-          <w:p/>
-        </w:tc>
-        <w:tc>
-          <w:tcPr>
-            <w:tcW w:w="2572" w:type="dxa"/>
-            <w:vAlign w:val="center"/>
-          </w:tcPr>
-          <w:p/>
-        </w:tc>
-        <w:tc>
-          <w:tcPr>
-            <w:tcW w:w="2572" w:type="dxa"/>
-            <w:vAlign w:val="center"/>
-          </w:tcPr>
-          <w:p/>
+            <w:tcW w:w="2199" w:type="dxa"/>
+            <w:vAlign w:val="center"/>
+          </w:tcPr>
+          <w:p>
+            <w:pPr>
+              <w:jc w:val="center"/>
+            </w:pPr>
+          </w:p>
+        </w:tc>
+        <w:tc>
+          <w:tcPr>
+            <w:tcW w:w="2200" w:type="dxa"/>
+            <w:vAlign w:val="center"/>
+          </w:tcPr>
+          <w:p>
+            <w:pPr>
+              <w:jc w:val="center"/>
+            </w:pPr>
+          </w:p>
+        </w:tc>
+        <w:tc>
+          <w:tcPr>
+            <w:tcW w:w="2199" w:type="dxa"/>
+            <w:vAlign w:val="center"/>
+          </w:tcPr>
+          <w:p>
+            <w:pPr>
+              <w:jc w:val="center"/>
+            </w:pPr>
+          </w:p>
+        </w:tc>
+        <w:tc>
+          <w:tcPr>
+            <w:tcW w:w="2200" w:type="dxa"/>
+            <w:vAlign w:val="center"/>
+          </w:tcPr>
+          <w:p>
+            <w:pPr>
+              <w:jc w:val="center"/>
+            </w:pPr>
+          </w:p>
+        </w:tc>
+        <w:tc>
+          <w:tcPr>
+            <w:tcW w:w="2199" w:type="dxa"/>
+            <w:vAlign w:val="center"/>
+          </w:tcPr>
+          <w:p>
+            <w:pPr>
+              <w:jc w:val="center"/>
+            </w:pPr>
+          </w:p>
+        </w:tc>
+        <w:tc>
+          <w:tcPr>
+            <w:tcW w:w="2200" w:type="dxa"/>
+            <w:vAlign w:val="center"/>
+          </w:tcPr>
+          <w:p>
+            <w:pPr>
+              <w:jc w:val="center"/>
+            </w:pPr>
+          </w:p>
         </w:tc>
       </w:tr>
     </w:tbl>

</xml_diff>

<commit_message>
added to testing log! (dear god help!)
</commit_message>
<xml_diff>
--- a/Paper Work/Testing Log.docx
+++ b/Paper Work/Testing Log.docx
@@ -17,14 +17,15 @@
         <w:tblLook w:val="04A0" w:firstRow="1" w:lastRow="0" w:firstColumn="1" w:lastColumn="0" w:noHBand="0" w:noVBand="1"/>
       </w:tblPr>
       <w:tblGrid>
-        <w:gridCol w:w="1056"/>
-        <w:gridCol w:w="1168"/>
-        <w:gridCol w:w="2194"/>
-        <w:gridCol w:w="2195"/>
-        <w:gridCol w:w="2193"/>
-        <w:gridCol w:w="2193"/>
-        <w:gridCol w:w="2194"/>
-        <w:gridCol w:w="2195"/>
+        <w:gridCol w:w="1055"/>
+        <w:gridCol w:w="1167"/>
+        <w:gridCol w:w="1937"/>
+        <w:gridCol w:w="1918"/>
+        <w:gridCol w:w="1928"/>
+        <w:gridCol w:w="1873"/>
+        <w:gridCol w:w="1941"/>
+        <w:gridCol w:w="1941"/>
+        <w:gridCol w:w="1628"/>
       </w:tblGrid>
       <w:tr>
         <w:trPr>
@@ -32,7 +33,7 @@
         </w:trPr>
         <w:tc>
           <w:tcPr>
-            <w:tcW w:w="1024" w:type="dxa"/>
+            <w:tcW w:w="1055" w:type="dxa"/>
           </w:tcPr>
           <w:p>
             <w:pPr>
@@ -75,7 +76,7 @@
         </w:tc>
         <w:tc>
           <w:tcPr>
-            <w:tcW w:w="2199" w:type="dxa"/>
+            <w:tcW w:w="1937" w:type="dxa"/>
             <w:vAlign w:val="center"/>
           </w:tcPr>
           <w:p>
@@ -97,7 +98,7 @@
         </w:tc>
         <w:tc>
           <w:tcPr>
-            <w:tcW w:w="2200" w:type="dxa"/>
+            <w:tcW w:w="1918" w:type="dxa"/>
             <w:vAlign w:val="center"/>
           </w:tcPr>
           <w:p>
@@ -119,7 +120,7 @@
         </w:tc>
         <w:tc>
           <w:tcPr>
-            <w:tcW w:w="2199" w:type="dxa"/>
+            <w:tcW w:w="1928" w:type="dxa"/>
             <w:vAlign w:val="center"/>
           </w:tcPr>
           <w:p>
@@ -141,7 +142,7 @@
         </w:tc>
         <w:tc>
           <w:tcPr>
-            <w:tcW w:w="2200" w:type="dxa"/>
+            <w:tcW w:w="1873" w:type="dxa"/>
             <w:vAlign w:val="center"/>
           </w:tcPr>
           <w:p>
@@ -163,7 +164,7 @@
         </w:tc>
         <w:tc>
           <w:tcPr>
-            <w:tcW w:w="2199" w:type="dxa"/>
+            <w:tcW w:w="1941" w:type="dxa"/>
             <w:vAlign w:val="center"/>
           </w:tcPr>
           <w:p>
@@ -201,7 +202,7 @@
         </w:tc>
         <w:tc>
           <w:tcPr>
-            <w:tcW w:w="2200" w:type="dxa"/>
+            <w:tcW w:w="1941" w:type="dxa"/>
             <w:vAlign w:val="center"/>
           </w:tcPr>
           <w:p>
@@ -251,6 +252,44 @@
             </w:r>
           </w:p>
         </w:tc>
+        <w:tc>
+          <w:tcPr>
+            <w:tcW w:w="1628" w:type="dxa"/>
+            <w:vAlign w:val="center"/>
+          </w:tcPr>
+          <w:p>
+            <w:pPr>
+              <w:jc w:val="center"/>
+              <w:rPr>
+                <w:b/>
+                <w:sz w:val="24"/>
+              </w:rPr>
+            </w:pPr>
+            <w:r>
+              <w:rPr>
+                <w:b/>
+                <w:sz w:val="24"/>
+              </w:rPr>
+              <w:t>Fix Duration</w:t>
+            </w:r>
+          </w:p>
+          <w:p>
+            <w:pPr>
+              <w:jc w:val="center"/>
+              <w:rPr>
+                <w:b/>
+                <w:sz w:val="24"/>
+              </w:rPr>
+            </w:pPr>
+            <w:r>
+              <w:rPr>
+                <w:b/>
+                <w:sz w:val="24"/>
+              </w:rPr>
+              <w:t>(if applicable)</w:t>
+            </w:r>
+          </w:p>
+        </w:tc>
       </w:tr>
       <w:tr>
         <w:trPr>
@@ -258,7 +297,7 @@
         </w:trPr>
         <w:tc>
           <w:tcPr>
-            <w:tcW w:w="1024" w:type="dxa"/>
+            <w:tcW w:w="1055" w:type="dxa"/>
             <w:vAlign w:val="center"/>
           </w:tcPr>
           <w:p>
@@ -279,74 +318,115 @@
             <w:pPr>
               <w:jc w:val="right"/>
             </w:pPr>
-            <w:bookmarkStart w:id="0" w:name="_GoBack"/>
-            <w:bookmarkEnd w:id="0"/>
-          </w:p>
-        </w:tc>
-        <w:tc>
-          <w:tcPr>
-            <w:tcW w:w="2199" w:type="dxa"/>
-            <w:vAlign w:val="center"/>
-          </w:tcPr>
-          <w:p>
-            <w:pPr>
-              <w:jc w:val="center"/>
-            </w:pPr>
-          </w:p>
-        </w:tc>
-        <w:tc>
-          <w:tcPr>
-            <w:tcW w:w="2200" w:type="dxa"/>
-            <w:vAlign w:val="center"/>
-          </w:tcPr>
-          <w:p>
-            <w:pPr>
-              <w:jc w:val="center"/>
-            </w:pPr>
-          </w:p>
-        </w:tc>
-        <w:tc>
-          <w:tcPr>
-            <w:tcW w:w="2199" w:type="dxa"/>
-            <w:vAlign w:val="center"/>
-          </w:tcPr>
-          <w:p>
-            <w:pPr>
-              <w:jc w:val="center"/>
-            </w:pPr>
-          </w:p>
-        </w:tc>
-        <w:tc>
-          <w:tcPr>
-            <w:tcW w:w="2200" w:type="dxa"/>
-            <w:vAlign w:val="center"/>
-          </w:tcPr>
-          <w:p>
-            <w:pPr>
-              <w:jc w:val="center"/>
-            </w:pPr>
-          </w:p>
-        </w:tc>
-        <w:tc>
-          <w:tcPr>
-            <w:tcW w:w="2199" w:type="dxa"/>
-            <w:vAlign w:val="center"/>
-          </w:tcPr>
-          <w:p>
-            <w:pPr>
-              <w:jc w:val="center"/>
-            </w:pPr>
-          </w:p>
-        </w:tc>
-        <w:tc>
-          <w:tcPr>
-            <w:tcW w:w="2200" w:type="dxa"/>
-            <w:vAlign w:val="center"/>
-          </w:tcPr>
-          <w:p>
-            <w:pPr>
-              <w:jc w:val="center"/>
-            </w:pPr>
+            <w:r>
+              <w:t>13</w:t>
+            </w:r>
+          </w:p>
+        </w:tc>
+        <w:tc>
+          <w:tcPr>
+            <w:tcW w:w="1937" w:type="dxa"/>
+            <w:vAlign w:val="center"/>
+          </w:tcPr>
+          <w:p>
+            <w:pPr>
+              <w:jc w:val="center"/>
+            </w:pPr>
+            <w:r>
+              <w:t>Does the software install and run</w:t>
+            </w:r>
+          </w:p>
+        </w:tc>
+        <w:tc>
+          <w:tcPr>
+            <w:tcW w:w="1918" w:type="dxa"/>
+            <w:vAlign w:val="center"/>
+          </w:tcPr>
+          <w:p>
+            <w:pPr>
+              <w:jc w:val="center"/>
+            </w:pPr>
+            <w:r>
+              <w:t>Windows 7</w:t>
+            </w:r>
+          </w:p>
+          <w:p>
+            <w:pPr>
+              <w:jc w:val="center"/>
+            </w:pPr>
+            <w:r>
+              <w:t>(workshop)</w:t>
+            </w:r>
+          </w:p>
+        </w:tc>
+        <w:tc>
+          <w:tcPr>
+            <w:tcW w:w="1928" w:type="dxa"/>
+            <w:vAlign w:val="center"/>
+          </w:tcPr>
+          <w:p>
+            <w:pPr>
+              <w:jc w:val="center"/>
+            </w:pPr>
+            <w:r>
+              <w:t>Install and main window shows successfully</w:t>
+            </w:r>
+          </w:p>
+        </w:tc>
+        <w:tc>
+          <w:tcPr>
+            <w:tcW w:w="1873" w:type="dxa"/>
+            <w:vAlign w:val="center"/>
+          </w:tcPr>
+          <w:p>
+            <w:pPr>
+              <w:jc w:val="center"/>
+            </w:pPr>
+            <w:r>
+              <w:t>Error messages on start-up of program</w:t>
+            </w:r>
+          </w:p>
+        </w:tc>
+        <w:tc>
+          <w:tcPr>
+            <w:tcW w:w="1941" w:type="dxa"/>
+            <w:vAlign w:val="center"/>
+          </w:tcPr>
+          <w:p>
+            <w:pPr>
+              <w:jc w:val="center"/>
+            </w:pPr>
+            <w:r>
+              <w:t>SQLCE DLL problems</w:t>
+            </w:r>
+          </w:p>
+        </w:tc>
+        <w:tc>
+          <w:tcPr>
+            <w:tcW w:w="1941" w:type="dxa"/>
+            <w:vAlign w:val="center"/>
+          </w:tcPr>
+          <w:p>
+            <w:pPr>
+              <w:jc w:val="center"/>
+            </w:pPr>
+            <w:r>
+              <w:t>Ongoing Search</w:t>
+            </w:r>
+          </w:p>
+        </w:tc>
+        <w:tc>
+          <w:tcPr>
+            <w:tcW w:w="1628" w:type="dxa"/>
+            <w:vAlign w:val="center"/>
+          </w:tcPr>
+          <w:p>
+            <w:pPr>
+              <w:jc w:val="center"/>
+            </w:pPr>
+            <w:r>
+              <w:t>35 mins+</w:t>
+            </w:r>
           </w:p>
         </w:tc>
       </w:tr>
@@ -356,13 +436,16 @@
         </w:trPr>
         <w:tc>
           <w:tcPr>
-            <w:tcW w:w="1024" w:type="dxa"/>
-            <w:vAlign w:val="center"/>
-          </w:tcPr>
-          <w:p>
-            <w:pPr>
-              <w:jc w:val="center"/>
-            </w:pPr>
+            <w:tcW w:w="1055" w:type="dxa"/>
+            <w:vAlign w:val="center"/>
+          </w:tcPr>
+          <w:p>
+            <w:pPr>
+              <w:jc w:val="center"/>
+            </w:pPr>
+            <w:r>
+              <w:t>12/01/15</w:t>
+            </w:r>
           </w:p>
         </w:tc>
         <w:tc>
@@ -374,72 +457,117 @@
             <w:pPr>
               <w:jc w:val="right"/>
             </w:pPr>
-          </w:p>
-        </w:tc>
-        <w:tc>
-          <w:tcPr>
-            <w:tcW w:w="2199" w:type="dxa"/>
-            <w:vAlign w:val="center"/>
-          </w:tcPr>
-          <w:p>
-            <w:pPr>
-              <w:jc w:val="center"/>
-            </w:pPr>
-          </w:p>
-        </w:tc>
-        <w:tc>
-          <w:tcPr>
-            <w:tcW w:w="2200" w:type="dxa"/>
-            <w:vAlign w:val="center"/>
-          </w:tcPr>
-          <w:p>
-            <w:pPr>
-              <w:jc w:val="center"/>
-            </w:pPr>
-          </w:p>
-        </w:tc>
-        <w:tc>
-          <w:tcPr>
-            <w:tcW w:w="2199" w:type="dxa"/>
-            <w:vAlign w:val="center"/>
-          </w:tcPr>
-          <w:p>
-            <w:pPr>
-              <w:jc w:val="center"/>
-            </w:pPr>
-          </w:p>
-        </w:tc>
-        <w:tc>
-          <w:tcPr>
-            <w:tcW w:w="2200" w:type="dxa"/>
-            <w:vAlign w:val="center"/>
-          </w:tcPr>
-          <w:p>
-            <w:pPr>
-              <w:jc w:val="center"/>
-            </w:pPr>
-          </w:p>
-        </w:tc>
-        <w:tc>
-          <w:tcPr>
-            <w:tcW w:w="2199" w:type="dxa"/>
-            <w:vAlign w:val="center"/>
-          </w:tcPr>
-          <w:p>
-            <w:pPr>
-              <w:jc w:val="center"/>
-            </w:pPr>
-          </w:p>
-        </w:tc>
-        <w:tc>
-          <w:tcPr>
-            <w:tcW w:w="2200" w:type="dxa"/>
-            <w:vAlign w:val="center"/>
-          </w:tcPr>
-          <w:p>
-            <w:pPr>
-              <w:jc w:val="center"/>
-            </w:pPr>
+            <w:r>
+              <w:t>13</w:t>
+            </w:r>
+          </w:p>
+        </w:tc>
+        <w:tc>
+          <w:tcPr>
+            <w:tcW w:w="1937" w:type="dxa"/>
+            <w:vAlign w:val="center"/>
+          </w:tcPr>
+          <w:p>
+            <w:pPr>
+              <w:jc w:val="center"/>
+            </w:pPr>
+            <w:r>
+              <w:t>Does the software install and run?</w:t>
+            </w:r>
+          </w:p>
+        </w:tc>
+        <w:tc>
+          <w:tcPr>
+            <w:tcW w:w="1918" w:type="dxa"/>
+            <w:vAlign w:val="center"/>
+          </w:tcPr>
+          <w:p>
+            <w:pPr>
+              <w:jc w:val="center"/>
+            </w:pPr>
+            <w:r>
+              <w:t>Windows 8.1</w:t>
+            </w:r>
+          </w:p>
+          <w:p>
+            <w:pPr>
+              <w:jc w:val="center"/>
+            </w:pPr>
+            <w:r>
+              <w:t>(workshop)</w:t>
+            </w:r>
+          </w:p>
+        </w:tc>
+        <w:tc>
+          <w:tcPr>
+            <w:tcW w:w="1928" w:type="dxa"/>
+            <w:vAlign w:val="center"/>
+          </w:tcPr>
+          <w:p>
+            <w:pPr>
+              <w:jc w:val="center"/>
+            </w:pPr>
+            <w:r>
+              <w:t>Install and main window shows successfully</w:t>
+            </w:r>
+          </w:p>
+        </w:tc>
+        <w:tc>
+          <w:tcPr>
+            <w:tcW w:w="1873" w:type="dxa"/>
+            <w:vAlign w:val="center"/>
+          </w:tcPr>
+          <w:p>
+            <w:pPr>
+              <w:jc w:val="center"/>
+            </w:pPr>
+            <w:r>
+              <w:t>Program errors and closes</w:t>
+            </w:r>
+          </w:p>
+        </w:tc>
+        <w:tc>
+          <w:tcPr>
+            <w:tcW w:w="1941" w:type="dxa"/>
+            <w:vAlign w:val="center"/>
+          </w:tcPr>
+          <w:p>
+            <w:pPr>
+              <w:jc w:val="center"/>
+            </w:pPr>
+            <w:r>
+              <w:t>Unknown (Likely to be as above)</w:t>
+            </w:r>
+          </w:p>
+        </w:tc>
+        <w:tc>
+          <w:tcPr>
+            <w:tcW w:w="1941" w:type="dxa"/>
+            <w:vAlign w:val="center"/>
+          </w:tcPr>
+          <w:p>
+            <w:pPr>
+              <w:jc w:val="center"/>
+            </w:pPr>
+            <w:r>
+              <w:t>Ongoing Search</w:t>
+            </w:r>
+            <w:bookmarkStart w:id="0" w:name="_GoBack"/>
+            <w:bookmarkEnd w:id="0"/>
+          </w:p>
+        </w:tc>
+        <w:tc>
+          <w:tcPr>
+            <w:tcW w:w="1628" w:type="dxa"/>
+            <w:vAlign w:val="center"/>
+          </w:tcPr>
+          <w:p>
+            <w:pPr>
+              <w:jc w:val="center"/>
+            </w:pPr>
+            <w:r>
+              <w:t>10 mins +</w:t>
+            </w:r>
           </w:p>
         </w:tc>
       </w:tr>
@@ -449,7 +577,7 @@
         </w:trPr>
         <w:tc>
           <w:tcPr>
-            <w:tcW w:w="1024" w:type="dxa"/>
+            <w:tcW w:w="1055" w:type="dxa"/>
             <w:vAlign w:val="center"/>
           </w:tcPr>
           <w:p>
@@ -471,62 +599,73 @@
         </w:tc>
         <w:tc>
           <w:tcPr>
-            <w:tcW w:w="2199" w:type="dxa"/>
-            <w:vAlign w:val="center"/>
-          </w:tcPr>
-          <w:p>
-            <w:pPr>
-              <w:jc w:val="center"/>
-            </w:pPr>
-          </w:p>
-        </w:tc>
-        <w:tc>
-          <w:tcPr>
-            <w:tcW w:w="2200" w:type="dxa"/>
-            <w:vAlign w:val="center"/>
-          </w:tcPr>
-          <w:p>
-            <w:pPr>
-              <w:jc w:val="center"/>
-            </w:pPr>
-          </w:p>
-        </w:tc>
-        <w:tc>
-          <w:tcPr>
-            <w:tcW w:w="2199" w:type="dxa"/>
-            <w:vAlign w:val="center"/>
-          </w:tcPr>
-          <w:p>
-            <w:pPr>
-              <w:jc w:val="center"/>
-            </w:pPr>
-          </w:p>
-        </w:tc>
-        <w:tc>
-          <w:tcPr>
-            <w:tcW w:w="2200" w:type="dxa"/>
-            <w:vAlign w:val="center"/>
-          </w:tcPr>
-          <w:p>
-            <w:pPr>
-              <w:jc w:val="center"/>
-            </w:pPr>
-          </w:p>
-        </w:tc>
-        <w:tc>
-          <w:tcPr>
-            <w:tcW w:w="2199" w:type="dxa"/>
-            <w:vAlign w:val="center"/>
-          </w:tcPr>
-          <w:p>
-            <w:pPr>
-              <w:jc w:val="center"/>
-            </w:pPr>
-          </w:p>
-        </w:tc>
-        <w:tc>
-          <w:tcPr>
-            <w:tcW w:w="2200" w:type="dxa"/>
+            <w:tcW w:w="1937" w:type="dxa"/>
+            <w:vAlign w:val="center"/>
+          </w:tcPr>
+          <w:p>
+            <w:pPr>
+              <w:jc w:val="center"/>
+            </w:pPr>
+          </w:p>
+        </w:tc>
+        <w:tc>
+          <w:tcPr>
+            <w:tcW w:w="1918" w:type="dxa"/>
+            <w:vAlign w:val="center"/>
+          </w:tcPr>
+          <w:p>
+            <w:pPr>
+              <w:jc w:val="center"/>
+            </w:pPr>
+          </w:p>
+        </w:tc>
+        <w:tc>
+          <w:tcPr>
+            <w:tcW w:w="1928" w:type="dxa"/>
+            <w:vAlign w:val="center"/>
+          </w:tcPr>
+          <w:p>
+            <w:pPr>
+              <w:jc w:val="center"/>
+            </w:pPr>
+          </w:p>
+        </w:tc>
+        <w:tc>
+          <w:tcPr>
+            <w:tcW w:w="1873" w:type="dxa"/>
+            <w:vAlign w:val="center"/>
+          </w:tcPr>
+          <w:p>
+            <w:pPr>
+              <w:jc w:val="center"/>
+            </w:pPr>
+          </w:p>
+        </w:tc>
+        <w:tc>
+          <w:tcPr>
+            <w:tcW w:w="1941" w:type="dxa"/>
+            <w:vAlign w:val="center"/>
+          </w:tcPr>
+          <w:p>
+            <w:pPr>
+              <w:jc w:val="center"/>
+            </w:pPr>
+          </w:p>
+        </w:tc>
+        <w:tc>
+          <w:tcPr>
+            <w:tcW w:w="1941" w:type="dxa"/>
+            <w:vAlign w:val="center"/>
+          </w:tcPr>
+          <w:p>
+            <w:pPr>
+              <w:jc w:val="center"/>
+            </w:pPr>
+          </w:p>
+        </w:tc>
+        <w:tc>
+          <w:tcPr>
+            <w:tcW w:w="1628" w:type="dxa"/>
             <w:vAlign w:val="center"/>
           </w:tcPr>
           <w:p>
@@ -542,7 +681,7 @@
         </w:trPr>
         <w:tc>
           <w:tcPr>
-            <w:tcW w:w="1024" w:type="dxa"/>
+            <w:tcW w:w="1055" w:type="dxa"/>
             <w:vAlign w:val="center"/>
           </w:tcPr>
           <w:p>
@@ -564,62 +703,73 @@
         </w:tc>
         <w:tc>
           <w:tcPr>
-            <w:tcW w:w="2199" w:type="dxa"/>
-            <w:vAlign w:val="center"/>
-          </w:tcPr>
-          <w:p>
-            <w:pPr>
-              <w:jc w:val="center"/>
-            </w:pPr>
-          </w:p>
-        </w:tc>
-        <w:tc>
-          <w:tcPr>
-            <w:tcW w:w="2200" w:type="dxa"/>
-            <w:vAlign w:val="center"/>
-          </w:tcPr>
-          <w:p>
-            <w:pPr>
-              <w:jc w:val="center"/>
-            </w:pPr>
-          </w:p>
-        </w:tc>
-        <w:tc>
-          <w:tcPr>
-            <w:tcW w:w="2199" w:type="dxa"/>
-            <w:vAlign w:val="center"/>
-          </w:tcPr>
-          <w:p>
-            <w:pPr>
-              <w:jc w:val="center"/>
-            </w:pPr>
-          </w:p>
-        </w:tc>
-        <w:tc>
-          <w:tcPr>
-            <w:tcW w:w="2200" w:type="dxa"/>
-            <w:vAlign w:val="center"/>
-          </w:tcPr>
-          <w:p>
-            <w:pPr>
-              <w:jc w:val="center"/>
-            </w:pPr>
-          </w:p>
-        </w:tc>
-        <w:tc>
-          <w:tcPr>
-            <w:tcW w:w="2199" w:type="dxa"/>
-            <w:vAlign w:val="center"/>
-          </w:tcPr>
-          <w:p>
-            <w:pPr>
-              <w:jc w:val="center"/>
-            </w:pPr>
-          </w:p>
-        </w:tc>
-        <w:tc>
-          <w:tcPr>
-            <w:tcW w:w="2200" w:type="dxa"/>
+            <w:tcW w:w="1937" w:type="dxa"/>
+            <w:vAlign w:val="center"/>
+          </w:tcPr>
+          <w:p>
+            <w:pPr>
+              <w:jc w:val="center"/>
+            </w:pPr>
+          </w:p>
+        </w:tc>
+        <w:tc>
+          <w:tcPr>
+            <w:tcW w:w="1918" w:type="dxa"/>
+            <w:vAlign w:val="center"/>
+          </w:tcPr>
+          <w:p>
+            <w:pPr>
+              <w:jc w:val="center"/>
+            </w:pPr>
+          </w:p>
+        </w:tc>
+        <w:tc>
+          <w:tcPr>
+            <w:tcW w:w="1928" w:type="dxa"/>
+            <w:vAlign w:val="center"/>
+          </w:tcPr>
+          <w:p>
+            <w:pPr>
+              <w:jc w:val="center"/>
+            </w:pPr>
+          </w:p>
+        </w:tc>
+        <w:tc>
+          <w:tcPr>
+            <w:tcW w:w="1873" w:type="dxa"/>
+            <w:vAlign w:val="center"/>
+          </w:tcPr>
+          <w:p>
+            <w:pPr>
+              <w:jc w:val="center"/>
+            </w:pPr>
+          </w:p>
+        </w:tc>
+        <w:tc>
+          <w:tcPr>
+            <w:tcW w:w="1941" w:type="dxa"/>
+            <w:vAlign w:val="center"/>
+          </w:tcPr>
+          <w:p>
+            <w:pPr>
+              <w:jc w:val="center"/>
+            </w:pPr>
+          </w:p>
+        </w:tc>
+        <w:tc>
+          <w:tcPr>
+            <w:tcW w:w="1941" w:type="dxa"/>
+            <w:vAlign w:val="center"/>
+          </w:tcPr>
+          <w:p>
+            <w:pPr>
+              <w:jc w:val="center"/>
+            </w:pPr>
+          </w:p>
+        </w:tc>
+        <w:tc>
+          <w:tcPr>
+            <w:tcW w:w="1628" w:type="dxa"/>
             <w:vAlign w:val="center"/>
           </w:tcPr>
           <w:p>
@@ -635,7 +785,7 @@
         </w:trPr>
         <w:tc>
           <w:tcPr>
-            <w:tcW w:w="1024" w:type="dxa"/>
+            <w:tcW w:w="1055" w:type="dxa"/>
             <w:vAlign w:val="center"/>
           </w:tcPr>
           <w:p>
@@ -657,62 +807,73 @@
         </w:tc>
         <w:tc>
           <w:tcPr>
-            <w:tcW w:w="2199" w:type="dxa"/>
-            <w:vAlign w:val="center"/>
-          </w:tcPr>
-          <w:p>
-            <w:pPr>
-              <w:jc w:val="center"/>
-            </w:pPr>
-          </w:p>
-        </w:tc>
-        <w:tc>
-          <w:tcPr>
-            <w:tcW w:w="2200" w:type="dxa"/>
-            <w:vAlign w:val="center"/>
-          </w:tcPr>
-          <w:p>
-            <w:pPr>
-              <w:jc w:val="center"/>
-            </w:pPr>
-          </w:p>
-        </w:tc>
-        <w:tc>
-          <w:tcPr>
-            <w:tcW w:w="2199" w:type="dxa"/>
-            <w:vAlign w:val="center"/>
-          </w:tcPr>
-          <w:p>
-            <w:pPr>
-              <w:jc w:val="center"/>
-            </w:pPr>
-          </w:p>
-        </w:tc>
-        <w:tc>
-          <w:tcPr>
-            <w:tcW w:w="2200" w:type="dxa"/>
-            <w:vAlign w:val="center"/>
-          </w:tcPr>
-          <w:p>
-            <w:pPr>
-              <w:jc w:val="center"/>
-            </w:pPr>
-          </w:p>
-        </w:tc>
-        <w:tc>
-          <w:tcPr>
-            <w:tcW w:w="2199" w:type="dxa"/>
-            <w:vAlign w:val="center"/>
-          </w:tcPr>
-          <w:p>
-            <w:pPr>
-              <w:jc w:val="center"/>
-            </w:pPr>
-          </w:p>
-        </w:tc>
-        <w:tc>
-          <w:tcPr>
-            <w:tcW w:w="2200" w:type="dxa"/>
+            <w:tcW w:w="1937" w:type="dxa"/>
+            <w:vAlign w:val="center"/>
+          </w:tcPr>
+          <w:p>
+            <w:pPr>
+              <w:jc w:val="center"/>
+            </w:pPr>
+          </w:p>
+        </w:tc>
+        <w:tc>
+          <w:tcPr>
+            <w:tcW w:w="1918" w:type="dxa"/>
+            <w:vAlign w:val="center"/>
+          </w:tcPr>
+          <w:p>
+            <w:pPr>
+              <w:jc w:val="center"/>
+            </w:pPr>
+          </w:p>
+        </w:tc>
+        <w:tc>
+          <w:tcPr>
+            <w:tcW w:w="1928" w:type="dxa"/>
+            <w:vAlign w:val="center"/>
+          </w:tcPr>
+          <w:p>
+            <w:pPr>
+              <w:jc w:val="center"/>
+            </w:pPr>
+          </w:p>
+        </w:tc>
+        <w:tc>
+          <w:tcPr>
+            <w:tcW w:w="1873" w:type="dxa"/>
+            <w:vAlign w:val="center"/>
+          </w:tcPr>
+          <w:p>
+            <w:pPr>
+              <w:jc w:val="center"/>
+            </w:pPr>
+          </w:p>
+        </w:tc>
+        <w:tc>
+          <w:tcPr>
+            <w:tcW w:w="1941" w:type="dxa"/>
+            <w:vAlign w:val="center"/>
+          </w:tcPr>
+          <w:p>
+            <w:pPr>
+              <w:jc w:val="center"/>
+            </w:pPr>
+          </w:p>
+        </w:tc>
+        <w:tc>
+          <w:tcPr>
+            <w:tcW w:w="1941" w:type="dxa"/>
+            <w:vAlign w:val="center"/>
+          </w:tcPr>
+          <w:p>
+            <w:pPr>
+              <w:jc w:val="center"/>
+            </w:pPr>
+          </w:p>
+        </w:tc>
+        <w:tc>
+          <w:tcPr>
+            <w:tcW w:w="1628" w:type="dxa"/>
             <w:vAlign w:val="center"/>
           </w:tcPr>
           <w:p>
@@ -728,7 +889,7 @@
         </w:trPr>
         <w:tc>
           <w:tcPr>
-            <w:tcW w:w="1024" w:type="dxa"/>
+            <w:tcW w:w="1055" w:type="dxa"/>
             <w:vAlign w:val="center"/>
           </w:tcPr>
           <w:p>
@@ -750,62 +911,73 @@
         </w:tc>
         <w:tc>
           <w:tcPr>
-            <w:tcW w:w="2199" w:type="dxa"/>
-            <w:vAlign w:val="center"/>
-          </w:tcPr>
-          <w:p>
-            <w:pPr>
-              <w:jc w:val="center"/>
-            </w:pPr>
-          </w:p>
-        </w:tc>
-        <w:tc>
-          <w:tcPr>
-            <w:tcW w:w="2200" w:type="dxa"/>
-            <w:vAlign w:val="center"/>
-          </w:tcPr>
-          <w:p>
-            <w:pPr>
-              <w:jc w:val="center"/>
-            </w:pPr>
-          </w:p>
-        </w:tc>
-        <w:tc>
-          <w:tcPr>
-            <w:tcW w:w="2199" w:type="dxa"/>
-            <w:vAlign w:val="center"/>
-          </w:tcPr>
-          <w:p>
-            <w:pPr>
-              <w:jc w:val="center"/>
-            </w:pPr>
-          </w:p>
-        </w:tc>
-        <w:tc>
-          <w:tcPr>
-            <w:tcW w:w="2200" w:type="dxa"/>
-            <w:vAlign w:val="center"/>
-          </w:tcPr>
-          <w:p>
-            <w:pPr>
-              <w:jc w:val="center"/>
-            </w:pPr>
-          </w:p>
-        </w:tc>
-        <w:tc>
-          <w:tcPr>
-            <w:tcW w:w="2199" w:type="dxa"/>
-            <w:vAlign w:val="center"/>
-          </w:tcPr>
-          <w:p>
-            <w:pPr>
-              <w:jc w:val="center"/>
-            </w:pPr>
-          </w:p>
-        </w:tc>
-        <w:tc>
-          <w:tcPr>
-            <w:tcW w:w="2200" w:type="dxa"/>
+            <w:tcW w:w="1937" w:type="dxa"/>
+            <w:vAlign w:val="center"/>
+          </w:tcPr>
+          <w:p>
+            <w:pPr>
+              <w:jc w:val="center"/>
+            </w:pPr>
+          </w:p>
+        </w:tc>
+        <w:tc>
+          <w:tcPr>
+            <w:tcW w:w="1918" w:type="dxa"/>
+            <w:vAlign w:val="center"/>
+          </w:tcPr>
+          <w:p>
+            <w:pPr>
+              <w:jc w:val="center"/>
+            </w:pPr>
+          </w:p>
+        </w:tc>
+        <w:tc>
+          <w:tcPr>
+            <w:tcW w:w="1928" w:type="dxa"/>
+            <w:vAlign w:val="center"/>
+          </w:tcPr>
+          <w:p>
+            <w:pPr>
+              <w:jc w:val="center"/>
+            </w:pPr>
+          </w:p>
+        </w:tc>
+        <w:tc>
+          <w:tcPr>
+            <w:tcW w:w="1873" w:type="dxa"/>
+            <w:vAlign w:val="center"/>
+          </w:tcPr>
+          <w:p>
+            <w:pPr>
+              <w:jc w:val="center"/>
+            </w:pPr>
+          </w:p>
+        </w:tc>
+        <w:tc>
+          <w:tcPr>
+            <w:tcW w:w="1941" w:type="dxa"/>
+            <w:vAlign w:val="center"/>
+          </w:tcPr>
+          <w:p>
+            <w:pPr>
+              <w:jc w:val="center"/>
+            </w:pPr>
+          </w:p>
+        </w:tc>
+        <w:tc>
+          <w:tcPr>
+            <w:tcW w:w="1941" w:type="dxa"/>
+            <w:vAlign w:val="center"/>
+          </w:tcPr>
+          <w:p>
+            <w:pPr>
+              <w:jc w:val="center"/>
+            </w:pPr>
+          </w:p>
+        </w:tc>
+        <w:tc>
+          <w:tcPr>
+            <w:tcW w:w="1628" w:type="dxa"/>
             <w:vAlign w:val="center"/>
           </w:tcPr>
           <w:p>
@@ -821,7 +993,7 @@
         </w:trPr>
         <w:tc>
           <w:tcPr>
-            <w:tcW w:w="1024" w:type="dxa"/>
+            <w:tcW w:w="1055" w:type="dxa"/>
             <w:vAlign w:val="center"/>
           </w:tcPr>
           <w:p>
@@ -843,62 +1015,73 @@
         </w:tc>
         <w:tc>
           <w:tcPr>
-            <w:tcW w:w="2199" w:type="dxa"/>
-            <w:vAlign w:val="center"/>
-          </w:tcPr>
-          <w:p>
-            <w:pPr>
-              <w:jc w:val="center"/>
-            </w:pPr>
-          </w:p>
-        </w:tc>
-        <w:tc>
-          <w:tcPr>
-            <w:tcW w:w="2200" w:type="dxa"/>
-            <w:vAlign w:val="center"/>
-          </w:tcPr>
-          <w:p>
-            <w:pPr>
-              <w:jc w:val="center"/>
-            </w:pPr>
-          </w:p>
-        </w:tc>
-        <w:tc>
-          <w:tcPr>
-            <w:tcW w:w="2199" w:type="dxa"/>
-            <w:vAlign w:val="center"/>
-          </w:tcPr>
-          <w:p>
-            <w:pPr>
-              <w:jc w:val="center"/>
-            </w:pPr>
-          </w:p>
-        </w:tc>
-        <w:tc>
-          <w:tcPr>
-            <w:tcW w:w="2200" w:type="dxa"/>
-            <w:vAlign w:val="center"/>
-          </w:tcPr>
-          <w:p>
-            <w:pPr>
-              <w:jc w:val="center"/>
-            </w:pPr>
-          </w:p>
-        </w:tc>
-        <w:tc>
-          <w:tcPr>
-            <w:tcW w:w="2199" w:type="dxa"/>
-            <w:vAlign w:val="center"/>
-          </w:tcPr>
-          <w:p>
-            <w:pPr>
-              <w:jc w:val="center"/>
-            </w:pPr>
-          </w:p>
-        </w:tc>
-        <w:tc>
-          <w:tcPr>
-            <w:tcW w:w="2200" w:type="dxa"/>
+            <w:tcW w:w="1937" w:type="dxa"/>
+            <w:vAlign w:val="center"/>
+          </w:tcPr>
+          <w:p>
+            <w:pPr>
+              <w:jc w:val="center"/>
+            </w:pPr>
+          </w:p>
+        </w:tc>
+        <w:tc>
+          <w:tcPr>
+            <w:tcW w:w="1918" w:type="dxa"/>
+            <w:vAlign w:val="center"/>
+          </w:tcPr>
+          <w:p>
+            <w:pPr>
+              <w:jc w:val="center"/>
+            </w:pPr>
+          </w:p>
+        </w:tc>
+        <w:tc>
+          <w:tcPr>
+            <w:tcW w:w="1928" w:type="dxa"/>
+            <w:vAlign w:val="center"/>
+          </w:tcPr>
+          <w:p>
+            <w:pPr>
+              <w:jc w:val="center"/>
+            </w:pPr>
+          </w:p>
+        </w:tc>
+        <w:tc>
+          <w:tcPr>
+            <w:tcW w:w="1873" w:type="dxa"/>
+            <w:vAlign w:val="center"/>
+          </w:tcPr>
+          <w:p>
+            <w:pPr>
+              <w:jc w:val="center"/>
+            </w:pPr>
+          </w:p>
+        </w:tc>
+        <w:tc>
+          <w:tcPr>
+            <w:tcW w:w="1941" w:type="dxa"/>
+            <w:vAlign w:val="center"/>
+          </w:tcPr>
+          <w:p>
+            <w:pPr>
+              <w:jc w:val="center"/>
+            </w:pPr>
+          </w:p>
+        </w:tc>
+        <w:tc>
+          <w:tcPr>
+            <w:tcW w:w="1941" w:type="dxa"/>
+            <w:vAlign w:val="center"/>
+          </w:tcPr>
+          <w:p>
+            <w:pPr>
+              <w:jc w:val="center"/>
+            </w:pPr>
+          </w:p>
+        </w:tc>
+        <w:tc>
+          <w:tcPr>
+            <w:tcW w:w="1628" w:type="dxa"/>
             <w:vAlign w:val="center"/>
           </w:tcPr>
           <w:p>
@@ -914,7 +1097,7 @@
         </w:trPr>
         <w:tc>
           <w:tcPr>
-            <w:tcW w:w="1024" w:type="dxa"/>
+            <w:tcW w:w="1055" w:type="dxa"/>
             <w:vAlign w:val="center"/>
           </w:tcPr>
           <w:p>
@@ -936,62 +1119,73 @@
         </w:tc>
         <w:tc>
           <w:tcPr>
-            <w:tcW w:w="2199" w:type="dxa"/>
-            <w:vAlign w:val="center"/>
-          </w:tcPr>
-          <w:p>
-            <w:pPr>
-              <w:jc w:val="center"/>
-            </w:pPr>
-          </w:p>
-        </w:tc>
-        <w:tc>
-          <w:tcPr>
-            <w:tcW w:w="2200" w:type="dxa"/>
-            <w:vAlign w:val="center"/>
-          </w:tcPr>
-          <w:p>
-            <w:pPr>
-              <w:jc w:val="center"/>
-            </w:pPr>
-          </w:p>
-        </w:tc>
-        <w:tc>
-          <w:tcPr>
-            <w:tcW w:w="2199" w:type="dxa"/>
-            <w:vAlign w:val="center"/>
-          </w:tcPr>
-          <w:p>
-            <w:pPr>
-              <w:jc w:val="center"/>
-            </w:pPr>
-          </w:p>
-        </w:tc>
-        <w:tc>
-          <w:tcPr>
-            <w:tcW w:w="2200" w:type="dxa"/>
-            <w:vAlign w:val="center"/>
-          </w:tcPr>
-          <w:p>
-            <w:pPr>
-              <w:jc w:val="center"/>
-            </w:pPr>
-          </w:p>
-        </w:tc>
-        <w:tc>
-          <w:tcPr>
-            <w:tcW w:w="2199" w:type="dxa"/>
-            <w:vAlign w:val="center"/>
-          </w:tcPr>
-          <w:p>
-            <w:pPr>
-              <w:jc w:val="center"/>
-            </w:pPr>
-          </w:p>
-        </w:tc>
-        <w:tc>
-          <w:tcPr>
-            <w:tcW w:w="2200" w:type="dxa"/>
+            <w:tcW w:w="1937" w:type="dxa"/>
+            <w:vAlign w:val="center"/>
+          </w:tcPr>
+          <w:p>
+            <w:pPr>
+              <w:jc w:val="center"/>
+            </w:pPr>
+          </w:p>
+        </w:tc>
+        <w:tc>
+          <w:tcPr>
+            <w:tcW w:w="1918" w:type="dxa"/>
+            <w:vAlign w:val="center"/>
+          </w:tcPr>
+          <w:p>
+            <w:pPr>
+              <w:jc w:val="center"/>
+            </w:pPr>
+          </w:p>
+        </w:tc>
+        <w:tc>
+          <w:tcPr>
+            <w:tcW w:w="1928" w:type="dxa"/>
+            <w:vAlign w:val="center"/>
+          </w:tcPr>
+          <w:p>
+            <w:pPr>
+              <w:jc w:val="center"/>
+            </w:pPr>
+          </w:p>
+        </w:tc>
+        <w:tc>
+          <w:tcPr>
+            <w:tcW w:w="1873" w:type="dxa"/>
+            <w:vAlign w:val="center"/>
+          </w:tcPr>
+          <w:p>
+            <w:pPr>
+              <w:jc w:val="center"/>
+            </w:pPr>
+          </w:p>
+        </w:tc>
+        <w:tc>
+          <w:tcPr>
+            <w:tcW w:w="1941" w:type="dxa"/>
+            <w:vAlign w:val="center"/>
+          </w:tcPr>
+          <w:p>
+            <w:pPr>
+              <w:jc w:val="center"/>
+            </w:pPr>
+          </w:p>
+        </w:tc>
+        <w:tc>
+          <w:tcPr>
+            <w:tcW w:w="1941" w:type="dxa"/>
+            <w:vAlign w:val="center"/>
+          </w:tcPr>
+          <w:p>
+            <w:pPr>
+              <w:jc w:val="center"/>
+            </w:pPr>
+          </w:p>
+        </w:tc>
+        <w:tc>
+          <w:tcPr>
+            <w:tcW w:w="1628" w:type="dxa"/>
             <w:vAlign w:val="center"/>
           </w:tcPr>
           <w:p>
@@ -1007,7 +1201,7 @@
         </w:trPr>
         <w:tc>
           <w:tcPr>
-            <w:tcW w:w="1024" w:type="dxa"/>
+            <w:tcW w:w="1055" w:type="dxa"/>
             <w:vAlign w:val="center"/>
           </w:tcPr>
           <w:p>
@@ -1029,62 +1223,73 @@
         </w:tc>
         <w:tc>
           <w:tcPr>
-            <w:tcW w:w="2199" w:type="dxa"/>
-            <w:vAlign w:val="center"/>
-          </w:tcPr>
-          <w:p>
-            <w:pPr>
-              <w:jc w:val="center"/>
-            </w:pPr>
-          </w:p>
-        </w:tc>
-        <w:tc>
-          <w:tcPr>
-            <w:tcW w:w="2200" w:type="dxa"/>
-            <w:vAlign w:val="center"/>
-          </w:tcPr>
-          <w:p>
-            <w:pPr>
-              <w:jc w:val="center"/>
-            </w:pPr>
-          </w:p>
-        </w:tc>
-        <w:tc>
-          <w:tcPr>
-            <w:tcW w:w="2199" w:type="dxa"/>
-            <w:vAlign w:val="center"/>
-          </w:tcPr>
-          <w:p>
-            <w:pPr>
-              <w:jc w:val="center"/>
-            </w:pPr>
-          </w:p>
-        </w:tc>
-        <w:tc>
-          <w:tcPr>
-            <w:tcW w:w="2200" w:type="dxa"/>
-            <w:vAlign w:val="center"/>
-          </w:tcPr>
-          <w:p>
-            <w:pPr>
-              <w:jc w:val="center"/>
-            </w:pPr>
-          </w:p>
-        </w:tc>
-        <w:tc>
-          <w:tcPr>
-            <w:tcW w:w="2199" w:type="dxa"/>
-            <w:vAlign w:val="center"/>
-          </w:tcPr>
-          <w:p>
-            <w:pPr>
-              <w:jc w:val="center"/>
-            </w:pPr>
-          </w:p>
-        </w:tc>
-        <w:tc>
-          <w:tcPr>
-            <w:tcW w:w="2200" w:type="dxa"/>
+            <w:tcW w:w="1937" w:type="dxa"/>
+            <w:vAlign w:val="center"/>
+          </w:tcPr>
+          <w:p>
+            <w:pPr>
+              <w:jc w:val="center"/>
+            </w:pPr>
+          </w:p>
+        </w:tc>
+        <w:tc>
+          <w:tcPr>
+            <w:tcW w:w="1918" w:type="dxa"/>
+            <w:vAlign w:val="center"/>
+          </w:tcPr>
+          <w:p>
+            <w:pPr>
+              <w:jc w:val="center"/>
+            </w:pPr>
+          </w:p>
+        </w:tc>
+        <w:tc>
+          <w:tcPr>
+            <w:tcW w:w="1928" w:type="dxa"/>
+            <w:vAlign w:val="center"/>
+          </w:tcPr>
+          <w:p>
+            <w:pPr>
+              <w:jc w:val="center"/>
+            </w:pPr>
+          </w:p>
+        </w:tc>
+        <w:tc>
+          <w:tcPr>
+            <w:tcW w:w="1873" w:type="dxa"/>
+            <w:vAlign w:val="center"/>
+          </w:tcPr>
+          <w:p>
+            <w:pPr>
+              <w:jc w:val="center"/>
+            </w:pPr>
+          </w:p>
+        </w:tc>
+        <w:tc>
+          <w:tcPr>
+            <w:tcW w:w="1941" w:type="dxa"/>
+            <w:vAlign w:val="center"/>
+          </w:tcPr>
+          <w:p>
+            <w:pPr>
+              <w:jc w:val="center"/>
+            </w:pPr>
+          </w:p>
+        </w:tc>
+        <w:tc>
+          <w:tcPr>
+            <w:tcW w:w="1941" w:type="dxa"/>
+            <w:vAlign w:val="center"/>
+          </w:tcPr>
+          <w:p>
+            <w:pPr>
+              <w:jc w:val="center"/>
+            </w:pPr>
+          </w:p>
+        </w:tc>
+        <w:tc>
+          <w:tcPr>
+            <w:tcW w:w="1628" w:type="dxa"/>
             <w:vAlign w:val="center"/>
           </w:tcPr>
           <w:p>
@@ -1100,7 +1305,7 @@
         </w:trPr>
         <w:tc>
           <w:tcPr>
-            <w:tcW w:w="1024" w:type="dxa"/>
+            <w:tcW w:w="1055" w:type="dxa"/>
             <w:vAlign w:val="center"/>
           </w:tcPr>
           <w:p>
@@ -1122,62 +1327,73 @@
         </w:tc>
         <w:tc>
           <w:tcPr>
-            <w:tcW w:w="2199" w:type="dxa"/>
-            <w:vAlign w:val="center"/>
-          </w:tcPr>
-          <w:p>
-            <w:pPr>
-              <w:jc w:val="center"/>
-            </w:pPr>
-          </w:p>
-        </w:tc>
-        <w:tc>
-          <w:tcPr>
-            <w:tcW w:w="2200" w:type="dxa"/>
-            <w:vAlign w:val="center"/>
-          </w:tcPr>
-          <w:p>
-            <w:pPr>
-              <w:jc w:val="center"/>
-            </w:pPr>
-          </w:p>
-        </w:tc>
-        <w:tc>
-          <w:tcPr>
-            <w:tcW w:w="2199" w:type="dxa"/>
-            <w:vAlign w:val="center"/>
-          </w:tcPr>
-          <w:p>
-            <w:pPr>
-              <w:jc w:val="center"/>
-            </w:pPr>
-          </w:p>
-        </w:tc>
-        <w:tc>
-          <w:tcPr>
-            <w:tcW w:w="2200" w:type="dxa"/>
-            <w:vAlign w:val="center"/>
-          </w:tcPr>
-          <w:p>
-            <w:pPr>
-              <w:jc w:val="center"/>
-            </w:pPr>
-          </w:p>
-        </w:tc>
-        <w:tc>
-          <w:tcPr>
-            <w:tcW w:w="2199" w:type="dxa"/>
-            <w:vAlign w:val="center"/>
-          </w:tcPr>
-          <w:p>
-            <w:pPr>
-              <w:jc w:val="center"/>
-            </w:pPr>
-          </w:p>
-        </w:tc>
-        <w:tc>
-          <w:tcPr>
-            <w:tcW w:w="2200" w:type="dxa"/>
+            <w:tcW w:w="1937" w:type="dxa"/>
+            <w:vAlign w:val="center"/>
+          </w:tcPr>
+          <w:p>
+            <w:pPr>
+              <w:jc w:val="center"/>
+            </w:pPr>
+          </w:p>
+        </w:tc>
+        <w:tc>
+          <w:tcPr>
+            <w:tcW w:w="1918" w:type="dxa"/>
+            <w:vAlign w:val="center"/>
+          </w:tcPr>
+          <w:p>
+            <w:pPr>
+              <w:jc w:val="center"/>
+            </w:pPr>
+          </w:p>
+        </w:tc>
+        <w:tc>
+          <w:tcPr>
+            <w:tcW w:w="1928" w:type="dxa"/>
+            <w:vAlign w:val="center"/>
+          </w:tcPr>
+          <w:p>
+            <w:pPr>
+              <w:jc w:val="center"/>
+            </w:pPr>
+          </w:p>
+        </w:tc>
+        <w:tc>
+          <w:tcPr>
+            <w:tcW w:w="1873" w:type="dxa"/>
+            <w:vAlign w:val="center"/>
+          </w:tcPr>
+          <w:p>
+            <w:pPr>
+              <w:jc w:val="center"/>
+            </w:pPr>
+          </w:p>
+        </w:tc>
+        <w:tc>
+          <w:tcPr>
+            <w:tcW w:w="1941" w:type="dxa"/>
+            <w:vAlign w:val="center"/>
+          </w:tcPr>
+          <w:p>
+            <w:pPr>
+              <w:jc w:val="center"/>
+            </w:pPr>
+          </w:p>
+        </w:tc>
+        <w:tc>
+          <w:tcPr>
+            <w:tcW w:w="1941" w:type="dxa"/>
+            <w:vAlign w:val="center"/>
+          </w:tcPr>
+          <w:p>
+            <w:pPr>
+              <w:jc w:val="center"/>
+            </w:pPr>
+          </w:p>
+        </w:tc>
+        <w:tc>
+          <w:tcPr>
+            <w:tcW w:w="1628" w:type="dxa"/>
             <w:vAlign w:val="center"/>
           </w:tcPr>
           <w:p>
@@ -1193,7 +1409,7 @@
         </w:trPr>
         <w:tc>
           <w:tcPr>
-            <w:tcW w:w="1024" w:type="dxa"/>
+            <w:tcW w:w="1055" w:type="dxa"/>
             <w:vAlign w:val="center"/>
           </w:tcPr>
           <w:p>
@@ -1215,62 +1431,73 @@
         </w:tc>
         <w:tc>
           <w:tcPr>
-            <w:tcW w:w="2199" w:type="dxa"/>
-            <w:vAlign w:val="center"/>
-          </w:tcPr>
-          <w:p>
-            <w:pPr>
-              <w:jc w:val="center"/>
-            </w:pPr>
-          </w:p>
-        </w:tc>
-        <w:tc>
-          <w:tcPr>
-            <w:tcW w:w="2200" w:type="dxa"/>
-            <w:vAlign w:val="center"/>
-          </w:tcPr>
-          <w:p>
-            <w:pPr>
-              <w:jc w:val="center"/>
-            </w:pPr>
-          </w:p>
-        </w:tc>
-        <w:tc>
-          <w:tcPr>
-            <w:tcW w:w="2199" w:type="dxa"/>
-            <w:vAlign w:val="center"/>
-          </w:tcPr>
-          <w:p>
-            <w:pPr>
-              <w:jc w:val="center"/>
-            </w:pPr>
-          </w:p>
-        </w:tc>
-        <w:tc>
-          <w:tcPr>
-            <w:tcW w:w="2200" w:type="dxa"/>
-            <w:vAlign w:val="center"/>
-          </w:tcPr>
-          <w:p>
-            <w:pPr>
-              <w:jc w:val="center"/>
-            </w:pPr>
-          </w:p>
-        </w:tc>
-        <w:tc>
-          <w:tcPr>
-            <w:tcW w:w="2199" w:type="dxa"/>
-            <w:vAlign w:val="center"/>
-          </w:tcPr>
-          <w:p>
-            <w:pPr>
-              <w:jc w:val="center"/>
-            </w:pPr>
-          </w:p>
-        </w:tc>
-        <w:tc>
-          <w:tcPr>
-            <w:tcW w:w="2200" w:type="dxa"/>
+            <w:tcW w:w="1937" w:type="dxa"/>
+            <w:vAlign w:val="center"/>
+          </w:tcPr>
+          <w:p>
+            <w:pPr>
+              <w:jc w:val="center"/>
+            </w:pPr>
+          </w:p>
+        </w:tc>
+        <w:tc>
+          <w:tcPr>
+            <w:tcW w:w="1918" w:type="dxa"/>
+            <w:vAlign w:val="center"/>
+          </w:tcPr>
+          <w:p>
+            <w:pPr>
+              <w:jc w:val="center"/>
+            </w:pPr>
+          </w:p>
+        </w:tc>
+        <w:tc>
+          <w:tcPr>
+            <w:tcW w:w="1928" w:type="dxa"/>
+            <w:vAlign w:val="center"/>
+          </w:tcPr>
+          <w:p>
+            <w:pPr>
+              <w:jc w:val="center"/>
+            </w:pPr>
+          </w:p>
+        </w:tc>
+        <w:tc>
+          <w:tcPr>
+            <w:tcW w:w="1873" w:type="dxa"/>
+            <w:vAlign w:val="center"/>
+          </w:tcPr>
+          <w:p>
+            <w:pPr>
+              <w:jc w:val="center"/>
+            </w:pPr>
+          </w:p>
+        </w:tc>
+        <w:tc>
+          <w:tcPr>
+            <w:tcW w:w="1941" w:type="dxa"/>
+            <w:vAlign w:val="center"/>
+          </w:tcPr>
+          <w:p>
+            <w:pPr>
+              <w:jc w:val="center"/>
+            </w:pPr>
+          </w:p>
+        </w:tc>
+        <w:tc>
+          <w:tcPr>
+            <w:tcW w:w="1941" w:type="dxa"/>
+            <w:vAlign w:val="center"/>
+          </w:tcPr>
+          <w:p>
+            <w:pPr>
+              <w:jc w:val="center"/>
+            </w:pPr>
+          </w:p>
+        </w:tc>
+        <w:tc>
+          <w:tcPr>
+            <w:tcW w:w="1628" w:type="dxa"/>
             <w:vAlign w:val="center"/>
           </w:tcPr>
           <w:p>
@@ -1286,7 +1513,7 @@
         </w:trPr>
         <w:tc>
           <w:tcPr>
-            <w:tcW w:w="1024" w:type="dxa"/>
+            <w:tcW w:w="1055" w:type="dxa"/>
             <w:vAlign w:val="center"/>
           </w:tcPr>
           <w:p>
@@ -1308,62 +1535,73 @@
         </w:tc>
         <w:tc>
           <w:tcPr>
-            <w:tcW w:w="2199" w:type="dxa"/>
-            <w:vAlign w:val="center"/>
-          </w:tcPr>
-          <w:p>
-            <w:pPr>
-              <w:jc w:val="center"/>
-            </w:pPr>
-          </w:p>
-        </w:tc>
-        <w:tc>
-          <w:tcPr>
-            <w:tcW w:w="2200" w:type="dxa"/>
-            <w:vAlign w:val="center"/>
-          </w:tcPr>
-          <w:p>
-            <w:pPr>
-              <w:jc w:val="center"/>
-            </w:pPr>
-          </w:p>
-        </w:tc>
-        <w:tc>
-          <w:tcPr>
-            <w:tcW w:w="2199" w:type="dxa"/>
-            <w:vAlign w:val="center"/>
-          </w:tcPr>
-          <w:p>
-            <w:pPr>
-              <w:jc w:val="center"/>
-            </w:pPr>
-          </w:p>
-        </w:tc>
-        <w:tc>
-          <w:tcPr>
-            <w:tcW w:w="2200" w:type="dxa"/>
-            <w:vAlign w:val="center"/>
-          </w:tcPr>
-          <w:p>
-            <w:pPr>
-              <w:jc w:val="center"/>
-            </w:pPr>
-          </w:p>
-        </w:tc>
-        <w:tc>
-          <w:tcPr>
-            <w:tcW w:w="2199" w:type="dxa"/>
-            <w:vAlign w:val="center"/>
-          </w:tcPr>
-          <w:p>
-            <w:pPr>
-              <w:jc w:val="center"/>
-            </w:pPr>
-          </w:p>
-        </w:tc>
-        <w:tc>
-          <w:tcPr>
-            <w:tcW w:w="2200" w:type="dxa"/>
+            <w:tcW w:w="1937" w:type="dxa"/>
+            <w:vAlign w:val="center"/>
+          </w:tcPr>
+          <w:p>
+            <w:pPr>
+              <w:jc w:val="center"/>
+            </w:pPr>
+          </w:p>
+        </w:tc>
+        <w:tc>
+          <w:tcPr>
+            <w:tcW w:w="1918" w:type="dxa"/>
+            <w:vAlign w:val="center"/>
+          </w:tcPr>
+          <w:p>
+            <w:pPr>
+              <w:jc w:val="center"/>
+            </w:pPr>
+          </w:p>
+        </w:tc>
+        <w:tc>
+          <w:tcPr>
+            <w:tcW w:w="1928" w:type="dxa"/>
+            <w:vAlign w:val="center"/>
+          </w:tcPr>
+          <w:p>
+            <w:pPr>
+              <w:jc w:val="center"/>
+            </w:pPr>
+          </w:p>
+        </w:tc>
+        <w:tc>
+          <w:tcPr>
+            <w:tcW w:w="1873" w:type="dxa"/>
+            <w:vAlign w:val="center"/>
+          </w:tcPr>
+          <w:p>
+            <w:pPr>
+              <w:jc w:val="center"/>
+            </w:pPr>
+          </w:p>
+        </w:tc>
+        <w:tc>
+          <w:tcPr>
+            <w:tcW w:w="1941" w:type="dxa"/>
+            <w:vAlign w:val="center"/>
+          </w:tcPr>
+          <w:p>
+            <w:pPr>
+              <w:jc w:val="center"/>
+            </w:pPr>
+          </w:p>
+        </w:tc>
+        <w:tc>
+          <w:tcPr>
+            <w:tcW w:w="1941" w:type="dxa"/>
+            <w:vAlign w:val="center"/>
+          </w:tcPr>
+          <w:p>
+            <w:pPr>
+              <w:jc w:val="center"/>
+            </w:pPr>
+          </w:p>
+        </w:tc>
+        <w:tc>
+          <w:tcPr>
+            <w:tcW w:w="1628" w:type="dxa"/>
             <w:vAlign w:val="center"/>
           </w:tcPr>
           <w:p>
@@ -1375,6 +1613,26 @@
       </w:tr>
     </w:tbl>
     <w:p/>
+    <w:p>
+      <w:pPr>
+        <w:pStyle w:val="Heading1"/>
+      </w:pPr>
+      <w:r>
+        <w:t>Testing Notes:</w:t>
+      </w:r>
+    </w:p>
+    <w:p>
+      <w:pPr>
+        <w:pStyle w:val="ListParagraph"/>
+        <w:numPr>
+          <w:ilvl w:val="0"/>
+          <w:numId w:val="1"/>
+        </w:numPr>
+      </w:pPr>
+      <w:r>
+        <w:t>Installation is going to take a long time if all these prerequisites are actually needed! (10+ minutes so far!)</w:t>
+      </w:r>
+    </w:p>
     <w:sectPr>
       <w:pgSz w:w="16838" w:h="11906" w:orient="landscape"/>
       <w:pgMar w:top="720" w:right="720" w:bottom="720" w:left="720" w:header="708" w:footer="708" w:gutter="0"/>
@@ -1383,6 +1641,127 @@
     </w:sectPr>
   </w:body>
 </w:document>
+</file>
+
+<file path=word/numbering.xml><?xml version="1.0" encoding="utf-8"?>
+<w:numbering xmlns:wpc="http://schemas.microsoft.com/office/word/2010/wordprocessingCanvas" xmlns:mc="http://schemas.openxmlformats.org/markup-compatibility/2006" xmlns:o="urn:schemas-microsoft-com:office:office" xmlns:r="http://schemas.openxmlformats.org/officeDocument/2006/relationships" xmlns:m="http://schemas.openxmlformats.org/officeDocument/2006/math" xmlns:v="urn:schemas-microsoft-com:vml" xmlns:wp14="http://schemas.microsoft.com/office/word/2010/wordprocessingDrawing" xmlns:wp="http://schemas.openxmlformats.org/drawingml/2006/wordprocessingDrawing" xmlns:w10="urn:schemas-microsoft-com:office:word" xmlns:w="http://schemas.openxmlformats.org/wordprocessingml/2006/main" xmlns:w14="http://schemas.microsoft.com/office/word/2010/wordml" xmlns:w15="http://schemas.microsoft.com/office/word/2012/wordml" xmlns:wpg="http://schemas.microsoft.com/office/word/2010/wordprocessingGroup" xmlns:wpi="http://schemas.microsoft.com/office/word/2010/wordprocessingInk" xmlns:wne="http://schemas.microsoft.com/office/word/2006/wordml" xmlns:wps="http://schemas.microsoft.com/office/word/2010/wordprocessingShape" mc:Ignorable="w14 w15 wp14">
+  <w:abstractNum w:abstractNumId="0">
+    <w:nsid w:val="2E0660C4"/>
+    <w:multiLevelType w:val="hybridMultilevel"/>
+    <w:tmpl w:val="F26A72C4"/>
+    <w:lvl w:ilvl="0" w:tplc="08090001">
+      <w:start w:val="1"/>
+      <w:numFmt w:val="bullet"/>
+      <w:lvlText w:val=""/>
+      <w:lvlJc w:val="left"/>
+      <w:pPr>
+        <w:ind w:left="720" w:hanging="360"/>
+      </w:pPr>
+      <w:rPr>
+        <w:rFonts w:ascii="Symbol" w:hAnsi="Symbol" w:hint="default"/>
+      </w:rPr>
+    </w:lvl>
+    <w:lvl w:ilvl="1" w:tplc="08090003" w:tentative="1">
+      <w:start w:val="1"/>
+      <w:numFmt w:val="bullet"/>
+      <w:lvlText w:val="o"/>
+      <w:lvlJc w:val="left"/>
+      <w:pPr>
+        <w:ind w:left="1440" w:hanging="360"/>
+      </w:pPr>
+      <w:rPr>
+        <w:rFonts w:ascii="Courier New" w:hAnsi="Courier New" w:cs="Courier New" w:hint="default"/>
+      </w:rPr>
+    </w:lvl>
+    <w:lvl w:ilvl="2" w:tplc="08090005" w:tentative="1">
+      <w:start w:val="1"/>
+      <w:numFmt w:val="bullet"/>
+      <w:lvlText w:val=""/>
+      <w:lvlJc w:val="left"/>
+      <w:pPr>
+        <w:ind w:left="2160" w:hanging="360"/>
+      </w:pPr>
+      <w:rPr>
+        <w:rFonts w:ascii="Wingdings" w:hAnsi="Wingdings" w:hint="default"/>
+      </w:rPr>
+    </w:lvl>
+    <w:lvl w:ilvl="3" w:tplc="08090001" w:tentative="1">
+      <w:start w:val="1"/>
+      <w:numFmt w:val="bullet"/>
+      <w:lvlText w:val=""/>
+      <w:lvlJc w:val="left"/>
+      <w:pPr>
+        <w:ind w:left="2880" w:hanging="360"/>
+      </w:pPr>
+      <w:rPr>
+        <w:rFonts w:ascii="Symbol" w:hAnsi="Symbol" w:hint="default"/>
+      </w:rPr>
+    </w:lvl>
+    <w:lvl w:ilvl="4" w:tplc="08090003" w:tentative="1">
+      <w:start w:val="1"/>
+      <w:numFmt w:val="bullet"/>
+      <w:lvlText w:val="o"/>
+      <w:lvlJc w:val="left"/>
+      <w:pPr>
+        <w:ind w:left="3600" w:hanging="360"/>
+      </w:pPr>
+      <w:rPr>
+        <w:rFonts w:ascii="Courier New" w:hAnsi="Courier New" w:cs="Courier New" w:hint="default"/>
+      </w:rPr>
+    </w:lvl>
+    <w:lvl w:ilvl="5" w:tplc="08090005" w:tentative="1">
+      <w:start w:val="1"/>
+      <w:numFmt w:val="bullet"/>
+      <w:lvlText w:val=""/>
+      <w:lvlJc w:val="left"/>
+      <w:pPr>
+        <w:ind w:left="4320" w:hanging="360"/>
+      </w:pPr>
+      <w:rPr>
+        <w:rFonts w:ascii="Wingdings" w:hAnsi="Wingdings" w:hint="default"/>
+      </w:rPr>
+    </w:lvl>
+    <w:lvl w:ilvl="6" w:tplc="08090001" w:tentative="1">
+      <w:start w:val="1"/>
+      <w:numFmt w:val="bullet"/>
+      <w:lvlText w:val=""/>
+      <w:lvlJc w:val="left"/>
+      <w:pPr>
+        <w:ind w:left="5040" w:hanging="360"/>
+      </w:pPr>
+      <w:rPr>
+        <w:rFonts w:ascii="Symbol" w:hAnsi="Symbol" w:hint="default"/>
+      </w:rPr>
+    </w:lvl>
+    <w:lvl w:ilvl="7" w:tplc="08090003" w:tentative="1">
+      <w:start w:val="1"/>
+      <w:numFmt w:val="bullet"/>
+      <w:lvlText w:val="o"/>
+      <w:lvlJc w:val="left"/>
+      <w:pPr>
+        <w:ind w:left="5760" w:hanging="360"/>
+      </w:pPr>
+      <w:rPr>
+        <w:rFonts w:ascii="Courier New" w:hAnsi="Courier New" w:cs="Courier New" w:hint="default"/>
+      </w:rPr>
+    </w:lvl>
+    <w:lvl w:ilvl="8" w:tplc="08090005" w:tentative="1">
+      <w:start w:val="1"/>
+      <w:numFmt w:val="bullet"/>
+      <w:lvlText w:val=""/>
+      <w:lvlJc w:val="left"/>
+      <w:pPr>
+        <w:ind w:left="6480" w:hanging="360"/>
+      </w:pPr>
+      <w:rPr>
+        <w:rFonts w:ascii="Wingdings" w:hAnsi="Wingdings" w:hint="default"/>
+      </w:rPr>
+    </w:lvl>
+  </w:abstractNum>
+  <w:num w:numId="1">
+    <w:abstractNumId w:val="0"/>
+  </w:num>
+</w:numbering>
 </file>
 
 <file path=word/styles.xml><?xml version="1.0" encoding="utf-8"?>
@@ -1779,6 +2158,27 @@
     <w:name w:val="Normal"/>
     <w:qFormat/>
   </w:style>
+  <w:style w:type="paragraph" w:styleId="Heading1">
+    <w:name w:val="heading 1"/>
+    <w:basedOn w:val="Normal"/>
+    <w:next w:val="Normal"/>
+    <w:link w:val="Heading1Char"/>
+    <w:uiPriority w:val="9"/>
+    <w:qFormat/>
+    <w:rsid w:val="00AA71A9"/>
+    <w:pPr>
+      <w:keepNext/>
+      <w:keepLines/>
+      <w:spacing w:before="240" w:after="0"/>
+      <w:outlineLvl w:val="0"/>
+    </w:pPr>
+    <w:rPr>
+      <w:rFonts w:asciiTheme="majorHAnsi" w:eastAsiaTheme="majorEastAsia" w:hAnsiTheme="majorHAnsi" w:cstheme="majorBidi"/>
+      <w:color w:val="2E74B5" w:themeColor="accent1" w:themeShade="BF"/>
+      <w:sz w:val="32"/>
+      <w:szCs w:val="32"/>
+    </w:rPr>
+  </w:style>
   <w:style w:type="character" w:default="1" w:styleId="DefaultParagraphFont">
     <w:name w:val="Default Paragraph Font"/>
     <w:uiPriority w:val="1"/>
@@ -1858,6 +2258,30 @@
         <w:insideV w:val="single" w:sz="4" w:space="0" w:color="auto"/>
       </w:tblBorders>
     </w:tblPr>
+  </w:style>
+  <w:style w:type="character" w:customStyle="1" w:styleId="Heading1Char">
+    <w:name w:val="Heading 1 Char"/>
+    <w:basedOn w:val="DefaultParagraphFont"/>
+    <w:link w:val="Heading1"/>
+    <w:uiPriority w:val="9"/>
+    <w:rsid w:val="00AA71A9"/>
+    <w:rPr>
+      <w:rFonts w:asciiTheme="majorHAnsi" w:eastAsiaTheme="majorEastAsia" w:hAnsiTheme="majorHAnsi" w:cstheme="majorBidi"/>
+      <w:color w:val="2E74B5" w:themeColor="accent1" w:themeShade="BF"/>
+      <w:sz w:val="32"/>
+      <w:szCs w:val="32"/>
+    </w:rPr>
+  </w:style>
+  <w:style w:type="paragraph" w:styleId="ListParagraph">
+    <w:name w:val="List Paragraph"/>
+    <w:basedOn w:val="Normal"/>
+    <w:uiPriority w:val="34"/>
+    <w:qFormat/>
+    <w:rsid w:val="00AA71A9"/>
+    <w:pPr>
+      <w:ind w:left="720"/>
+      <w:contextualSpacing/>
+    </w:pPr>
   </w:style>
 </w:styles>
 </file>

</xml_diff>

<commit_message>
updated log for when it finally worked on college network
</commit_message>
<xml_diff>
--- a/Paper Work/Testing Log.docx
+++ b/Paper Work/Testing Log.docx
@@ -19,13 +19,13 @@
       <w:tblGrid>
         <w:gridCol w:w="1055"/>
         <w:gridCol w:w="1167"/>
-        <w:gridCol w:w="1937"/>
-        <w:gridCol w:w="1918"/>
-        <w:gridCol w:w="1928"/>
-        <w:gridCol w:w="1873"/>
-        <w:gridCol w:w="1941"/>
-        <w:gridCol w:w="1941"/>
-        <w:gridCol w:w="1628"/>
+        <w:gridCol w:w="1890"/>
+        <w:gridCol w:w="1867"/>
+        <w:gridCol w:w="1879"/>
+        <w:gridCol w:w="1829"/>
+        <w:gridCol w:w="2201"/>
+        <w:gridCol w:w="1895"/>
+        <w:gridCol w:w="1605"/>
       </w:tblGrid>
       <w:tr>
         <w:trPr>
@@ -425,7 +425,15 @@
               <w:jc w:val="center"/>
             </w:pPr>
             <w:r>
-              <w:t>35 mins+</w:t>
+              <w:t xml:space="preserve">35 </w:t>
+            </w:r>
+            <w:proofErr w:type="spellStart"/>
+            <w:r>
+              <w:t>mins</w:t>
+            </w:r>
+            <w:proofErr w:type="spellEnd"/>
+            <w:r>
+              <w:t>+</w:t>
             </w:r>
           </w:p>
         </w:tc>
@@ -552,8 +560,6 @@
             <w:r>
               <w:t>Ongoing Search</w:t>
             </w:r>
-            <w:bookmarkStart w:id="0" w:name="_GoBack"/>
-            <w:bookmarkEnd w:id="0"/>
           </w:p>
         </w:tc>
         <w:tc>
@@ -566,7 +572,15 @@
               <w:jc w:val="center"/>
             </w:pPr>
             <w:r>
-              <w:t>10 mins +</w:t>
+              <w:t xml:space="preserve">10 </w:t>
+            </w:r>
+            <w:proofErr w:type="spellStart"/>
+            <w:r>
+              <w:t>mins</w:t>
+            </w:r>
+            <w:proofErr w:type="spellEnd"/>
+            <w:r>
+              <w:t xml:space="preserve"> +</w:t>
             </w:r>
           </w:p>
         </w:tc>
@@ -584,6 +598,9 @@
             <w:pPr>
               <w:jc w:val="center"/>
             </w:pPr>
+            <w:r>
+              <w:t>13/01/15</w:t>
+            </w:r>
           </w:p>
         </w:tc>
         <w:tc>
@@ -595,6 +612,9 @@
             <w:pPr>
               <w:jc w:val="right"/>
             </w:pPr>
+            <w:r>
+              <w:t>13</w:t>
+            </w:r>
           </w:p>
         </w:tc>
         <w:tc>
@@ -606,6 +626,9 @@
             <w:pPr>
               <w:jc w:val="center"/>
             </w:pPr>
+            <w:r>
+              <w:t>Does the software install and run?</w:t>
+            </w:r>
           </w:p>
         </w:tc>
         <w:tc>
@@ -617,6 +640,17 @@
             <w:pPr>
               <w:jc w:val="center"/>
             </w:pPr>
+            <w:r>
+              <w:t>Windows 7</w:t>
+            </w:r>
+          </w:p>
+          <w:p>
+            <w:pPr>
+              <w:jc w:val="center"/>
+            </w:pPr>
+            <w:r>
+              <w:t>(S2-022)</w:t>
+            </w:r>
           </w:p>
         </w:tc>
         <w:tc>
@@ -628,6 +662,9 @@
             <w:pPr>
               <w:jc w:val="center"/>
             </w:pPr>
+            <w:r>
+              <w:t>Install and main window shows successfully</w:t>
+            </w:r>
           </w:p>
         </w:tc>
         <w:tc>
@@ -639,6 +676,9 @@
             <w:pPr>
               <w:jc w:val="center"/>
             </w:pPr>
+            <w:r>
+              <w:t>Window Shows if using 1-click but doesn’t update if republished</w:t>
+            </w:r>
           </w:p>
         </w:tc>
         <w:tc>
@@ -650,6 +690,9 @@
             <w:pPr>
               <w:jc w:val="center"/>
             </w:pPr>
+            <w:r>
+              <w:t>No admin Access to run installer</w:t>
+            </w:r>
           </w:p>
         </w:tc>
         <w:tc>
@@ -661,6 +704,9 @@
             <w:pPr>
               <w:jc w:val="center"/>
             </w:pPr>
+            <w:r>
+              <w:t>Become admin? Don’t test on college network</w:t>
+            </w:r>
           </w:p>
         </w:tc>
         <w:tc>
@@ -672,6 +718,9 @@
             <w:pPr>
               <w:jc w:val="center"/>
             </w:pPr>
+            <w:r>
+              <w:t>N/A</w:t>
+            </w:r>
           </w:p>
         </w:tc>
       </w:tr>
@@ -688,6 +737,9 @@
             <w:pPr>
               <w:jc w:val="center"/>
             </w:pPr>
+            <w:r>
+              <w:t>13/01/15</w:t>
+            </w:r>
           </w:p>
         </w:tc>
         <w:tc>
@@ -699,6 +751,9 @@
             <w:pPr>
               <w:jc w:val="right"/>
             </w:pPr>
+            <w:r>
+              <w:t>1</w:t>
+            </w:r>
           </w:p>
         </w:tc>
         <w:tc>
@@ -710,6 +765,9 @@
             <w:pPr>
               <w:jc w:val="center"/>
             </w:pPr>
+            <w:r>
+              <w:t>Can users seen connected drives</w:t>
+            </w:r>
           </w:p>
         </w:tc>
         <w:tc>
@@ -721,6 +779,17 @@
             <w:pPr>
               <w:jc w:val="center"/>
             </w:pPr>
+            <w:r>
+              <w:t>Windows 7</w:t>
+            </w:r>
+          </w:p>
+          <w:p>
+            <w:pPr>
+              <w:jc w:val="center"/>
+            </w:pPr>
+            <w:r>
+              <w:t>(S2-022)</w:t>
+            </w:r>
           </w:p>
         </w:tc>
         <w:tc>
@@ -732,6 +801,9 @@
             <w:pPr>
               <w:jc w:val="center"/>
             </w:pPr>
+            <w:r>
+              <w:t>All drives can be listed</w:t>
+            </w:r>
           </w:p>
         </w:tc>
         <w:tc>
@@ -743,6 +815,9 @@
             <w:pPr>
               <w:jc w:val="center"/>
             </w:pPr>
+            <w:r>
+              <w:t>Drives can be seen</w:t>
+            </w:r>
           </w:p>
         </w:tc>
         <w:tc>
@@ -792,6 +867,9 @@
             <w:pPr>
               <w:jc w:val="center"/>
             </w:pPr>
+            <w:r>
+              <w:t>13/01/15</w:t>
+            </w:r>
           </w:p>
         </w:tc>
         <w:tc>
@@ -803,6 +881,9 @@
             <w:pPr>
               <w:jc w:val="right"/>
             </w:pPr>
+            <w:r>
+              <w:t>2</w:t>
+            </w:r>
           </w:p>
         </w:tc>
         <w:tc>
@@ -814,6 +895,9 @@
             <w:pPr>
               <w:jc w:val="center"/>
             </w:pPr>
+            <w:r>
+              <w:t>Can the user add a drive for backup</w:t>
+            </w:r>
           </w:p>
         </w:tc>
         <w:tc>
@@ -825,6 +909,17 @@
             <w:pPr>
               <w:jc w:val="center"/>
             </w:pPr>
+            <w:r>
+              <w:t>Windows 7</w:t>
+            </w:r>
+          </w:p>
+          <w:p>
+            <w:pPr>
+              <w:jc w:val="center"/>
+            </w:pPr>
+            <w:r>
+              <w:t>(S2-022)</w:t>
+            </w:r>
           </w:p>
         </w:tc>
         <w:tc>
@@ -836,6 +931,9 @@
             <w:pPr>
               <w:jc w:val="center"/>
             </w:pPr>
+            <w:r>
+              <w:t>Drive is added for backup</w:t>
+            </w:r>
           </w:p>
         </w:tc>
         <w:tc>
@@ -847,6 +945,9 @@
             <w:pPr>
               <w:jc w:val="center"/>
             </w:pPr>
+            <w:r>
+              <w:t>Record is created successfully</w:t>
+            </w:r>
           </w:p>
         </w:tc>
         <w:tc>
@@ -896,6 +997,9 @@
             <w:pPr>
               <w:jc w:val="center"/>
             </w:pPr>
+            <w:r>
+              <w:t>13/01/15</w:t>
+            </w:r>
           </w:p>
         </w:tc>
         <w:tc>
@@ -907,6 +1011,9 @@
             <w:pPr>
               <w:jc w:val="right"/>
             </w:pPr>
+            <w:r>
+              <w:t>3</w:t>
+            </w:r>
           </w:p>
         </w:tc>
         <w:tc>
@@ -918,6 +1025,9 @@
             <w:pPr>
               <w:jc w:val="center"/>
             </w:pPr>
+            <w:r>
+              <w:t>Can a user backup the drive?</w:t>
+            </w:r>
           </w:p>
         </w:tc>
         <w:tc>
@@ -929,6 +1039,17 @@
             <w:pPr>
               <w:jc w:val="center"/>
             </w:pPr>
+            <w:r>
+              <w:t>Windows 7</w:t>
+            </w:r>
+          </w:p>
+          <w:p>
+            <w:pPr>
+              <w:jc w:val="center"/>
+            </w:pPr>
+            <w:r>
+              <w:t>(S2-022)</w:t>
+            </w:r>
           </w:p>
         </w:tc>
         <w:tc>
@@ -940,6 +1061,9 @@
             <w:pPr>
               <w:jc w:val="center"/>
             </w:pPr>
+            <w:r>
+              <w:t>Drives files appear in destination directory</w:t>
+            </w:r>
           </w:p>
         </w:tc>
         <w:tc>
@@ -951,6 +1075,9 @@
             <w:pPr>
               <w:jc w:val="center"/>
             </w:pPr>
+            <w:r>
+              <w:t>Button stays depressed, takes a long time to run, system goes not responding</w:t>
+            </w:r>
           </w:p>
         </w:tc>
         <w:tc>
@@ -962,6 +1089,32 @@
             <w:pPr>
               <w:jc w:val="center"/>
             </w:pPr>
+            <w:proofErr w:type="spellStart"/>
+            <w:r>
+              <w:t>System.outOfMemory</w:t>
+            </w:r>
+            <w:proofErr w:type="spellEnd"/>
+          </w:p>
+          <w:p>
+            <w:pPr>
+              <w:jc w:val="center"/>
+            </w:pPr>
+            <w:r>
+              <w:t xml:space="preserve">Hashing 3GB isn’t liked. 32 bit parameter. Need to hash </w:t>
+            </w:r>
+            <w:proofErr w:type="spellStart"/>
+            <w:r>
+              <w:t>beter</w:t>
+            </w:r>
+            <w:proofErr w:type="spellEnd"/>
+            <w:r>
+              <w:t>!</w:t>
+            </w:r>
+          </w:p>
+          <w:p>
+            <w:pPr>
+              <w:jc w:val="center"/>
+            </w:pPr>
           </w:p>
         </w:tc>
         <w:tc>
@@ -973,6 +1126,8 @@
             <w:pPr>
               <w:jc w:val="center"/>
             </w:pPr>
+            <w:bookmarkStart w:id="0" w:name="_GoBack"/>
+            <w:bookmarkEnd w:id="0"/>
           </w:p>
         </w:tc>
         <w:tc>

</xml_diff>

<commit_message>
added more points, and explanations
</commit_message>
<xml_diff>
--- a/Paper Work/Testing Log.docx
+++ b/Paper Work/Testing Log.docx
@@ -17,15 +17,15 @@
         <w:tblLook w:val="04A0" w:firstRow="1" w:lastRow="0" w:firstColumn="1" w:lastColumn="0" w:noHBand="0" w:noVBand="1"/>
       </w:tblPr>
       <w:tblGrid>
-        <w:gridCol w:w="1055"/>
+        <w:gridCol w:w="1056"/>
         <w:gridCol w:w="1167"/>
-        <w:gridCol w:w="1890"/>
-        <w:gridCol w:w="1867"/>
-        <w:gridCol w:w="1879"/>
-        <w:gridCol w:w="1829"/>
+        <w:gridCol w:w="1889"/>
+        <w:gridCol w:w="1866"/>
+        <w:gridCol w:w="1878"/>
+        <w:gridCol w:w="1828"/>
         <w:gridCol w:w="2201"/>
-        <w:gridCol w:w="1895"/>
-        <w:gridCol w:w="1605"/>
+        <w:gridCol w:w="1899"/>
+        <w:gridCol w:w="1604"/>
       </w:tblGrid>
       <w:tr>
         <w:trPr>
@@ -411,7 +411,7 @@
               <w:jc w:val="center"/>
             </w:pPr>
             <w:r>
-              <w:t>Ongoing Search</w:t>
+              <w:t>Prerequisites need to be installed on system</w:t>
             </w:r>
           </w:p>
         </w:tc>
@@ -432,9 +432,6 @@
               <w:t>mins</w:t>
             </w:r>
             <w:proofErr w:type="spellEnd"/>
-            <w:r>
-              <w:t>+</w:t>
-            </w:r>
           </w:p>
         </w:tc>
       </w:tr>
@@ -544,7 +541,7 @@
               <w:jc w:val="center"/>
             </w:pPr>
             <w:r>
-              <w:t>Unknown (Likely to be as above)</w:t>
+              <w:t>As above</w:t>
             </w:r>
           </w:p>
         </w:tc>
@@ -558,7 +555,7 @@
               <w:jc w:val="center"/>
             </w:pPr>
             <w:r>
-              <w:t>Ongoing Search</w:t>
+              <w:t>As above</w:t>
             </w:r>
           </w:p>
         </w:tc>
@@ -572,16 +569,16 @@
               <w:jc w:val="center"/>
             </w:pPr>
             <w:r>
-              <w:t xml:space="preserve">10 </w:t>
+              <w:t>15</w:t>
+            </w:r>
+            <w:r>
+              <w:t xml:space="preserve"> </w:t>
             </w:r>
             <w:proofErr w:type="spellStart"/>
             <w:r>
               <w:t>mins</w:t>
             </w:r>
             <w:proofErr w:type="spellEnd"/>
-            <w:r>
-              <w:t xml:space="preserve"> +</w:t>
-            </w:r>
           </w:p>
         </w:tc>
       </w:tr>
@@ -705,7 +702,15 @@
               <w:jc w:val="center"/>
             </w:pPr>
             <w:r>
-              <w:t>Become admin? Don’t test on college network</w:t>
+              <w:t xml:space="preserve">Delete relevant </w:t>
+            </w:r>
+            <w:proofErr w:type="spellStart"/>
+            <w:r>
+              <w:t>appdata</w:t>
+            </w:r>
+            <w:proofErr w:type="spellEnd"/>
+            <w:r>
+              <w:t xml:space="preserve"> directory</w:t>
             </w:r>
           </w:p>
         </w:tc>
@@ -719,8 +724,13 @@
               <w:jc w:val="center"/>
             </w:pPr>
             <w:r>
-              <w:t>N/A</w:t>
-            </w:r>
+              <w:t xml:space="preserve">10 </w:t>
+            </w:r>
+            <w:proofErr w:type="spellStart"/>
+            <w:r>
+              <w:t>mins</w:t>
+            </w:r>
+            <w:proofErr w:type="spellEnd"/>
           </w:p>
         </w:tc>
       </w:tr>
@@ -1124,6 +1134,9 @@
             <w:pPr>
               <w:jc w:val="center"/>
             </w:pPr>
+            <w:r>
+              <w:t>Error is in framework, new algorithm needed</w:t>
+            </w:r>
           </w:p>
         </w:tc>
         <w:tc>
@@ -1229,6 +1242,9 @@
             <w:pPr>
               <w:jc w:val="center"/>
             </w:pPr>
+            <w:r>
+              <w:t>Hashing causes error message in framework</w:t>
+            </w:r>
           </w:p>
         </w:tc>
         <w:tc>
@@ -1241,18 +1257,11 @@
               <w:jc w:val="center"/>
             </w:pPr>
             <w:r>
-              <w:t xml:space="preserve">Hash function </w:t>
-            </w:r>
-            <w:proofErr w:type="gramStart"/>
-            <w:r>
-              <w:t>cant</w:t>
-            </w:r>
-            <w:proofErr w:type="gramEnd"/>
-            <w:r>
-              <w:t xml:space="preserve"> hash large files.</w:t>
-            </w:r>
-            <w:bookmarkStart w:id="0" w:name="_GoBack"/>
-            <w:bookmarkEnd w:id="0"/>
+              <w:t>Hash function cant hash large files.</w:t>
+            </w:r>
+            <w:r>
+              <w:t>(as above)</w:t>
+            </w:r>
           </w:p>
         </w:tc>
         <w:tc>
@@ -1264,6 +1273,9 @@
             <w:pPr>
               <w:jc w:val="center"/>
             </w:pPr>
+            <w:r>
+              <w:t>As above</w:t>
+            </w:r>
           </w:p>
         </w:tc>
         <w:tc>
@@ -1291,6 +1303,9 @@
             <w:pPr>
               <w:jc w:val="center"/>
             </w:pPr>
+            <w:r>
+              <w:t>26/01/15</w:t>
+            </w:r>
           </w:p>
         </w:tc>
         <w:tc>
@@ -1302,6 +1317,9 @@
             <w:pPr>
               <w:jc w:val="right"/>
             </w:pPr>
+            <w:r>
+              <w:t>4</w:t>
+            </w:r>
           </w:p>
         </w:tc>
         <w:tc>
@@ -1313,6 +1331,9 @@
             <w:pPr>
               <w:jc w:val="center"/>
             </w:pPr>
+            <w:r>
+              <w:t>Can user see backup progress for drive</w:t>
+            </w:r>
           </w:p>
         </w:tc>
         <w:tc>
@@ -1324,6 +1345,17 @@
             <w:pPr>
               <w:jc w:val="center"/>
             </w:pPr>
+            <w:r>
+              <w:t>Windows 7</w:t>
+            </w:r>
+          </w:p>
+          <w:p>
+            <w:pPr>
+              <w:jc w:val="center"/>
+            </w:pPr>
+            <w:r>
+              <w:t>(S2-022)</w:t>
+            </w:r>
           </w:p>
         </w:tc>
         <w:tc>
@@ -1335,6 +1367,9 @@
             <w:pPr>
               <w:jc w:val="center"/>
             </w:pPr>
+            <w:r>
+              <w:t>Dialog with per file and overall progress is shown for backups</w:t>
+            </w:r>
           </w:p>
         </w:tc>
         <w:tc>
@@ -1346,6 +1381,9 @@
             <w:pPr>
               <w:jc w:val="center"/>
             </w:pPr>
+            <w:r>
+              <w:t>Box is shown, and closes as soon as backup is complete.</w:t>
+            </w:r>
           </w:p>
         </w:tc>
         <w:tc>
@@ -1357,6 +1395,9 @@
             <w:pPr>
               <w:jc w:val="center"/>
             </w:pPr>
+            <w:r>
+              <w:t>Short backups aren’t long enough to display dialog for useful time</w:t>
+            </w:r>
           </w:p>
         </w:tc>
         <w:tc>
@@ -1368,6 +1409,9 @@
             <w:pPr>
               <w:jc w:val="center"/>
             </w:pPr>
+            <w:r>
+              <w:t>Will not be fixed</w:t>
+            </w:r>
           </w:p>
         </w:tc>
         <w:tc>
@@ -1395,6 +1439,9 @@
             <w:pPr>
               <w:jc w:val="center"/>
             </w:pPr>
+            <w:r>
+              <w:t>26/01/15</w:t>
+            </w:r>
           </w:p>
         </w:tc>
         <w:tc>
@@ -1406,6 +1453,9 @@
             <w:pPr>
               <w:jc w:val="right"/>
             </w:pPr>
+            <w:r>
+              <w:t>13</w:t>
+            </w:r>
           </w:p>
         </w:tc>
         <w:tc>
@@ -1417,6 +1467,9 @@
             <w:pPr>
               <w:jc w:val="center"/>
             </w:pPr>
+            <w:r>
+              <w:t>Can software support 32/64-bit systems</w:t>
+            </w:r>
           </w:p>
         </w:tc>
         <w:tc>
@@ -1428,6 +1481,17 @@
             <w:pPr>
               <w:jc w:val="center"/>
             </w:pPr>
+            <w:r>
+              <w:t>Windows 7</w:t>
+            </w:r>
+          </w:p>
+          <w:p>
+            <w:pPr>
+              <w:jc w:val="center"/>
+            </w:pPr>
+            <w:r>
+              <w:t>(S2-022)</w:t>
+            </w:r>
           </w:p>
         </w:tc>
         <w:tc>
@@ -1439,6 +1503,9 @@
             <w:pPr>
               <w:jc w:val="center"/>
             </w:pPr>
+            <w:r>
+              <w:t>Software will install on both types of system</w:t>
+            </w:r>
           </w:p>
         </w:tc>
         <w:tc>
@@ -1450,6 +1517,9 @@
             <w:pPr>
               <w:jc w:val="center"/>
             </w:pPr>
+            <w:r>
+              <w:t>Software executes successfully</w:t>
+            </w:r>
           </w:p>
         </w:tc>
         <w:tc>
@@ -1499,6 +1569,9 @@
             <w:pPr>
               <w:jc w:val="center"/>
             </w:pPr>
+            <w:r>
+              <w:t>26/01/15</w:t>
+            </w:r>
           </w:p>
         </w:tc>
         <w:tc>
@@ -1510,6 +1583,9 @@
             <w:pPr>
               <w:jc w:val="right"/>
             </w:pPr>
+            <w:r>
+              <w:t>12</w:t>
+            </w:r>
           </w:p>
         </w:tc>
         <w:tc>
@@ -1521,6 +1597,9 @@
             <w:pPr>
               <w:jc w:val="center"/>
             </w:pPr>
+            <w:r>
+              <w:t>System should be easy to use</w:t>
+            </w:r>
           </w:p>
         </w:tc>
         <w:tc>
@@ -1532,6 +1611,9 @@
             <w:pPr>
               <w:jc w:val="center"/>
             </w:pPr>
+            <w:r>
+              <w:t>N/A</w:t>
+            </w:r>
           </w:p>
         </w:tc>
         <w:tc>
@@ -1543,6 +1625,18 @@
             <w:pPr>
               <w:jc w:val="center"/>
             </w:pPr>
+            <w:r>
+              <w:t xml:space="preserve">Software must be easy to use and </w:t>
+            </w:r>
+            <w:r>
+              <w:lastRenderedPageBreak/>
+              <w:t xml:space="preserve">require little </w:t>
+            </w:r>
+            <w:bookmarkStart w:id="0" w:name="_GoBack"/>
+            <w:bookmarkEnd w:id="0"/>
+            <w:r>
+              <w:t>explanation</w:t>
+            </w:r>
           </w:p>
         </w:tc>
         <w:tc>
@@ -1818,6 +1912,18 @@
       </w:pPr>
       <w:r>
         <w:t>Installation is going to take a long time if all these prerequisites are actually needed! (10+ minutes so far!)</w:t>
+      </w:r>
+    </w:p>
+    <w:p>
+      <w:pPr>
+        <w:pStyle w:val="ListParagraph"/>
+        <w:numPr>
+          <w:ilvl w:val="0"/>
+          <w:numId w:val="1"/>
+        </w:numPr>
+      </w:pPr>
+      <w:r>
+        <w:t>Hashing algorithm loads everything into memory, a new method will need to be written.</w:t>
       </w:r>
     </w:p>
     <w:sectPr>

</xml_diff>

<commit_message>
Added more tests, and added screenshots table
</commit_message>
<xml_diff>
--- a/Paper Work/Testing Log.docx
+++ b/Paper Work/Testing Log.docx
@@ -17,12 +17,12 @@
         <w:tblLook w:val="04A0" w:firstRow="1" w:lastRow="0" w:firstColumn="1" w:lastColumn="0" w:noHBand="0" w:noVBand="1"/>
       </w:tblPr>
       <w:tblGrid>
-        <w:gridCol w:w="1056"/>
+        <w:gridCol w:w="1055"/>
         <w:gridCol w:w="1167"/>
-        <w:gridCol w:w="1889"/>
+        <w:gridCol w:w="1887"/>
         <w:gridCol w:w="1866"/>
         <w:gridCol w:w="1878"/>
-        <w:gridCol w:w="1828"/>
+        <w:gridCol w:w="1831"/>
         <w:gridCol w:w="2201"/>
         <w:gridCol w:w="1899"/>
         <w:gridCol w:w="1604"/>
@@ -425,13 +425,8 @@
               <w:jc w:val="center"/>
             </w:pPr>
             <w:r>
-              <w:t xml:space="preserve">35 </w:t>
-            </w:r>
-            <w:proofErr w:type="spellStart"/>
-            <w:r>
-              <w:t>mins</w:t>
-            </w:r>
-            <w:proofErr w:type="spellEnd"/>
+              <w:t>35 mins</w:t>
+            </w:r>
           </w:p>
         </w:tc>
       </w:tr>
@@ -572,13 +567,8 @@
               <w:t>15</w:t>
             </w:r>
             <w:r>
-              <w:t xml:space="preserve"> </w:t>
-            </w:r>
-            <w:proofErr w:type="spellStart"/>
-            <w:r>
-              <w:t>mins</w:t>
-            </w:r>
-            <w:proofErr w:type="spellEnd"/>
+              <w:t xml:space="preserve"> mins</w:t>
+            </w:r>
           </w:p>
         </w:tc>
       </w:tr>
@@ -702,15 +692,7 @@
               <w:jc w:val="center"/>
             </w:pPr>
             <w:r>
-              <w:t xml:space="preserve">Delete relevant </w:t>
-            </w:r>
-            <w:proofErr w:type="spellStart"/>
-            <w:r>
-              <w:t>appdata</w:t>
-            </w:r>
-            <w:proofErr w:type="spellEnd"/>
-            <w:r>
-              <w:t xml:space="preserve"> directory</w:t>
+              <w:t>Delete relevant appdata directory</w:t>
             </w:r>
           </w:p>
         </w:tc>
@@ -724,13 +706,8 @@
               <w:jc w:val="center"/>
             </w:pPr>
             <w:r>
-              <w:t xml:space="preserve">10 </w:t>
-            </w:r>
-            <w:proofErr w:type="spellStart"/>
-            <w:r>
-              <w:t>mins</w:t>
-            </w:r>
-            <w:proofErr w:type="spellEnd"/>
+              <w:t>10 mins</w:t>
+            </w:r>
           </w:p>
         </w:tc>
       </w:tr>
@@ -1099,11 +1076,9 @@
             <w:pPr>
               <w:jc w:val="center"/>
             </w:pPr>
-            <w:proofErr w:type="spellStart"/>
             <w:r>
               <w:t>System.outOfMemory</w:t>
             </w:r>
-            <w:proofErr w:type="spellEnd"/>
           </w:p>
           <w:p>
             <w:pPr>
@@ -1630,12 +1605,7 @@
             </w:r>
             <w:r>
               <w:lastRenderedPageBreak/>
-              <w:t xml:space="preserve">require little </w:t>
-            </w:r>
-            <w:bookmarkStart w:id="0" w:name="_GoBack"/>
-            <w:bookmarkEnd w:id="0"/>
-            <w:r>
-              <w:t>explanation</w:t>
+              <w:t>require little explanation</w:t>
             </w:r>
           </w:p>
         </w:tc>
@@ -1648,6 +1618,14 @@
             <w:pPr>
               <w:jc w:val="center"/>
             </w:pPr>
+            <w:r>
+              <w:lastRenderedPageBreak/>
+              <w:t xml:space="preserve">The system is littered with </w:t>
+            </w:r>
+            <w:r>
+              <w:lastRenderedPageBreak/>
+              <w:t>instructions, and tooltips, making use simple</w:t>
+            </w:r>
           </w:p>
         </w:tc>
         <w:tc>
@@ -1697,6 +1675,10 @@
             <w:pPr>
               <w:jc w:val="center"/>
             </w:pPr>
+            <w:r>
+              <w:lastRenderedPageBreak/>
+              <w:t>14/02/15</w:t>
+            </w:r>
           </w:p>
         </w:tc>
         <w:tc>
@@ -1708,6 +1690,9 @@
             <w:pPr>
               <w:jc w:val="right"/>
             </w:pPr>
+            <w:r>
+              <w:t>15</w:t>
+            </w:r>
           </w:p>
         </w:tc>
         <w:tc>
@@ -1719,6 +1704,9 @@
             <w:pPr>
               <w:jc w:val="center"/>
             </w:pPr>
+            <w:r>
+              <w:t>Is the software resource light when minimised</w:t>
+            </w:r>
           </w:p>
         </w:tc>
         <w:tc>
@@ -1730,6 +1718,17 @@
             <w:pPr>
               <w:jc w:val="center"/>
             </w:pPr>
+            <w:r>
+              <w:t>Windows 7</w:t>
+            </w:r>
+          </w:p>
+          <w:p>
+            <w:pPr>
+              <w:jc w:val="center"/>
+            </w:pPr>
+            <w:r>
+              <w:t>(S2-022)</w:t>
+            </w:r>
           </w:p>
         </w:tc>
         <w:tc>
@@ -1741,6 +1740,9 @@
             <w:pPr>
               <w:jc w:val="center"/>
             </w:pPr>
+            <w:r>
+              <w:t>System uses less than 1% CPU, and 15kb RAM</w:t>
+            </w:r>
           </w:p>
         </w:tc>
         <w:tc>
@@ -1752,6 +1754,9 @@
             <w:pPr>
               <w:jc w:val="center"/>
             </w:pPr>
+            <w:r>
+              <w:t>The system occasionally went over 1% CPU, but never over 15kb RAM</w:t>
+            </w:r>
           </w:p>
         </w:tc>
         <w:tc>
@@ -1801,6 +1806,9 @@
             <w:pPr>
               <w:jc w:val="center"/>
             </w:pPr>
+            <w:r>
+              <w:t>14/02/15</w:t>
+            </w:r>
           </w:p>
         </w:tc>
         <w:tc>
@@ -1812,6 +1820,9 @@
             <w:pPr>
               <w:jc w:val="right"/>
             </w:pPr>
+            <w:r>
+              <w:t>16</w:t>
+            </w:r>
           </w:p>
         </w:tc>
         <w:tc>
@@ -1823,6 +1834,9 @@
             <w:pPr>
               <w:jc w:val="center"/>
             </w:pPr>
+            <w:r>
+              <w:t>Is the system UI resource light?</w:t>
+            </w:r>
           </w:p>
         </w:tc>
         <w:tc>
@@ -1834,6 +1848,17 @@
             <w:pPr>
               <w:jc w:val="center"/>
             </w:pPr>
+            <w:r>
+              <w:t>Windows 7</w:t>
+            </w:r>
+          </w:p>
+          <w:p>
+            <w:pPr>
+              <w:jc w:val="center"/>
+            </w:pPr>
+            <w:r>
+              <w:t>(S2-022)</w:t>
+            </w:r>
           </w:p>
         </w:tc>
         <w:tc>
@@ -1845,6 +1870,9 @@
             <w:pPr>
               <w:jc w:val="center"/>
             </w:pPr>
+            <w:r>
+              <w:t>System uses less than 5% CPU and 30kb RAM</w:t>
+            </w:r>
           </w:p>
         </w:tc>
         <w:tc>
@@ -1856,6 +1884,9 @@
             <w:pPr>
               <w:jc w:val="center"/>
             </w:pPr>
+            <w:r>
+              <w:t>The system never went over the given maximums</w:t>
+            </w:r>
           </w:p>
         </w:tc>
         <w:tc>
@@ -1896,36 +1927,202 @@
     <w:p/>
     <w:p>
       <w:pPr>
-        <w:pStyle w:val="Heading1"/>
+        <w:pStyle w:val="Title"/>
       </w:pPr>
       <w:r>
-        <w:t>Testing Notes:</w:t>
+        <w:t>Screenshots</w:t>
       </w:r>
     </w:p>
-    <w:p>
-      <w:pPr>
-        <w:pStyle w:val="ListParagraph"/>
-        <w:numPr>
-          <w:ilvl w:val="0"/>
-          <w:numId w:val="1"/>
-        </w:numPr>
-      </w:pPr>
-      <w:r>
-        <w:t>Installation is going to take a long time if all these prerequisites are actually needed! (10+ minutes so far!)</w:t>
-      </w:r>
-    </w:p>
-    <w:p>
-      <w:pPr>
-        <w:pStyle w:val="ListParagraph"/>
-        <w:numPr>
-          <w:ilvl w:val="0"/>
-          <w:numId w:val="1"/>
-        </w:numPr>
-      </w:pPr>
-      <w:r>
-        <w:t>Hashing algorithm loads everything into memory, a new method will need to be written.</w:t>
-      </w:r>
-    </w:p>
+    <w:tbl>
+      <w:tblPr>
+        <w:tblStyle w:val="TableGrid"/>
+        <w:tblW w:w="0" w:type="auto"/>
+        <w:tblLook w:val="04A0" w:firstRow="1" w:lastRow="0" w:firstColumn="1" w:lastColumn="0" w:noHBand="0" w:noVBand="1"/>
+      </w:tblPr>
+      <w:tblGrid>
+        <w:gridCol w:w="1127"/>
+        <w:gridCol w:w="1066"/>
+        <w:gridCol w:w="13195"/>
+      </w:tblGrid>
+      <w:tr>
+        <w:tc>
+          <w:tcPr>
+            <w:tcW w:w="1129" w:type="dxa"/>
+          </w:tcPr>
+          <w:p>
+            <w:r>
+              <w:t xml:space="preserve">Tested </w:t>
+            </w:r>
+            <w:bookmarkStart w:id="0" w:name="_GoBack"/>
+            <w:bookmarkEnd w:id="0"/>
+            <w:r>
+              <w:t>Date</w:t>
+            </w:r>
+          </w:p>
+        </w:tc>
+        <w:tc>
+          <w:tcPr>
+            <w:tcW w:w="993" w:type="dxa"/>
+          </w:tcPr>
+          <w:p>
+            <w:r>
+              <w:t>Tested Objective</w:t>
+            </w:r>
+          </w:p>
+        </w:tc>
+        <w:tc>
+          <w:tcPr>
+            <w:tcW w:w="13266" w:type="dxa"/>
+          </w:tcPr>
+          <w:p>
+            <w:r>
+              <w:t>Screenshot Evidence</w:t>
+            </w:r>
+          </w:p>
+        </w:tc>
+      </w:tr>
+      <w:tr>
+        <w:tc>
+          <w:tcPr>
+            <w:tcW w:w="1129" w:type="dxa"/>
+          </w:tcPr>
+          <w:p/>
+        </w:tc>
+        <w:tc>
+          <w:tcPr>
+            <w:tcW w:w="993" w:type="dxa"/>
+          </w:tcPr>
+          <w:p/>
+        </w:tc>
+        <w:tc>
+          <w:tcPr>
+            <w:tcW w:w="13266" w:type="dxa"/>
+          </w:tcPr>
+          <w:p/>
+        </w:tc>
+      </w:tr>
+      <w:tr>
+        <w:tc>
+          <w:tcPr>
+            <w:tcW w:w="1129" w:type="dxa"/>
+          </w:tcPr>
+          <w:p/>
+        </w:tc>
+        <w:tc>
+          <w:tcPr>
+            <w:tcW w:w="993" w:type="dxa"/>
+          </w:tcPr>
+          <w:p/>
+        </w:tc>
+        <w:tc>
+          <w:tcPr>
+            <w:tcW w:w="13266" w:type="dxa"/>
+          </w:tcPr>
+          <w:p/>
+        </w:tc>
+      </w:tr>
+      <w:tr>
+        <w:tc>
+          <w:tcPr>
+            <w:tcW w:w="1129" w:type="dxa"/>
+          </w:tcPr>
+          <w:p/>
+        </w:tc>
+        <w:tc>
+          <w:tcPr>
+            <w:tcW w:w="993" w:type="dxa"/>
+          </w:tcPr>
+          <w:p/>
+        </w:tc>
+        <w:tc>
+          <w:tcPr>
+            <w:tcW w:w="13266" w:type="dxa"/>
+          </w:tcPr>
+          <w:p/>
+        </w:tc>
+      </w:tr>
+      <w:tr>
+        <w:tc>
+          <w:tcPr>
+            <w:tcW w:w="1129" w:type="dxa"/>
+          </w:tcPr>
+          <w:p/>
+        </w:tc>
+        <w:tc>
+          <w:tcPr>
+            <w:tcW w:w="993" w:type="dxa"/>
+          </w:tcPr>
+          <w:p/>
+        </w:tc>
+        <w:tc>
+          <w:tcPr>
+            <w:tcW w:w="13266" w:type="dxa"/>
+          </w:tcPr>
+          <w:p/>
+        </w:tc>
+      </w:tr>
+      <w:tr>
+        <w:tc>
+          <w:tcPr>
+            <w:tcW w:w="1129" w:type="dxa"/>
+          </w:tcPr>
+          <w:p/>
+        </w:tc>
+        <w:tc>
+          <w:tcPr>
+            <w:tcW w:w="993" w:type="dxa"/>
+          </w:tcPr>
+          <w:p/>
+        </w:tc>
+        <w:tc>
+          <w:tcPr>
+            <w:tcW w:w="13266" w:type="dxa"/>
+          </w:tcPr>
+          <w:p/>
+        </w:tc>
+      </w:tr>
+      <w:tr>
+        <w:tc>
+          <w:tcPr>
+            <w:tcW w:w="1129" w:type="dxa"/>
+          </w:tcPr>
+          <w:p/>
+        </w:tc>
+        <w:tc>
+          <w:tcPr>
+            <w:tcW w:w="993" w:type="dxa"/>
+          </w:tcPr>
+          <w:p/>
+        </w:tc>
+        <w:tc>
+          <w:tcPr>
+            <w:tcW w:w="13266" w:type="dxa"/>
+          </w:tcPr>
+          <w:p/>
+        </w:tc>
+      </w:tr>
+      <w:tr>
+        <w:tc>
+          <w:tcPr>
+            <w:tcW w:w="1129" w:type="dxa"/>
+          </w:tcPr>
+          <w:p/>
+        </w:tc>
+        <w:tc>
+          <w:tcPr>
+            <w:tcW w:w="993" w:type="dxa"/>
+          </w:tcPr>
+          <w:p/>
+        </w:tc>
+        <w:tc>
+          <w:tcPr>
+            <w:tcW w:w="13266" w:type="dxa"/>
+          </w:tcPr>
+          <w:p/>
+        </w:tc>
+      </w:tr>
+    </w:tbl>
+    <w:p/>
     <w:sectPr>
       <w:pgSz w:w="16838" w:h="11906" w:orient="landscape"/>
       <w:pgMar w:top="720" w:right="720" w:bottom="720" w:left="720" w:header="708" w:footer="708" w:gutter="0"/>

</xml_diff>

<commit_message>
added screenshots for testing
</commit_message>
<xml_diff>
--- a/Paper Work/Testing Log.docx
+++ b/Paper Work/Testing Log.docx
@@ -46,8 +46,6 @@
                 <w:sz w:val="24"/>
               </w:rPr>
             </w:pPr>
-            <w:bookmarkStart w:id="0" w:name="_GoBack"/>
-            <w:bookmarkEnd w:id="0"/>
             <w:r>
               <w:rPr>
                 <w:b/>
@@ -679,13 +677,13 @@
             <w:pPr>
               <w:jc w:val="center"/>
             </w:pPr>
-            <w:bookmarkStart w:id="1" w:name="OLE_LINK11"/>
-            <w:bookmarkStart w:id="2" w:name="OLE_LINK12"/>
+            <w:bookmarkStart w:id="0" w:name="OLE_LINK11"/>
+            <w:bookmarkStart w:id="1" w:name="OLE_LINK12"/>
             <w:r>
               <w:t>Error is in framework, new algorithm needed</w:t>
             </w:r>
+            <w:bookmarkEnd w:id="0"/>
             <w:bookmarkEnd w:id="1"/>
-            <w:bookmarkEnd w:id="2"/>
           </w:p>
         </w:tc>
         <w:tc>
@@ -970,6 +968,9 @@
             <w:pPr>
               <w:jc w:val="center"/>
             </w:pPr>
+            <w:r>
+              <w:t>15/02/15</w:t>
+            </w:r>
           </w:p>
         </w:tc>
         <w:tc>
@@ -982,7 +983,7 @@
               <w:jc w:val="center"/>
             </w:pPr>
             <w:r>
-              <w:t>6</w:t>
+              <w:t>7</w:t>
             </w:r>
           </w:p>
         </w:tc>
@@ -995,6 +996,13 @@
             <w:pPr>
               <w:jc w:val="center"/>
             </w:pPr>
+            <w:r>
+              <w:t xml:space="preserve">Different backups can be stored for different </w:t>
+            </w:r>
+            <w:r>
+              <w:lastRenderedPageBreak/>
+              <w:t>people for the same drive</w:t>
+            </w:r>
           </w:p>
         </w:tc>
         <w:tc>
@@ -1006,6 +1014,18 @@
             <w:pPr>
               <w:jc w:val="center"/>
             </w:pPr>
+            <w:r>
+              <w:lastRenderedPageBreak/>
+              <w:t>Windows 7</w:t>
+            </w:r>
+          </w:p>
+          <w:p>
+            <w:pPr>
+              <w:jc w:val="center"/>
+            </w:pPr>
+            <w:r>
+              <w:t>(S2-022)</w:t>
+            </w:r>
           </w:p>
         </w:tc>
         <w:tc>
@@ -1017,6 +1037,13 @@
             <w:pPr>
               <w:jc w:val="center"/>
             </w:pPr>
+            <w:r>
+              <w:t xml:space="preserve">When adding a drive to another user </w:t>
+            </w:r>
+            <w:r>
+              <w:lastRenderedPageBreak/>
+              <w:t>account, they don’t collide</w:t>
+            </w:r>
           </w:p>
         </w:tc>
         <w:tc>
@@ -1028,6 +1055,13 @@
             <w:pPr>
               <w:jc w:val="center"/>
             </w:pPr>
+            <w:r>
+              <w:lastRenderedPageBreak/>
+              <w:t xml:space="preserve">No </w:t>
+            </w:r>
+            <w:r>
+              <w:t>collision</w:t>
+            </w:r>
           </w:p>
         </w:tc>
         <w:tc>
@@ -1039,6 +1073,13 @@
             <w:pPr>
               <w:jc w:val="center"/>
             </w:pPr>
+            <w:r>
+              <w:t xml:space="preserve">Application is installed into users appdata, so no </w:t>
+            </w:r>
+            <w:r>
+              <w:lastRenderedPageBreak/>
+              <w:t>collisions are possible.</w:t>
+            </w:r>
           </w:p>
         </w:tc>
         <w:tc>
@@ -1075,6 +1116,7 @@
               <w:jc w:val="center"/>
             </w:pPr>
             <w:r>
+              <w:lastRenderedPageBreak/>
               <w:t>15/02/15</w:t>
             </w:r>
           </w:p>
@@ -1089,7 +1131,7 @@
               <w:jc w:val="center"/>
             </w:pPr>
             <w:r>
-              <w:t>7</w:t>
+              <w:t>8</w:t>
             </w:r>
           </w:p>
         </w:tc>
@@ -1103,11 +1145,7 @@
               <w:jc w:val="center"/>
             </w:pPr>
             <w:r>
-              <w:t xml:space="preserve">Different backups can be stored for </w:t>
-            </w:r>
-            <w:r>
-              <w:lastRenderedPageBreak/>
-              <w:t>different people for the same drive</w:t>
+              <w:t>Backups can be removed from the system</w:t>
             </w:r>
           </w:p>
         </w:tc>
@@ -1121,16 +1159,7 @@
               <w:jc w:val="center"/>
             </w:pPr>
             <w:r>
-              <w:lastRenderedPageBreak/>
-              <w:t>Windows 7</w:t>
-            </w:r>
-          </w:p>
-          <w:p>
-            <w:pPr>
-              <w:jc w:val="center"/>
-            </w:pPr>
-            <w:r>
-              <w:t>(S2-022)</w:t>
+              <w:t>Windows 7 (workshop)</w:t>
             </w:r>
           </w:p>
         </w:tc>
@@ -1144,11 +1173,7 @@
               <w:jc w:val="center"/>
             </w:pPr>
             <w:r>
-              <w:t xml:space="preserve">When adding a drive to another user </w:t>
-            </w:r>
-            <w:r>
-              <w:lastRenderedPageBreak/>
-              <w:t>account, they don’t collide</w:t>
+              <w:t>When deleting a record from the interface, it removes it from the database</w:t>
             </w:r>
           </w:p>
         </w:tc>
@@ -1162,8 +1187,7 @@
               <w:jc w:val="center"/>
             </w:pPr>
             <w:r>
-              <w:lastRenderedPageBreak/>
-              <w:t>No colission</w:t>
+              <w:t>Database record is deleted</w:t>
             </w:r>
           </w:p>
         </w:tc>
@@ -1176,13 +1200,6 @@
             <w:pPr>
               <w:jc w:val="center"/>
             </w:pPr>
-            <w:r>
-              <w:t xml:space="preserve">Application is installed into users appdata, so no </w:t>
-            </w:r>
-            <w:r>
-              <w:lastRenderedPageBreak/>
-              <w:t>collisions are possible.</w:t>
-            </w:r>
           </w:p>
         </w:tc>
         <w:tc>
@@ -1219,7 +1236,6 @@
               <w:jc w:val="center"/>
             </w:pPr>
             <w:r>
-              <w:lastRenderedPageBreak/>
               <w:t>15/02/15</w:t>
             </w:r>
           </w:p>
@@ -1234,7 +1250,7 @@
               <w:jc w:val="center"/>
             </w:pPr>
             <w:r>
-              <w:t>8</w:t>
+              <w:t>9</w:t>
             </w:r>
           </w:p>
         </w:tc>
@@ -1248,7 +1264,7 @@
               <w:jc w:val="center"/>
             </w:pPr>
             <w:r>
-              <w:t>Backups can be removed from the system</w:t>
+              <w:t>Use file compression to allow rollback through backups</w:t>
             </w:r>
           </w:p>
         </w:tc>
@@ -1262,7 +1278,15 @@
               <w:jc w:val="center"/>
             </w:pPr>
             <w:r>
-              <w:t>Windows 7 (workshop)</w:t>
+              <w:t>Windows 8.1</w:t>
+            </w:r>
+          </w:p>
+          <w:p>
+            <w:pPr>
+              <w:jc w:val="center"/>
+            </w:pPr>
+            <w:r>
+              <w:t>(Workshop)</w:t>
             </w:r>
           </w:p>
         </w:tc>
@@ -1276,7 +1300,7 @@
               <w:jc w:val="center"/>
             </w:pPr>
             <w:r>
-              <w:t>When deleting a record from the interface, it removes it from the database</w:t>
+              <w:t>Files are compressed into the backup directory</w:t>
             </w:r>
           </w:p>
         </w:tc>
@@ -1290,7 +1314,7 @@
               <w:jc w:val="center"/>
             </w:pPr>
             <w:r>
-              <w:t>Database record is deleted</w:t>
+              <w:t>Compressed files are created</w:t>
             </w:r>
           </w:p>
         </w:tc>
@@ -1353,7 +1377,7 @@
               <w:jc w:val="center"/>
             </w:pPr>
             <w:r>
-              <w:t>9</w:t>
+              <w:t>10</w:t>
             </w:r>
           </w:p>
         </w:tc>
@@ -1367,7 +1391,7 @@
               <w:jc w:val="center"/>
             </w:pPr>
             <w:r>
-              <w:t>Use file compression to allow rollback through backups</w:t>
+              <w:t>Multiple backups can run concurrently</w:t>
             </w:r>
           </w:p>
         </w:tc>
@@ -1381,7 +1405,7 @@
               <w:jc w:val="center"/>
             </w:pPr>
             <w:r>
-              <w:t>Windows 8.1</w:t>
+              <w:t>Windows 7</w:t>
             </w:r>
           </w:p>
           <w:p>
@@ -1403,7 +1427,7 @@
               <w:jc w:val="center"/>
             </w:pPr>
             <w:r>
-              <w:t>Files are compressed into the backup directory</w:t>
+              <w:t>Multiple backups can run without corruption or miscopying files</w:t>
             </w:r>
           </w:p>
         </w:tc>
@@ -1417,7 +1441,7 @@
               <w:jc w:val="center"/>
             </w:pPr>
             <w:r>
-              <w:t>Compressed files are created</w:t>
+              <w:t>Files copy with no errors or glitches</w:t>
             </w:r>
           </w:p>
         </w:tc>
@@ -1430,6 +1454,9 @@
             <w:pPr>
               <w:jc w:val="center"/>
             </w:pPr>
+            <w:r>
+              <w:t>Copy process are run on separate instances, on separate threads</w:t>
+            </w:r>
           </w:p>
         </w:tc>
         <w:tc>
@@ -1466,7 +1493,7 @@
               <w:jc w:val="center"/>
             </w:pPr>
             <w:r>
-              <w:t>15/02/15</w:t>
+              <w:t>16/01/15</w:t>
             </w:r>
           </w:p>
         </w:tc>
@@ -1480,7 +1507,7 @@
               <w:jc w:val="center"/>
             </w:pPr>
             <w:r>
-              <w:t>10</w:t>
+              <w:t>11</w:t>
             </w:r>
           </w:p>
         </w:tc>
@@ -1494,7 +1521,7 @@
               <w:jc w:val="center"/>
             </w:pPr>
             <w:r>
-              <w:t>Multiple backups can run concurrently</w:t>
+              <w:t>Is a hash of the drive calculated</w:t>
             </w:r>
           </w:p>
         </w:tc>
@@ -1516,7 +1543,7 @@
               <w:jc w:val="center"/>
             </w:pPr>
             <w:r>
-              <w:t>(Workshop)</w:t>
+              <w:t>(S2-022)</w:t>
             </w:r>
           </w:p>
         </w:tc>
@@ -1530,7 +1557,7 @@
               <w:jc w:val="center"/>
             </w:pPr>
             <w:r>
-              <w:t>Multiple backups can run without corruption or miscopying files</w:t>
+              <w:t>Hash of drive is calculated</w:t>
             </w:r>
           </w:p>
         </w:tc>
@@ -1544,7 +1571,7 @@
               <w:jc w:val="center"/>
             </w:pPr>
             <w:r>
-              <w:t>Files copy with no errors or glitches</w:t>
+              <w:t>Hashing causes error message in framework</w:t>
             </w:r>
           </w:p>
         </w:tc>
@@ -1558,7 +1585,7 @@
               <w:jc w:val="center"/>
             </w:pPr>
             <w:r>
-              <w:t>Copy process are run on separate instances, on separate threads</w:t>
+              <w:t>Hash function cant hash large files.(as above)</w:t>
             </w:r>
           </w:p>
         </w:tc>
@@ -1571,6 +1598,9 @@
             <w:pPr>
               <w:jc w:val="center"/>
             </w:pPr>
+            <w:r>
+              <w:t>Error is in framework, new algorithm needed</w:t>
+            </w:r>
           </w:p>
         </w:tc>
         <w:tc>
@@ -1596,7 +1626,7 @@
               <w:jc w:val="center"/>
             </w:pPr>
             <w:r>
-              <w:t>16/01/15</w:t>
+              <w:t>15/02/15</w:t>
             </w:r>
           </w:p>
         </w:tc>
@@ -1610,7 +1640,7 @@
               <w:jc w:val="center"/>
             </w:pPr>
             <w:r>
-              <w:t>11</w:t>
+              <w:t>12</w:t>
             </w:r>
           </w:p>
         </w:tc>
@@ -1624,7 +1654,7 @@
               <w:jc w:val="center"/>
             </w:pPr>
             <w:r>
-              <w:t>Is a hash of the drive calculated</w:t>
+              <w:t>System should be easy to use</w:t>
             </w:r>
           </w:p>
         </w:tc>
@@ -1638,15 +1668,15 @@
               <w:jc w:val="center"/>
             </w:pPr>
             <w:r>
-              <w:t>Windows 7</w:t>
-            </w:r>
-          </w:p>
-          <w:p>
-            <w:pPr>
-              <w:jc w:val="center"/>
-            </w:pPr>
-            <w:r>
-              <w:t>(S2-022)</w:t>
+              <w:t>Windows 8.1</w:t>
+            </w:r>
+          </w:p>
+          <w:p>
+            <w:pPr>
+              <w:jc w:val="center"/>
+            </w:pPr>
+            <w:r>
+              <w:t>(Workshop)</w:t>
             </w:r>
           </w:p>
         </w:tc>
@@ -1660,7 +1690,10 @@
               <w:jc w:val="center"/>
             </w:pPr>
             <w:r>
-              <w:t>Hash of drive is calculated</w:t>
+              <w:t>System needs to be easy to use</w:t>
+            </w:r>
+            <w:r>
+              <w:t xml:space="preserve"> and require little tutorial</w:t>
             </w:r>
           </w:p>
         </w:tc>
@@ -1673,9 +1706,6 @@
             <w:pPr>
               <w:jc w:val="center"/>
             </w:pPr>
-            <w:r>
-              <w:t>Hashing causes error message in framework</w:t>
-            </w:r>
           </w:p>
         </w:tc>
         <w:tc>
@@ -1687,9 +1717,6 @@
             <w:pPr>
               <w:jc w:val="center"/>
             </w:pPr>
-            <w:r>
-              <w:t>Hash function cant hash large files.(as above)</w:t>
-            </w:r>
           </w:p>
         </w:tc>
         <w:tc>
@@ -1701,9 +1728,6 @@
             <w:pPr>
               <w:jc w:val="center"/>
             </w:pPr>
-            <w:r>
-              <w:t>Error is in framework, new algorithm needed</w:t>
-            </w:r>
           </w:p>
         </w:tc>
         <w:tc>
@@ -1729,7 +1753,7 @@
               <w:jc w:val="center"/>
             </w:pPr>
             <w:r>
-              <w:t>15/02/15</w:t>
+              <w:t>12/01/15</w:t>
             </w:r>
           </w:p>
         </w:tc>
@@ -1743,7 +1767,7 @@
               <w:jc w:val="center"/>
             </w:pPr>
             <w:r>
-              <w:t>12</w:t>
+              <w:t>13</w:t>
             </w:r>
           </w:p>
         </w:tc>
@@ -1757,7 +1781,7 @@
               <w:jc w:val="center"/>
             </w:pPr>
             <w:r>
-              <w:t>System should be easy to use</w:t>
+              <w:t>Does the software install and run</w:t>
             </w:r>
           </w:p>
         </w:tc>
@@ -1771,15 +1795,15 @@
               <w:jc w:val="center"/>
             </w:pPr>
             <w:r>
-              <w:t>Windows 8.1</w:t>
-            </w:r>
-          </w:p>
-          <w:p>
-            <w:pPr>
-              <w:jc w:val="center"/>
-            </w:pPr>
-            <w:r>
-              <w:t>(Workshop)</w:t>
+              <w:t>Windows 7</w:t>
+            </w:r>
+          </w:p>
+          <w:p>
+            <w:pPr>
+              <w:jc w:val="center"/>
+            </w:pPr>
+            <w:r>
+              <w:t>(workshop)</w:t>
             </w:r>
           </w:p>
         </w:tc>
@@ -1793,10 +1817,7 @@
               <w:jc w:val="center"/>
             </w:pPr>
             <w:r>
-              <w:t>System needs to be easy to use</w:t>
-            </w:r>
-            <w:r>
-              <w:t xml:space="preserve"> and require little tutorial</w:t>
+              <w:t>Install and main window shows successfully</w:t>
             </w:r>
           </w:p>
         </w:tc>
@@ -1809,6 +1830,9 @@
             <w:pPr>
               <w:jc w:val="center"/>
             </w:pPr>
+            <w:r>
+              <w:t>Error messages on start-up of program</w:t>
+            </w:r>
           </w:p>
         </w:tc>
         <w:tc>
@@ -1820,6 +1844,9 @@
             <w:pPr>
               <w:jc w:val="center"/>
             </w:pPr>
+            <w:r>
+              <w:t>SQLCE DLL problems</w:t>
+            </w:r>
           </w:p>
         </w:tc>
         <w:tc>
@@ -1831,6 +1858,9 @@
             <w:pPr>
               <w:jc w:val="center"/>
             </w:pPr>
+            <w:r>
+              <w:t>Prerequisites need to be installed on system</w:t>
+            </w:r>
           </w:p>
         </w:tc>
         <w:tc>
@@ -1842,6 +1872,9 @@
             <w:pPr>
               <w:jc w:val="center"/>
             </w:pPr>
+            <w:r>
+              <w:t>35 mins</w:t>
+            </w:r>
           </w:p>
         </w:tc>
       </w:tr>
@@ -1884,7 +1917,7 @@
               <w:jc w:val="center"/>
             </w:pPr>
             <w:r>
-              <w:t>Does the software install and run</w:t>
+              <w:t>Does the software install and run?</w:t>
             </w:r>
           </w:p>
         </w:tc>
@@ -1898,7 +1931,7 @@
               <w:jc w:val="center"/>
             </w:pPr>
             <w:r>
-              <w:t>Windows 7</w:t>
+              <w:t>Windows 8.1</w:t>
             </w:r>
           </w:p>
           <w:p>
@@ -1934,7 +1967,7 @@
               <w:jc w:val="center"/>
             </w:pPr>
             <w:r>
-              <w:t>Error messages on start-up of program</w:t>
+              <w:t>Program errors and closes</w:t>
             </w:r>
           </w:p>
         </w:tc>
@@ -1948,7 +1981,7 @@
               <w:jc w:val="center"/>
             </w:pPr>
             <w:r>
-              <w:t>SQLCE DLL problems</w:t>
+              <w:t>As above</w:t>
             </w:r>
           </w:p>
         </w:tc>
@@ -1962,7 +1995,7 @@
               <w:jc w:val="center"/>
             </w:pPr>
             <w:r>
-              <w:t>Prerequisites need to be installed on system</w:t>
+              <w:t>As above</w:t>
             </w:r>
           </w:p>
         </w:tc>
@@ -1976,7 +2009,7 @@
               <w:jc w:val="center"/>
             </w:pPr>
             <w:r>
-              <w:t>35 mins</w:t>
+              <w:t>15 mins</w:t>
             </w:r>
           </w:p>
         </w:tc>
@@ -1992,7 +2025,7 @@
               <w:jc w:val="center"/>
             </w:pPr>
             <w:r>
-              <w:t>12/01/15</w:t>
+              <w:t>13/01/15</w:t>
             </w:r>
           </w:p>
         </w:tc>
@@ -2034,15 +2067,15 @@
               <w:jc w:val="center"/>
             </w:pPr>
             <w:r>
-              <w:t>Windows 8.1</w:t>
-            </w:r>
-          </w:p>
-          <w:p>
-            <w:pPr>
-              <w:jc w:val="center"/>
-            </w:pPr>
-            <w:r>
-              <w:t>(workshop)</w:t>
+              <w:t>Windows 7</w:t>
+            </w:r>
+          </w:p>
+          <w:p>
+            <w:pPr>
+              <w:jc w:val="center"/>
+            </w:pPr>
+            <w:r>
+              <w:t>(S2-022)</w:t>
             </w:r>
           </w:p>
         </w:tc>
@@ -2070,7 +2103,7 @@
               <w:jc w:val="center"/>
             </w:pPr>
             <w:r>
-              <w:t>Program errors and closes</w:t>
+              <w:t>Window Shows if using 1-click but doesn’t update if republished</w:t>
             </w:r>
           </w:p>
         </w:tc>
@@ -2084,7 +2117,7 @@
               <w:jc w:val="center"/>
             </w:pPr>
             <w:r>
-              <w:t>As above</w:t>
+              <w:t>No admin Access to run installer</w:t>
             </w:r>
           </w:p>
         </w:tc>
@@ -2098,7 +2131,7 @@
               <w:jc w:val="center"/>
             </w:pPr>
             <w:r>
-              <w:t>As above</w:t>
+              <w:t>Delete relevant appdata directory</w:t>
             </w:r>
           </w:p>
         </w:tc>
@@ -2112,7 +2145,7 @@
               <w:jc w:val="center"/>
             </w:pPr>
             <w:r>
-              <w:t>15 mins</w:t>
+              <w:t>10 mins</w:t>
             </w:r>
           </w:p>
         </w:tc>
@@ -2128,7 +2161,7 @@
               <w:jc w:val="center"/>
             </w:pPr>
             <w:r>
-              <w:t>13/01/15</w:t>
+              <w:t>15/02/15</w:t>
             </w:r>
           </w:p>
         </w:tc>
@@ -2142,7 +2175,7 @@
               <w:jc w:val="center"/>
             </w:pPr>
             <w:r>
-              <w:t>13</w:t>
+              <w:t>14</w:t>
             </w:r>
           </w:p>
         </w:tc>
@@ -2156,7 +2189,7 @@
               <w:jc w:val="center"/>
             </w:pPr>
             <w:r>
-              <w:t>Does the software install and run?</w:t>
+              <w:t>User must be able to change interface theme</w:t>
             </w:r>
           </w:p>
         </w:tc>
@@ -2192,7 +2225,7 @@
               <w:jc w:val="center"/>
             </w:pPr>
             <w:r>
-              <w:t>Install and main window shows successfully</w:t>
+              <w:t>User has ability to change theme</w:t>
             </w:r>
           </w:p>
         </w:tc>
@@ -2206,7 +2239,7 @@
               <w:jc w:val="center"/>
             </w:pPr>
             <w:r>
-              <w:t>Window Shows if using 1-click but doesn’t update if republished</w:t>
+              <w:t>Interface switches to blue no matter what</w:t>
             </w:r>
           </w:p>
         </w:tc>
@@ -2220,7 +2253,7 @@
               <w:jc w:val="center"/>
             </w:pPr>
             <w:r>
-              <w:t>No admin Access to run installer</w:t>
+              <w:t>Bug in UI Library swaps from template instead of overrides</w:t>
             </w:r>
           </w:p>
         </w:tc>
@@ -2234,7 +2267,7 @@
               <w:jc w:val="center"/>
             </w:pPr>
             <w:r>
-              <w:t>Delete relevant appdata directory</w:t>
+              <w:t>No fix as of yet</w:t>
             </w:r>
           </w:p>
         </w:tc>
@@ -2247,9 +2280,6 @@
             <w:pPr>
               <w:jc w:val="center"/>
             </w:pPr>
-            <w:r>
-              <w:t>10 mins</w:t>
-            </w:r>
           </w:p>
         </w:tc>
       </w:tr>
@@ -2264,7 +2294,7 @@
               <w:jc w:val="center"/>
             </w:pPr>
             <w:r>
-              <w:t>15/02/15</w:t>
+              <w:t>16/02/15</w:t>
             </w:r>
           </w:p>
         </w:tc>
@@ -2278,7 +2308,7 @@
               <w:jc w:val="center"/>
             </w:pPr>
             <w:r>
-              <w:t>14</w:t>
+              <w:t>15</w:t>
             </w:r>
           </w:p>
         </w:tc>
@@ -2292,7 +2322,7 @@
               <w:jc w:val="center"/>
             </w:pPr>
             <w:r>
-              <w:t>User must be able to change interface theme</w:t>
+              <w:t>System must be resource light</w:t>
             </w:r>
           </w:p>
         </w:tc>
@@ -2306,15 +2336,15 @@
               <w:jc w:val="center"/>
             </w:pPr>
             <w:r>
-              <w:t>Windows 7</w:t>
-            </w:r>
-          </w:p>
-          <w:p>
-            <w:pPr>
-              <w:jc w:val="center"/>
-            </w:pPr>
-            <w:r>
-              <w:t>(S2-022)</w:t>
+              <w:t>Windows 8.1</w:t>
+            </w:r>
+          </w:p>
+          <w:p>
+            <w:pPr>
+              <w:jc w:val="center"/>
+            </w:pPr>
+            <w:r>
+              <w:t>(Workshop)</w:t>
             </w:r>
           </w:p>
         </w:tc>
@@ -2328,7 +2358,7 @@
               <w:jc w:val="center"/>
             </w:pPr>
             <w:r>
-              <w:t>User has ability to change theme</w:t>
+              <w:t>Must use less than 15kb RAM when idle</w:t>
             </w:r>
           </w:p>
         </w:tc>
@@ -2342,7 +2372,10 @@
               <w:jc w:val="center"/>
             </w:pPr>
             <w:r>
-              <w:t>Interface switches to blue no matter what</w:t>
+              <w:t xml:space="preserve">System uses </w:t>
+            </w:r>
+            <w:r>
+              <w:t>slightly more when idle, however amount is minimal</w:t>
             </w:r>
           </w:p>
         </w:tc>
@@ -2356,138 +2389,8 @@
               <w:jc w:val="center"/>
             </w:pPr>
             <w:r>
-              <w:t>Bug in UI Library swaps from template instead of overrides</w:t>
-            </w:r>
-          </w:p>
-        </w:tc>
-        <w:tc>
-          <w:tcPr>
-            <w:tcW w:w="1659" w:type="dxa"/>
-            <w:vAlign w:val="center"/>
-          </w:tcPr>
-          <w:p>
-            <w:pPr>
-              <w:jc w:val="center"/>
-            </w:pPr>
-            <w:r>
-              <w:t>No fix as of yet</w:t>
-            </w:r>
-          </w:p>
-        </w:tc>
-        <w:tc>
-          <w:tcPr>
-            <w:tcW w:w="1659" w:type="dxa"/>
-            <w:vAlign w:val="center"/>
-          </w:tcPr>
-          <w:p>
-            <w:pPr>
-              <w:jc w:val="center"/>
-            </w:pPr>
-          </w:p>
-        </w:tc>
-      </w:tr>
-      <w:tr>
-        <w:tc>
-          <w:tcPr>
-            <w:tcW w:w="1625" w:type="dxa"/>
-            <w:vAlign w:val="center"/>
-          </w:tcPr>
-          <w:p>
-            <w:pPr>
-              <w:jc w:val="center"/>
-            </w:pPr>
-            <w:r>
-              <w:t>16/02/15</w:t>
-            </w:r>
-          </w:p>
-        </w:tc>
-        <w:tc>
-          <w:tcPr>
-            <w:tcW w:w="1639" w:type="dxa"/>
-            <w:vAlign w:val="center"/>
-          </w:tcPr>
-          <w:p>
-            <w:pPr>
-              <w:jc w:val="center"/>
-            </w:pPr>
-            <w:r>
-              <w:t>15</w:t>
-            </w:r>
-          </w:p>
-        </w:tc>
-        <w:tc>
-          <w:tcPr>
-            <w:tcW w:w="1657" w:type="dxa"/>
-            <w:vAlign w:val="center"/>
-          </w:tcPr>
-          <w:p>
-            <w:pPr>
-              <w:jc w:val="center"/>
-            </w:pPr>
-            <w:r>
-              <w:t>System must be resource light</w:t>
-            </w:r>
-          </w:p>
-        </w:tc>
-        <w:tc>
-          <w:tcPr>
-            <w:tcW w:w="1647" w:type="dxa"/>
-            <w:vAlign w:val="center"/>
-          </w:tcPr>
-          <w:p>
-            <w:pPr>
-              <w:jc w:val="center"/>
-            </w:pPr>
-            <w:r>
-              <w:t>Windows 8.1</w:t>
-            </w:r>
-          </w:p>
-          <w:p>
-            <w:pPr>
-              <w:jc w:val="center"/>
-            </w:pPr>
-            <w:r>
-              <w:t>(Workshop)</w:t>
-            </w:r>
-          </w:p>
-        </w:tc>
-        <w:tc>
-          <w:tcPr>
-            <w:tcW w:w="1648" w:type="dxa"/>
-            <w:vAlign w:val="center"/>
-          </w:tcPr>
-          <w:p>
-            <w:pPr>
-              <w:jc w:val="center"/>
-            </w:pPr>
-            <w:r>
-              <w:t>Must use less than 15kb RAM when idle</w:t>
-            </w:r>
-          </w:p>
-        </w:tc>
-        <w:tc>
-          <w:tcPr>
-            <w:tcW w:w="1653" w:type="dxa"/>
-            <w:vAlign w:val="center"/>
-          </w:tcPr>
-          <w:p>
-            <w:pPr>
-              <w:jc w:val="center"/>
-            </w:pPr>
-            <w:r>
-              <w:t>System uses much less than this when system is idle</w:t>
-            </w:r>
-          </w:p>
-        </w:tc>
-        <w:tc>
-          <w:tcPr>
-            <w:tcW w:w="2201" w:type="dxa"/>
-            <w:vAlign w:val="center"/>
-          </w:tcPr>
-          <w:p>
-            <w:pPr>
-              <w:jc w:val="center"/>
-            </w:pPr>
+              <w:t>Less efficient code</w:t>
+            </w:r>
           </w:p>
         </w:tc>
         <w:tc>
@@ -3054,38 +2957,27 @@
         <w:tblLook w:val="04A0" w:firstRow="1" w:lastRow="0" w:firstColumn="1" w:lastColumn="0" w:noHBand="0" w:noVBand="1"/>
       </w:tblPr>
       <w:tblGrid>
-        <w:gridCol w:w="1127"/>
-        <w:gridCol w:w="1066"/>
-        <w:gridCol w:w="13195"/>
+        <w:gridCol w:w="1271"/>
+        <w:gridCol w:w="14117"/>
       </w:tblGrid>
       <w:tr>
         <w:tc>
           <w:tcPr>
-            <w:tcW w:w="1129" w:type="dxa"/>
-          </w:tcPr>
-          <w:p>
-            <w:r>
-              <w:t>Tested Date</w:t>
-            </w:r>
-          </w:p>
-        </w:tc>
-        <w:tc>
-          <w:tcPr>
-            <w:tcW w:w="993" w:type="dxa"/>
-          </w:tcPr>
-          <w:p>
-            <w:r>
-              <w:t>Tested Objective</w:t>
-            </w:r>
-          </w:p>
-        </w:tc>
-        <w:tc>
-          <w:tcPr>
-            <w:tcW w:w="13266" w:type="dxa"/>
-          </w:tcPr>
-          <w:p>
-            <w:r>
-              <w:t>Screenshot Evidence</w:t>
+            <w:tcW w:w="1271" w:type="dxa"/>
+          </w:tcPr>
+          <w:p>
+            <w:r>
+              <w:t>Objective ID</w:t>
+            </w:r>
+          </w:p>
+        </w:tc>
+        <w:tc>
+          <w:tcPr>
+            <w:tcW w:w="14117" w:type="dxa"/>
+          </w:tcPr>
+          <w:p>
+            <w:r>
+              <w:t>Screenshot</w:t>
             </w:r>
           </w:p>
         </w:tc>
@@ -3093,152 +2985,638 @@
       <w:tr>
         <w:tc>
           <w:tcPr>
-            <w:tcW w:w="1129" w:type="dxa"/>
-          </w:tcPr>
-          <w:p/>
-        </w:tc>
-        <w:tc>
-          <w:tcPr>
-            <w:tcW w:w="993" w:type="dxa"/>
-          </w:tcPr>
-          <w:p/>
-        </w:tc>
-        <w:tc>
-          <w:tcPr>
-            <w:tcW w:w="13266" w:type="dxa"/>
-          </w:tcPr>
-          <w:p/>
+            <w:tcW w:w="1271" w:type="dxa"/>
+          </w:tcPr>
+          <w:p>
+            <w:r>
+              <w:t>1</w:t>
+            </w:r>
+          </w:p>
+        </w:tc>
+        <w:tc>
+          <w:tcPr>
+            <w:tcW w:w="14117" w:type="dxa"/>
+          </w:tcPr>
+          <w:p>
+            <w:r>
+              <w:rPr>
+                <w:noProof/>
+                <w:lang w:eastAsia="en-GB"/>
+              </w:rPr>
+              <w:drawing>
+                <wp:inline distT="0" distB="0" distL="0" distR="0" wp14:anchorId="53DA92E5" wp14:editId="034249A4">
+                  <wp:extent cx="4914692" cy="4524233"/>
+                  <wp:effectExtent l="0" t="0" r="635" b="0"/>
+                  <wp:docPr id="1" name="Picture 1"/>
+                  <wp:cNvGraphicFramePr>
+                    <a:graphicFrameLocks xmlns:a="http://schemas.openxmlformats.org/drawingml/2006/main" noChangeAspect="1"/>
+                  </wp:cNvGraphicFramePr>
+                  <a:graphic xmlns:a="http://schemas.openxmlformats.org/drawingml/2006/main">
+                    <a:graphicData uri="http://schemas.openxmlformats.org/drawingml/2006/picture">
+                      <pic:pic xmlns:pic="http://schemas.openxmlformats.org/drawingml/2006/picture">
+                        <pic:nvPicPr>
+                          <pic:cNvPr id="1" name=""/>
+                          <pic:cNvPicPr/>
+                        </pic:nvPicPr>
+                        <pic:blipFill>
+                          <a:blip r:embed="rId7"/>
+                          <a:stretch>
+                            <a:fillRect/>
+                          </a:stretch>
+                        </pic:blipFill>
+                        <pic:spPr>
+                          <a:xfrm>
+                            <a:off x="0" y="0"/>
+                            <a:ext cx="4920120" cy="4529230"/>
+                          </a:xfrm>
+                          <a:prstGeom prst="rect">
+                            <a:avLst/>
+                          </a:prstGeom>
+                        </pic:spPr>
+                      </pic:pic>
+                    </a:graphicData>
+                  </a:graphic>
+                </wp:inline>
+              </w:drawing>
+            </w:r>
+          </w:p>
         </w:tc>
       </w:tr>
       <w:tr>
         <w:tc>
           <w:tcPr>
-            <w:tcW w:w="1129" w:type="dxa"/>
-          </w:tcPr>
-          <w:p/>
-        </w:tc>
-        <w:tc>
-          <w:tcPr>
-            <w:tcW w:w="993" w:type="dxa"/>
-          </w:tcPr>
-          <w:p/>
-        </w:tc>
-        <w:tc>
-          <w:tcPr>
-            <w:tcW w:w="13266" w:type="dxa"/>
-          </w:tcPr>
-          <w:p/>
+            <w:tcW w:w="1271" w:type="dxa"/>
+          </w:tcPr>
+          <w:p>
+            <w:r>
+              <w:t>2</w:t>
+            </w:r>
+          </w:p>
+        </w:tc>
+        <w:tc>
+          <w:tcPr>
+            <w:tcW w:w="14117" w:type="dxa"/>
+          </w:tcPr>
+          <w:p>
+            <w:r>
+              <w:rPr>
+                <w:noProof/>
+                <w:lang w:eastAsia="en-GB"/>
+              </w:rPr>
+              <w:drawing>
+                <wp:inline distT="0" distB="0" distL="0" distR="0" wp14:anchorId="7AAF3CEA" wp14:editId="15BC6950">
+                  <wp:extent cx="5062347" cy="4221126"/>
+                  <wp:effectExtent l="0" t="0" r="5080" b="8255"/>
+                  <wp:docPr id="2" name="Picture 2"/>
+                  <wp:cNvGraphicFramePr>
+                    <a:graphicFrameLocks xmlns:a="http://schemas.openxmlformats.org/drawingml/2006/main" noChangeAspect="1"/>
+                  </wp:cNvGraphicFramePr>
+                  <a:graphic xmlns:a="http://schemas.openxmlformats.org/drawingml/2006/main">
+                    <a:graphicData uri="http://schemas.openxmlformats.org/drawingml/2006/picture">
+                      <pic:pic xmlns:pic="http://schemas.openxmlformats.org/drawingml/2006/picture">
+                        <pic:nvPicPr>
+                          <pic:cNvPr id="1" name=""/>
+                          <pic:cNvPicPr/>
+                        </pic:nvPicPr>
+                        <pic:blipFill>
+                          <a:blip r:embed="rId8"/>
+                          <a:stretch>
+                            <a:fillRect/>
+                          </a:stretch>
+                        </pic:blipFill>
+                        <pic:spPr>
+                          <a:xfrm>
+                            <a:off x="0" y="0"/>
+                            <a:ext cx="5106235" cy="4257721"/>
+                          </a:xfrm>
+                          <a:prstGeom prst="rect">
+                            <a:avLst/>
+                          </a:prstGeom>
+                        </pic:spPr>
+                      </pic:pic>
+                    </a:graphicData>
+                  </a:graphic>
+                </wp:inline>
+              </w:drawing>
+            </w:r>
+          </w:p>
         </w:tc>
       </w:tr>
       <w:tr>
         <w:tc>
           <w:tcPr>
-            <w:tcW w:w="1129" w:type="dxa"/>
-          </w:tcPr>
-          <w:p/>
-        </w:tc>
-        <w:tc>
-          <w:tcPr>
-            <w:tcW w:w="993" w:type="dxa"/>
-          </w:tcPr>
-          <w:p/>
-        </w:tc>
-        <w:tc>
-          <w:tcPr>
-            <w:tcW w:w="13266" w:type="dxa"/>
-          </w:tcPr>
-          <w:p/>
+            <w:tcW w:w="1271" w:type="dxa"/>
+          </w:tcPr>
+          <w:p>
+            <w:r>
+              <w:t>3</w:t>
+            </w:r>
+          </w:p>
+        </w:tc>
+        <w:tc>
+          <w:tcPr>
+            <w:tcW w:w="14117" w:type="dxa"/>
+          </w:tcPr>
+          <w:p>
+            <w:r>
+              <w:rPr>
+                <w:noProof/>
+                <w:lang w:eastAsia="en-GB"/>
+              </w:rPr>
+              <w:drawing>
+                <wp:inline distT="0" distB="0" distL="0" distR="0" wp14:anchorId="21517A07" wp14:editId="52E48B48">
+                  <wp:extent cx="2988859" cy="3205342"/>
+                  <wp:effectExtent l="0" t="0" r="2540" b="0"/>
+                  <wp:docPr id="3" name="Picture 3"/>
+                  <wp:cNvGraphicFramePr>
+                    <a:graphicFrameLocks xmlns:a="http://schemas.openxmlformats.org/drawingml/2006/main" noChangeAspect="1"/>
+                  </wp:cNvGraphicFramePr>
+                  <a:graphic xmlns:a="http://schemas.openxmlformats.org/drawingml/2006/main">
+                    <a:graphicData uri="http://schemas.openxmlformats.org/drawingml/2006/picture">
+                      <pic:pic xmlns:pic="http://schemas.openxmlformats.org/drawingml/2006/picture">
+                        <pic:nvPicPr>
+                          <pic:cNvPr id="1" name=""/>
+                          <pic:cNvPicPr/>
+                        </pic:nvPicPr>
+                        <pic:blipFill>
+                          <a:blip r:embed="rId9"/>
+                          <a:stretch>
+                            <a:fillRect/>
+                          </a:stretch>
+                        </pic:blipFill>
+                        <pic:spPr>
+                          <a:xfrm>
+                            <a:off x="0" y="0"/>
+                            <a:ext cx="3007651" cy="3225496"/>
+                          </a:xfrm>
+                          <a:prstGeom prst="rect">
+                            <a:avLst/>
+                          </a:prstGeom>
+                        </pic:spPr>
+                      </pic:pic>
+                    </a:graphicData>
+                  </a:graphic>
+                </wp:inline>
+              </w:drawing>
+            </w:r>
+          </w:p>
         </w:tc>
       </w:tr>
       <w:tr>
         <w:tc>
           <w:tcPr>
-            <w:tcW w:w="1129" w:type="dxa"/>
-          </w:tcPr>
-          <w:p/>
-        </w:tc>
-        <w:tc>
-          <w:tcPr>
-            <w:tcW w:w="993" w:type="dxa"/>
-          </w:tcPr>
-          <w:p/>
-        </w:tc>
-        <w:tc>
-          <w:tcPr>
-            <w:tcW w:w="13266" w:type="dxa"/>
-          </w:tcPr>
-          <w:p/>
+            <w:tcW w:w="1271" w:type="dxa"/>
+          </w:tcPr>
+          <w:p>
+            <w:r>
+              <w:t>4</w:t>
+            </w:r>
+          </w:p>
+        </w:tc>
+        <w:tc>
+          <w:tcPr>
+            <w:tcW w:w="14117" w:type="dxa"/>
+          </w:tcPr>
+          <w:p>
+            <w:r>
+              <w:rPr>
+                <w:noProof/>
+                <w:lang w:eastAsia="en-GB"/>
+              </w:rPr>
+              <w:drawing>
+                <wp:inline distT="0" distB="0" distL="0" distR="0" wp14:anchorId="302F8E53" wp14:editId="14DE220C">
+                  <wp:extent cx="4152900" cy="1981200"/>
+                  <wp:effectExtent l="0" t="0" r="0" b="0"/>
+                  <wp:docPr id="4" name="Picture 4"/>
+                  <wp:cNvGraphicFramePr>
+                    <a:graphicFrameLocks xmlns:a="http://schemas.openxmlformats.org/drawingml/2006/main" noChangeAspect="1"/>
+                  </wp:cNvGraphicFramePr>
+                  <a:graphic xmlns:a="http://schemas.openxmlformats.org/drawingml/2006/main">
+                    <a:graphicData uri="http://schemas.openxmlformats.org/drawingml/2006/picture">
+                      <pic:pic xmlns:pic="http://schemas.openxmlformats.org/drawingml/2006/picture">
+                        <pic:nvPicPr>
+                          <pic:cNvPr id="1" name=""/>
+                          <pic:cNvPicPr/>
+                        </pic:nvPicPr>
+                        <pic:blipFill>
+                          <a:blip r:embed="rId10"/>
+                          <a:stretch>
+                            <a:fillRect/>
+                          </a:stretch>
+                        </pic:blipFill>
+                        <pic:spPr>
+                          <a:xfrm>
+                            <a:off x="0" y="0"/>
+                            <a:ext cx="4152900" cy="1981200"/>
+                          </a:xfrm>
+                          <a:prstGeom prst="rect">
+                            <a:avLst/>
+                          </a:prstGeom>
+                        </pic:spPr>
+                      </pic:pic>
+                    </a:graphicData>
+                  </a:graphic>
+                </wp:inline>
+              </w:drawing>
+            </w:r>
+          </w:p>
         </w:tc>
       </w:tr>
       <w:tr>
         <w:tc>
           <w:tcPr>
-            <w:tcW w:w="1129" w:type="dxa"/>
-          </w:tcPr>
-          <w:p/>
-        </w:tc>
-        <w:tc>
-          <w:tcPr>
-            <w:tcW w:w="993" w:type="dxa"/>
-          </w:tcPr>
-          <w:p/>
-        </w:tc>
-        <w:tc>
-          <w:tcPr>
-            <w:tcW w:w="13266" w:type="dxa"/>
-          </w:tcPr>
-          <w:p/>
+            <w:tcW w:w="1271" w:type="dxa"/>
+          </w:tcPr>
+          <w:p>
+            <w:r>
+              <w:t>5</w:t>
+            </w:r>
+          </w:p>
+        </w:tc>
+        <w:tc>
+          <w:tcPr>
+            <w:tcW w:w="14117" w:type="dxa"/>
+          </w:tcPr>
+          <w:p>
+            <w:r>
+              <w:rPr>
+                <w:noProof/>
+                <w:lang w:eastAsia="en-GB"/>
+              </w:rPr>
+              <w:drawing>
+                <wp:inline distT="0" distB="0" distL="0" distR="0" wp14:anchorId="4AE40D34" wp14:editId="3E90FAA8">
+                  <wp:extent cx="5216195" cy="2852382"/>
+                  <wp:effectExtent l="0" t="0" r="3810" b="5715"/>
+                  <wp:docPr id="5" name="Picture 5"/>
+                  <wp:cNvGraphicFramePr>
+                    <a:graphicFrameLocks xmlns:a="http://schemas.openxmlformats.org/drawingml/2006/main" noChangeAspect="1"/>
+                  </wp:cNvGraphicFramePr>
+                  <a:graphic xmlns:a="http://schemas.openxmlformats.org/drawingml/2006/main">
+                    <a:graphicData uri="http://schemas.openxmlformats.org/drawingml/2006/picture">
+                      <pic:pic xmlns:pic="http://schemas.openxmlformats.org/drawingml/2006/picture">
+                        <pic:nvPicPr>
+                          <pic:cNvPr id="1" name=""/>
+                          <pic:cNvPicPr/>
+                        </pic:nvPicPr>
+                        <pic:blipFill>
+                          <a:blip r:embed="rId11"/>
+                          <a:stretch>
+                            <a:fillRect/>
+                          </a:stretch>
+                        </pic:blipFill>
+                        <pic:spPr>
+                          <a:xfrm>
+                            <a:off x="0" y="0"/>
+                            <a:ext cx="5244019" cy="2867597"/>
+                          </a:xfrm>
+                          <a:prstGeom prst="rect">
+                            <a:avLst/>
+                          </a:prstGeom>
+                        </pic:spPr>
+                      </pic:pic>
+                    </a:graphicData>
+                  </a:graphic>
+                </wp:inline>
+              </w:drawing>
+            </w:r>
+          </w:p>
         </w:tc>
       </w:tr>
       <w:tr>
         <w:tc>
           <w:tcPr>
-            <w:tcW w:w="1129" w:type="dxa"/>
-          </w:tcPr>
-          <w:p/>
-        </w:tc>
-        <w:tc>
-          <w:tcPr>
-            <w:tcW w:w="993" w:type="dxa"/>
-          </w:tcPr>
-          <w:p/>
-        </w:tc>
-        <w:tc>
-          <w:tcPr>
-            <w:tcW w:w="13266" w:type="dxa"/>
-          </w:tcPr>
-          <w:p/>
+            <w:tcW w:w="1271" w:type="dxa"/>
+          </w:tcPr>
+          <w:p>
+            <w:r>
+              <w:t>8</w:t>
+            </w:r>
+          </w:p>
+        </w:tc>
+        <w:tc>
+          <w:tcPr>
+            <w:tcW w:w="14117" w:type="dxa"/>
+          </w:tcPr>
+          <w:p>
+            <w:r>
+              <w:rPr>
+                <w:noProof/>
+                <w:lang w:eastAsia="en-GB"/>
+              </w:rPr>
+              <w:drawing>
+                <wp:inline distT="0" distB="0" distL="0" distR="0" wp14:anchorId="4EB718C4" wp14:editId="6AF359BE">
+                  <wp:extent cx="5191125" cy="1524000"/>
+                  <wp:effectExtent l="0" t="0" r="9525" b="0"/>
+                  <wp:docPr id="6" name="Picture 6"/>
+                  <wp:cNvGraphicFramePr>
+                    <a:graphicFrameLocks xmlns:a="http://schemas.openxmlformats.org/drawingml/2006/main" noChangeAspect="1"/>
+                  </wp:cNvGraphicFramePr>
+                  <a:graphic xmlns:a="http://schemas.openxmlformats.org/drawingml/2006/main">
+                    <a:graphicData uri="http://schemas.openxmlformats.org/drawingml/2006/picture">
+                      <pic:pic xmlns:pic="http://schemas.openxmlformats.org/drawingml/2006/picture">
+                        <pic:nvPicPr>
+                          <pic:cNvPr id="1" name=""/>
+                          <pic:cNvPicPr/>
+                        </pic:nvPicPr>
+                        <pic:blipFill>
+                          <a:blip r:embed="rId12"/>
+                          <a:stretch>
+                            <a:fillRect/>
+                          </a:stretch>
+                        </pic:blipFill>
+                        <pic:spPr>
+                          <a:xfrm>
+                            <a:off x="0" y="0"/>
+                            <a:ext cx="5191125" cy="1524000"/>
+                          </a:xfrm>
+                          <a:prstGeom prst="rect">
+                            <a:avLst/>
+                          </a:prstGeom>
+                        </pic:spPr>
+                      </pic:pic>
+                    </a:graphicData>
+                  </a:graphic>
+                </wp:inline>
+              </w:drawing>
+            </w:r>
+          </w:p>
         </w:tc>
       </w:tr>
       <w:tr>
         <w:tc>
           <w:tcPr>
-            <w:tcW w:w="1129" w:type="dxa"/>
-          </w:tcPr>
-          <w:p/>
-        </w:tc>
-        <w:tc>
-          <w:tcPr>
-            <w:tcW w:w="993" w:type="dxa"/>
-          </w:tcPr>
-          <w:p/>
-        </w:tc>
-        <w:tc>
-          <w:tcPr>
-            <w:tcW w:w="13266" w:type="dxa"/>
-          </w:tcPr>
-          <w:p/>
+            <w:tcW w:w="1271" w:type="dxa"/>
+          </w:tcPr>
+          <w:p>
+            <w:r>
+              <w:t>11</w:t>
+            </w:r>
+          </w:p>
+        </w:tc>
+        <w:tc>
+          <w:tcPr>
+            <w:tcW w:w="14117" w:type="dxa"/>
+          </w:tcPr>
+          <w:p>
+            <w:pPr>
+              <w:rPr>
+                <w:noProof/>
+                <w:lang w:eastAsia="en-GB"/>
+              </w:rPr>
+            </w:pPr>
+            <w:r>
+              <w:rPr>
+                <w:noProof/>
+                <w:lang w:eastAsia="en-GB"/>
+              </w:rPr>
+              <w:drawing>
+                <wp:inline distT="0" distB="0" distL="0" distR="0" wp14:anchorId="43F9C066" wp14:editId="04AB2C66">
+                  <wp:extent cx="3987210" cy="467982"/>
+                  <wp:effectExtent l="0" t="0" r="0" b="8890"/>
+                  <wp:docPr id="7" name="Picture 7"/>
+                  <wp:cNvGraphicFramePr>
+                    <a:graphicFrameLocks xmlns:a="http://schemas.openxmlformats.org/drawingml/2006/main" noChangeAspect="1"/>
+                  </wp:cNvGraphicFramePr>
+                  <a:graphic xmlns:a="http://schemas.openxmlformats.org/drawingml/2006/main">
+                    <a:graphicData uri="http://schemas.openxmlformats.org/drawingml/2006/picture">
+                      <pic:pic xmlns:pic="http://schemas.openxmlformats.org/drawingml/2006/picture">
+                        <pic:nvPicPr>
+                          <pic:cNvPr id="1" name=""/>
+                          <pic:cNvPicPr/>
+                        </pic:nvPicPr>
+                        <pic:blipFill>
+                          <a:blip r:embed="rId13"/>
+                          <a:stretch>
+                            <a:fillRect/>
+                          </a:stretch>
+                        </pic:blipFill>
+                        <pic:spPr>
+                          <a:xfrm>
+                            <a:off x="0" y="0"/>
+                            <a:ext cx="4148512" cy="486914"/>
+                          </a:xfrm>
+                          <a:prstGeom prst="rect">
+                            <a:avLst/>
+                          </a:prstGeom>
+                        </pic:spPr>
+                      </pic:pic>
+                    </a:graphicData>
+                  </a:graphic>
+                </wp:inline>
+              </w:drawing>
+            </w:r>
+          </w:p>
+        </w:tc>
+      </w:tr>
+      <w:tr>
+        <w:tc>
+          <w:tcPr>
+            <w:tcW w:w="1271" w:type="dxa"/>
+          </w:tcPr>
+          <w:p>
+            <w:r>
+              <w:t>13</w:t>
+            </w:r>
+          </w:p>
+        </w:tc>
+        <w:tc>
+          <w:tcPr>
+            <w:tcW w:w="14117" w:type="dxa"/>
+          </w:tcPr>
+          <w:p>
+            <w:pPr>
+              <w:rPr>
+                <w:noProof/>
+                <w:lang w:eastAsia="en-GB"/>
+              </w:rPr>
+            </w:pPr>
+            <w:r>
+              <w:rPr>
+                <w:noProof/>
+                <w:lang w:eastAsia="en-GB"/>
+              </w:rPr>
+              <w:drawing>
+                <wp:inline distT="0" distB="0" distL="0" distR="0" wp14:anchorId="251CDF5A" wp14:editId="0B85BFB6">
+                  <wp:extent cx="7573483" cy="4140068"/>
+                  <wp:effectExtent l="0" t="0" r="8890" b="0"/>
+                  <wp:docPr id="8" name="Picture 8"/>
+                  <wp:cNvGraphicFramePr>
+                    <a:graphicFrameLocks xmlns:a="http://schemas.openxmlformats.org/drawingml/2006/main" noChangeAspect="1"/>
+                  </wp:cNvGraphicFramePr>
+                  <a:graphic xmlns:a="http://schemas.openxmlformats.org/drawingml/2006/main">
+                    <a:graphicData uri="http://schemas.openxmlformats.org/drawingml/2006/picture">
+                      <pic:pic xmlns:pic="http://schemas.openxmlformats.org/drawingml/2006/picture">
+                        <pic:nvPicPr>
+                          <pic:cNvPr id="1" name=""/>
+                          <pic:cNvPicPr/>
+                        </pic:nvPicPr>
+                        <pic:blipFill>
+                          <a:blip r:embed="rId14"/>
+                          <a:stretch>
+                            <a:fillRect/>
+                          </a:stretch>
+                        </pic:blipFill>
+                        <pic:spPr>
+                          <a:xfrm>
+                            <a:off x="0" y="0"/>
+                            <a:ext cx="7620961" cy="4166022"/>
+                          </a:xfrm>
+                          <a:prstGeom prst="rect">
+                            <a:avLst/>
+                          </a:prstGeom>
+                        </pic:spPr>
+                      </pic:pic>
+                    </a:graphicData>
+                  </a:graphic>
+                </wp:inline>
+              </w:drawing>
+            </w:r>
+          </w:p>
+        </w:tc>
+      </w:tr>
+      <w:tr>
+        <w:tc>
+          <w:tcPr>
+            <w:tcW w:w="1271" w:type="dxa"/>
+          </w:tcPr>
+          <w:p>
+            <w:r>
+              <w:t>15/16</w:t>
+            </w:r>
+          </w:p>
+        </w:tc>
+        <w:tc>
+          <w:tcPr>
+            <w:tcW w:w="14117" w:type="dxa"/>
+          </w:tcPr>
+          <w:p>
+            <w:pPr>
+              <w:rPr>
+                <w:noProof/>
+                <w:lang w:eastAsia="en-GB"/>
+              </w:rPr>
+            </w:pPr>
+            <w:r>
+              <w:rPr>
+                <w:noProof/>
+                <w:lang w:eastAsia="en-GB"/>
+              </w:rPr>
+              <w:drawing>
+                <wp:inline distT="0" distB="0" distL="0" distR="0" wp14:anchorId="3B450318" wp14:editId="199F0DEF">
+                  <wp:extent cx="8324850" cy="323850"/>
+                  <wp:effectExtent l="0" t="0" r="0" b="0"/>
+                  <wp:docPr id="9" name="Picture 9"/>
+                  <wp:cNvGraphicFramePr>
+                    <a:graphicFrameLocks xmlns:a="http://schemas.openxmlformats.org/drawingml/2006/main" noChangeAspect="1"/>
+                  </wp:cNvGraphicFramePr>
+                  <a:graphic xmlns:a="http://schemas.openxmlformats.org/drawingml/2006/main">
+                    <a:graphicData uri="http://schemas.openxmlformats.org/drawingml/2006/picture">
+                      <pic:pic xmlns:pic="http://schemas.openxmlformats.org/drawingml/2006/picture">
+                        <pic:nvPicPr>
+                          <pic:cNvPr id="1" name=""/>
+                          <pic:cNvPicPr/>
+                        </pic:nvPicPr>
+                        <pic:blipFill>
+                          <a:blip r:embed="rId15"/>
+                          <a:stretch>
+                            <a:fillRect/>
+                          </a:stretch>
+                        </pic:blipFill>
+                        <pic:spPr>
+                          <a:xfrm>
+                            <a:off x="0" y="0"/>
+                            <a:ext cx="8324850" cy="323850"/>
+                          </a:xfrm>
+                          <a:prstGeom prst="rect">
+                            <a:avLst/>
+                          </a:prstGeom>
+                        </pic:spPr>
+                      </pic:pic>
+                    </a:graphicData>
+                  </a:graphic>
+                </wp:inline>
+              </w:drawing>
+            </w:r>
+          </w:p>
+        </w:tc>
+      </w:tr>
+      <w:tr>
+        <w:tc>
+          <w:tcPr>
+            <w:tcW w:w="1271" w:type="dxa"/>
+          </w:tcPr>
+          <w:p>
+            <w:r>
+              <w:t>17/18</w:t>
+            </w:r>
+          </w:p>
+        </w:tc>
+        <w:tc>
+          <w:tcPr>
+            <w:tcW w:w="14117" w:type="dxa"/>
+          </w:tcPr>
+          <w:p>
+            <w:pPr>
+              <w:rPr>
+                <w:noProof/>
+                <w:lang w:eastAsia="en-GB"/>
+              </w:rPr>
+            </w:pPr>
+            <w:bookmarkStart w:id="2" w:name="_GoBack"/>
+            <w:r>
+              <w:rPr>
+                <w:noProof/>
+                <w:lang w:eastAsia="en-GB"/>
+              </w:rPr>
+              <w:drawing>
+                <wp:inline distT="0" distB="0" distL="0" distR="0" wp14:anchorId="6D689E1D" wp14:editId="08FFAE08">
+                  <wp:extent cx="8027582" cy="290154"/>
+                  <wp:effectExtent l="0" t="0" r="0" b="0"/>
+                  <wp:docPr id="10" name="Picture 10"/>
+                  <wp:cNvGraphicFramePr>
+                    <a:graphicFrameLocks xmlns:a="http://schemas.openxmlformats.org/drawingml/2006/main" noChangeAspect="1"/>
+                  </wp:cNvGraphicFramePr>
+                  <a:graphic xmlns:a="http://schemas.openxmlformats.org/drawingml/2006/main">
+                    <a:graphicData uri="http://schemas.openxmlformats.org/drawingml/2006/picture">
+                      <pic:pic xmlns:pic="http://schemas.openxmlformats.org/drawingml/2006/picture">
+                        <pic:nvPicPr>
+                          <pic:cNvPr id="1" name=""/>
+                          <pic:cNvPicPr/>
+                        </pic:nvPicPr>
+                        <pic:blipFill>
+                          <a:blip r:embed="rId16"/>
+                          <a:stretch>
+                            <a:fillRect/>
+                          </a:stretch>
+                        </pic:blipFill>
+                        <pic:spPr>
+                          <a:xfrm>
+                            <a:off x="0" y="0"/>
+                            <a:ext cx="8574343" cy="309916"/>
+                          </a:xfrm>
+                          <a:prstGeom prst="rect">
+                            <a:avLst/>
+                          </a:prstGeom>
+                        </pic:spPr>
+                      </pic:pic>
+                    </a:graphicData>
+                  </a:graphic>
+                </wp:inline>
+              </w:drawing>
+            </w:r>
+            <w:bookmarkEnd w:id="2"/>
+          </w:p>
         </w:tc>
       </w:tr>
     </w:tbl>
     <w:p/>
     <w:sectPr>
-      <w:headerReference w:type="even" r:id="rId7"/>
-      <w:headerReference w:type="default" r:id="rId8"/>
-      <w:footerReference w:type="even" r:id="rId9"/>
-      <w:footerReference w:type="default" r:id="rId10"/>
-      <w:headerReference w:type="first" r:id="rId11"/>
-      <w:footerReference w:type="first" r:id="rId12"/>
+      <w:headerReference w:type="even" r:id="rId17"/>
+      <w:headerReference w:type="default" r:id="rId18"/>
+      <w:footerReference w:type="even" r:id="rId19"/>
+      <w:footerReference w:type="default" r:id="rId20"/>
+      <w:headerReference w:type="first" r:id="rId21"/>
+      <w:footerReference w:type="first" r:id="rId22"/>
       <w:pgSz w:w="16838" w:h="11906" w:orient="landscape"/>
       <w:pgMar w:top="720" w:right="720" w:bottom="720" w:left="720" w:header="708" w:footer="708" w:gutter="0"/>
       <w:pgNumType w:start="8"/>
@@ -3955,6 +4333,28 @@
       <w:szCs w:val="32"/>
     </w:rPr>
   </w:style>
+  <w:style w:type="paragraph" w:styleId="Heading2">
+    <w:name w:val="heading 2"/>
+    <w:basedOn w:val="Normal"/>
+    <w:next w:val="Normal"/>
+    <w:link w:val="Heading2Char"/>
+    <w:uiPriority w:val="9"/>
+    <w:unhideWhenUsed/>
+    <w:qFormat/>
+    <w:rsid w:val="005A3B39"/>
+    <w:pPr>
+      <w:keepNext/>
+      <w:keepLines/>
+      <w:spacing w:before="40" w:after="0"/>
+      <w:outlineLvl w:val="1"/>
+    </w:pPr>
+    <w:rPr>
+      <w:rFonts w:asciiTheme="majorHAnsi" w:eastAsiaTheme="majorEastAsia" w:hAnsiTheme="majorHAnsi" w:cstheme="majorBidi"/>
+      <w:color w:val="2E74B5" w:themeColor="accent1" w:themeShade="BF"/>
+      <w:sz w:val="26"/>
+      <w:szCs w:val="26"/>
+    </w:rPr>
+  </w:style>
   <w:style w:type="character" w:default="1" w:styleId="DefaultParagraphFont">
     <w:name w:val="Default Paragraph Font"/>
     <w:uiPriority w:val="1"/>
@@ -4102,6 +4502,19 @@
     <w:link w:val="Footer"/>
     <w:uiPriority w:val="99"/>
     <w:rsid w:val="00555DD8"/>
+  </w:style>
+  <w:style w:type="character" w:customStyle="1" w:styleId="Heading2Char">
+    <w:name w:val="Heading 2 Char"/>
+    <w:basedOn w:val="DefaultParagraphFont"/>
+    <w:link w:val="Heading2"/>
+    <w:uiPriority w:val="9"/>
+    <w:rsid w:val="005A3B39"/>
+    <w:rPr>
+      <w:rFonts w:asciiTheme="majorHAnsi" w:eastAsiaTheme="majorEastAsia" w:hAnsiTheme="majorHAnsi" w:cstheme="majorBidi"/>
+      <w:color w:val="2E74B5" w:themeColor="accent1" w:themeShade="BF"/>
+      <w:sz w:val="26"/>
+      <w:szCs w:val="26"/>
+    </w:rPr>
   </w:style>
 </w:styles>
 </file>

</xml_diff>